<commit_message>
Updated for HS18 !
</commit_message>
<xml_diff>
--- a/EXERCISES/SiSy_exer1_sigsys/SiSy_exer1_sigsys.docx
+++ b/EXERCISES/SiSy_exer1_sigsys/SiSy_exer1_sigsys.docx
@@ -1,6 +1,6 @@
 
 <file path=word/document.xml><?xml version="1.0" encoding="utf-8"?>
-<w:document xmlns:wpc="http://schemas.microsoft.com/office/word/2010/wordprocessingCanvas" xmlns:mc="http://schemas.openxmlformats.org/markup-compatibility/2006" xmlns:o="urn:schemas-microsoft-com:office:office" xmlns:r="http://schemas.openxmlformats.org/officeDocument/2006/relationships" xmlns:m="http://schemas.openxmlformats.org/officeDocument/2006/math" xmlns:v="urn:schemas-microsoft-com:vml" xmlns:wp14="http://schemas.microsoft.com/office/word/2010/wordprocessingDrawing" xmlns:wp="http://schemas.openxmlformats.org/drawingml/2006/wordprocessingDrawing" xmlns:w10="urn:schemas-microsoft-com:office:word" xmlns:w="http://schemas.openxmlformats.org/wordprocessingml/2006/main" xmlns:w14="http://schemas.microsoft.com/office/word/2010/wordml" xmlns:wpg="http://schemas.microsoft.com/office/word/2010/wordprocessingGroup" xmlns:wpi="http://schemas.microsoft.com/office/word/2010/wordprocessingInk" xmlns:wne="http://schemas.microsoft.com/office/word/2006/wordml" xmlns:wps="http://schemas.microsoft.com/office/word/2010/wordprocessingShape" mc:Ignorable="w14 wp14">
+<w:document xmlns:wpc="http://schemas.microsoft.com/office/word/2010/wordprocessingCanvas" xmlns:cx="http://schemas.microsoft.com/office/drawing/2014/chartex" xmlns:cx1="http://schemas.microsoft.com/office/drawing/2015/9/8/chartex" xmlns:mc="http://schemas.openxmlformats.org/markup-compatibility/2006" xmlns:o="urn:schemas-microsoft-com:office:office" xmlns:r="http://schemas.openxmlformats.org/officeDocument/2006/relationships" xmlns:m="http://schemas.openxmlformats.org/officeDocument/2006/math" xmlns:v="urn:schemas-microsoft-com:vml" xmlns:wp14="http://schemas.microsoft.com/office/word/2010/wordprocessingDrawing" xmlns:wp="http://schemas.openxmlformats.org/drawingml/2006/wordprocessingDrawing" xmlns:w10="urn:schemas-microsoft-com:office:word" xmlns:w="http://schemas.openxmlformats.org/wordprocessingml/2006/main" xmlns:w14="http://schemas.microsoft.com/office/word/2010/wordml" xmlns:w15="http://schemas.microsoft.com/office/word/2012/wordml" xmlns:w16se="http://schemas.microsoft.com/office/word/2015/wordml/symex" xmlns:wpg="http://schemas.microsoft.com/office/word/2010/wordprocessingGroup" xmlns:wpi="http://schemas.microsoft.com/office/word/2010/wordprocessingInk" xmlns:wne="http://schemas.microsoft.com/office/word/2006/wordml" xmlns:wps="http://schemas.microsoft.com/office/word/2010/wordprocessingShape" mc:Ignorable="w14 w15 w16se wp14">
   <w:body>
     <w:p>
       <w:pPr>
@@ -46,7 +46,7 @@
                     </pic:cNvPicPr>
                   </pic:nvPicPr>
                   <pic:blipFill>
-                    <a:blip r:embed="rId9" cstate="print">
+                    <a:blip r:embed="rId8" cstate="print">
                       <a:extLst>
                         <a:ext uri="{28A0092B-C50C-407E-A947-70E740481C1C}">
                           <a14:useLocalDpi xmlns:a14="http://schemas.microsoft.com/office/drawing/2010/main" val="0"/>
@@ -142,7 +142,6 @@
         </w:rPr>
         <w:t xml:space="preserve"> </w:t>
       </w:r>
-      <w:proofErr w:type="spellStart"/>
       <w:r>
         <w:rPr>
           <w:rFonts w:ascii="Arial" w:hAnsi="Arial" w:cs="Arial"/>
@@ -157,23 +156,14 @@
           <w:sz w:val="32"/>
           <w:szCs w:val="32"/>
         </w:rPr>
-        <w:t>nd</w:t>
-      </w:r>
-      <w:proofErr w:type="spellEnd"/>
+        <w:t>nd System</w:t>
+      </w:r>
       <w:r>
         <w:rPr>
           <w:rFonts w:ascii="Arial" w:hAnsi="Arial" w:cs="Arial"/>
           <w:sz w:val="32"/>
           <w:szCs w:val="32"/>
         </w:rPr>
-        <w:t xml:space="preserve"> System</w:t>
-      </w:r>
-      <w:r>
-        <w:rPr>
-          <w:rFonts w:ascii="Arial" w:hAnsi="Arial" w:cs="Arial"/>
-          <w:sz w:val="32"/>
-          <w:szCs w:val="32"/>
-        </w:rPr>
         <w:t>s</w:t>
       </w:r>
     </w:p>
@@ -221,14 +211,13 @@
         </w:rPr>
         <w:t xml:space="preserve">e </w:t>
       </w:r>
-      <w:proofErr w:type="gramStart"/>
       <w:r>
         <w:rPr>
           <w:rFonts w:ascii="Arial" w:hAnsi="Arial" w:cs="Arial"/>
           <w:b/>
           <w:lang w:val="en-GB"/>
         </w:rPr>
-        <w:t xml:space="preserve">1  </w:t>
+        <w:t xml:space="preserve">1 </w:t>
       </w:r>
       <w:r>
         <w:rPr>
@@ -236,25 +225,8 @@
           <w:i/>
           <w:lang w:val="en-GB"/>
         </w:rPr>
-        <w:t>S</w:t>
-      </w:r>
-      <w:r>
-        <w:rPr>
-          <w:rFonts w:ascii="Arial" w:hAnsi="Arial" w:cs="Arial"/>
-          <w:i/>
-          <w:lang w:val="en-GB"/>
-        </w:rPr>
-        <w:t>i</w:t>
-      </w:r>
-      <w:r>
-        <w:rPr>
-          <w:rFonts w:ascii="Arial" w:hAnsi="Arial" w:cs="Arial"/>
-          <w:i/>
-          <w:lang w:val="en-GB"/>
-        </w:rPr>
-        <w:t>nusoidal</w:t>
-      </w:r>
-      <w:proofErr w:type="gramEnd"/>
+        <w:t>Sinusoidal</w:t>
+      </w:r>
       <w:r>
         <w:rPr>
           <w:rFonts w:ascii="Arial" w:hAnsi="Arial" w:cs="Arial"/>
@@ -306,25 +278,14 @@
         </w:rPr>
         <w:t xml:space="preserve">Describe the signal </w:t>
       </w:r>
-      <w:proofErr w:type="gramStart"/>
-      <w:r>
-        <w:rPr>
-          <w:rFonts w:ascii="Arial" w:hAnsi="Arial" w:cs="Arial"/>
-          <w:sz w:val="22"/>
-          <w:szCs w:val="22"/>
-          <w:lang w:val="en-GB"/>
-        </w:rPr>
-        <w:t>x(</w:t>
-      </w:r>
-      <w:proofErr w:type="gramEnd"/>
-      <w:r>
-        <w:rPr>
-          <w:rFonts w:ascii="Arial" w:hAnsi="Arial" w:cs="Arial"/>
-          <w:sz w:val="22"/>
-          <w:szCs w:val="22"/>
-          <w:lang w:val="en-GB"/>
-        </w:rPr>
-        <w:t xml:space="preserve">t) shown </w:t>
+      <w:r>
+        <w:rPr>
+          <w:rFonts w:ascii="Arial" w:hAnsi="Arial" w:cs="Arial"/>
+          <w:sz w:val="22"/>
+          <w:szCs w:val="22"/>
+          <w:lang w:val="en-GB"/>
+        </w:rPr>
+        <w:t xml:space="preserve">x(t) shown </w:t>
       </w:r>
       <w:r>
         <w:rPr>
@@ -440,6 +401,34 @@
         </w:rPr>
         <w:t>.</w:t>
       </w:r>
+    </w:p>
+    <w:p>
+      <w:pPr>
+        <w:numPr>
+          <w:ilvl w:val="0"/>
+          <w:numId w:val="1"/>
+        </w:numPr>
+        <w:autoSpaceDE w:val="0"/>
+        <w:autoSpaceDN w:val="0"/>
+        <w:adjustRightInd w:val="0"/>
+        <w:rPr>
+          <w:rFonts w:ascii="Arial" w:hAnsi="Arial" w:cs="Arial"/>
+          <w:sz w:val="22"/>
+          <w:szCs w:val="22"/>
+          <w:lang w:val="en-GB"/>
+        </w:rPr>
+      </w:pPr>
+      <w:r>
+        <w:rPr>
+          <w:rFonts w:ascii="Arial" w:hAnsi="Arial" w:cs="Arial"/>
+          <w:sz w:val="22"/>
+          <w:szCs w:val="22"/>
+          <w:lang w:val="en-GB"/>
+        </w:rPr>
+        <w:t xml:space="preserve">The sum of 2 complex exponential functions. </w:t>
+      </w:r>
+      <w:bookmarkStart w:id="0" w:name="_GoBack"/>
+      <w:bookmarkEnd w:id="0"/>
     </w:p>
     <w:p>
       <w:pPr>
@@ -487,7 +476,7 @@
                     </pic:cNvPicPr>
                   </pic:nvPicPr>
                   <pic:blipFill>
-                    <a:blip r:embed="rId10">
+                    <a:blip r:embed="rId9">
                       <a:extLst>
                         <a:ext uri="{28A0092B-C50C-407E-A947-70E740481C1C}">
                           <a14:useLocalDpi xmlns:a14="http://schemas.microsoft.com/office/drawing/2010/main" val="0"/>
@@ -575,16 +564,7 @@
           <w:b/>
           <w:lang w:val="en-GB"/>
         </w:rPr>
-        <w:t xml:space="preserve"> </w:t>
-      </w:r>
-      <w:proofErr w:type="gramStart"/>
-      <w:r>
-        <w:rPr>
-          <w:rFonts w:ascii="Arial" w:hAnsi="Arial" w:cs="Arial"/>
-          <w:b/>
-          <w:lang w:val="en-GB"/>
-        </w:rPr>
-        <w:t>2</w:t>
+        <w:t xml:space="preserve"> 2</w:t>
       </w:r>
       <w:r>
         <w:rPr>
@@ -593,7 +573,6 @@
         </w:rPr>
         <w:t xml:space="preserve">  </w:t>
       </w:r>
-      <w:proofErr w:type="spellStart"/>
       <w:r>
         <w:rPr>
           <w:rFonts w:ascii="Arial" w:hAnsi="Arial" w:cs="Arial"/>
@@ -608,17 +587,15 @@
           <w:i/>
           <w:lang w:val="en-GB"/>
         </w:rPr>
-        <w:t>s</w:t>
-      </w:r>
-      <w:proofErr w:type="spellEnd"/>
-      <w:proofErr w:type="gramEnd"/>
+        <w:t xml:space="preserve">s </w:t>
+      </w:r>
       <w:r>
         <w:rPr>
           <w:rFonts w:ascii="Arial" w:hAnsi="Arial" w:cs="Arial"/>
           <w:i/>
           <w:lang w:val="en-GB"/>
         </w:rPr>
-        <w:t xml:space="preserve"> </w:t>
+        <w:t xml:space="preserve">(vector rotating </w:t>
       </w:r>
       <w:r>
         <w:rPr>
@@ -626,15 +603,7 @@
           <w:i/>
           <w:lang w:val="en-GB"/>
         </w:rPr>
-        <w:t>(vector rotating about the origin</w:t>
-      </w:r>
-      <w:r>
-        <w:rPr>
-          <w:rFonts w:ascii="Arial" w:hAnsi="Arial" w:cs="Arial"/>
-          <w:i/>
-          <w:lang w:val="en-GB"/>
-        </w:rPr>
-        <w:t xml:space="preserve"> in a complex plane</w:t>
+        <w:t>in a complex plane</w:t>
       </w:r>
       <w:r>
         <w:rPr>
@@ -683,39 +652,75 @@
         </w:tabs>
         <w:rPr>
           <w:rFonts w:ascii="Arial" w:hAnsi="Arial" w:cs="Arial"/>
-          <w:sz w:val="22"/>
-          <w:szCs w:val="22"/>
-          <w:lang w:val="en-GB"/>
-        </w:rPr>
-      </w:pPr>
-      <w:r>
-        <w:rPr>
-          <w:rFonts w:ascii="Arial" w:hAnsi="Arial" w:cs="Arial"/>
-          <w:sz w:val="22"/>
-          <w:szCs w:val="22"/>
-          <w:lang w:val="en-GB"/>
-        </w:rPr>
-        <w:t xml:space="preserve">Use the </w:t>
-      </w:r>
-      <w:proofErr w:type="spellStart"/>
-      <w:r>
-        <w:rPr>
-          <w:rFonts w:ascii="Arial" w:hAnsi="Arial" w:cs="Arial"/>
-          <w:sz w:val="22"/>
-          <w:szCs w:val="22"/>
-          <w:lang w:val="en-GB"/>
-        </w:rPr>
-        <w:t>phasor</w:t>
-      </w:r>
-      <w:proofErr w:type="spellEnd"/>
-      <w:r>
-        <w:rPr>
-          <w:rFonts w:ascii="Arial" w:hAnsi="Arial" w:cs="Arial"/>
-          <w:sz w:val="22"/>
-          <w:szCs w:val="22"/>
-          <w:lang w:val="en-GB"/>
-        </w:rPr>
-        <w:t xml:space="preserve"> notation to solve the following equations: </w:t>
+          <w:i/>
+          <w:sz w:val="20"/>
+          <w:szCs w:val="22"/>
+          <w:lang w:val="en-GB"/>
+        </w:rPr>
+      </w:pPr>
+      <w:r>
+        <w:rPr>
+          <w:rFonts w:ascii="Arial" w:hAnsi="Arial" w:cs="Arial"/>
+          <w:sz w:val="22"/>
+          <w:szCs w:val="22"/>
+          <w:lang w:val="en-GB"/>
+        </w:rPr>
+        <w:t xml:space="preserve">Use the phasor notation to solve the following equations: </w:t>
+      </w:r>
+      <w:r>
+        <w:rPr>
+          <w:rFonts w:ascii="Arial" w:hAnsi="Arial" w:cs="Arial"/>
+          <w:sz w:val="22"/>
+          <w:szCs w:val="22"/>
+          <w:lang w:val="en-GB"/>
+        </w:rPr>
+        <w:br/>
+      </w:r>
+      <w:r>
+        <w:rPr>
+          <w:rFonts w:ascii="Arial" w:hAnsi="Arial" w:cs="Arial"/>
+          <w:i/>
+          <w:sz w:val="22"/>
+          <w:szCs w:val="22"/>
+          <w:lang w:val="en-GB"/>
+        </w:rPr>
+        <w:t>Hint:</w:t>
+      </w:r>
+      <w:r>
+        <w:rPr>
+          <w:rFonts w:ascii="Arial" w:hAnsi="Arial" w:cs="Arial"/>
+          <w:sz w:val="22"/>
+          <w:szCs w:val="22"/>
+          <w:lang w:val="en-GB"/>
+        </w:rPr>
+        <w:t xml:space="preserve"> expre</w:t>
+      </w:r>
+      <w:r>
+        <w:rPr>
+          <w:rFonts w:ascii="Arial" w:hAnsi="Arial" w:cs="Arial"/>
+          <w:sz w:val="22"/>
+          <w:szCs w:val="22"/>
+          <w:lang w:val="en-GB"/>
+        </w:rPr>
+        <w:t>ss</w:t>
+      </w:r>
+      <w:r>
+        <w:rPr>
+          <w:rFonts w:ascii="Arial" w:hAnsi="Arial" w:cs="Arial"/>
+          <w:sz w:val="22"/>
+          <w:szCs w:val="22"/>
+          <w:lang w:val="en-GB"/>
+        </w:rPr>
+        <w:t xml:space="preserve"> the cosine functions as a sum of 2 complex exponentials</w:t>
+      </w:r>
+      <w:r>
+        <w:rPr>
+          <w:rFonts w:ascii="Arial" w:hAnsi="Arial" w:cs="Arial"/>
+          <w:sz w:val="22"/>
+          <w:szCs w:val="22"/>
+          <w:lang w:val="en-GB"/>
+        </w:rPr>
+        <w:t xml:space="preserve">. </w:t>
       </w:r>
     </w:p>
     <w:p>
@@ -746,39 +751,226 @@
           <w:szCs w:val="22"/>
         </w:rPr>
       </w:pPr>
-      <w:r>
-        <w:rPr>
-          <w:rFonts w:ascii="Arial" w:hAnsi="Arial" w:cs="Arial"/>
-          <w:position w:val="-28"/>
-          <w:sz w:val="22"/>
-          <w:szCs w:val="22"/>
-        </w:rPr>
-        <w:object w:dxaOrig="4320" w:dyaOrig="680">
-          <v:shapetype id="_x0000_t75" coordsize="21600,21600" o:spt="75" o:preferrelative="t" path="m@4@5l@4@11@9@11@9@5xe" filled="f" stroked="f">
-            <v:stroke joinstyle="miter"/>
-            <v:formulas>
-              <v:f eqn="if lineDrawn pixelLineWidth 0"/>
-              <v:f eqn="sum @0 1 0"/>
-              <v:f eqn="sum 0 0 @1"/>
-              <v:f eqn="prod @2 1 2"/>
-              <v:f eqn="prod @3 21600 pixelWidth"/>
-              <v:f eqn="prod @3 21600 pixelHeight"/>
-              <v:f eqn="sum @0 0 1"/>
-              <v:f eqn="prod @6 1 2"/>
-              <v:f eqn="prod @7 21600 pixelWidth"/>
-              <v:f eqn="sum @8 21600 0"/>
-              <v:f eqn="prod @7 21600 pixelHeight"/>
-              <v:f eqn="sum @10 21600 0"/>
-            </v:formulas>
-            <v:path o:extrusionok="f" gradientshapeok="t" o:connecttype="rect"/>
-            <o:lock v:ext="edit" aspectratio="t"/>
-          </v:shapetype>
-          <v:shape id="_x0000_i1025" type="#_x0000_t75" style="width:3in;height:34.35pt" o:ole="">
-            <v:imagedata r:id="rId11" o:title=""/>
-          </v:shape>
-          <o:OLEObject Type="Embed" ProgID="Equation.3" ShapeID="_x0000_i1025" DrawAspect="Content" ObjectID="_1471762450" r:id="rId12"/>
-        </w:object>
-      </w:r>
+      <m:oMath>
+        <m:r>
+          <w:rPr>
+            <w:rFonts w:ascii="Cambria Math" w:hAnsi="Cambria Math" w:cs="Arial"/>
+            <w:sz w:val="22"/>
+            <w:szCs w:val="22"/>
+          </w:rPr>
+          <m:t>x</m:t>
+        </m:r>
+        <m:d>
+          <m:dPr>
+            <m:ctrlPr>
+              <w:rPr>
+                <w:rFonts w:ascii="Cambria Math" w:hAnsi="Cambria Math" w:cs="Arial"/>
+                <w:i/>
+                <w:sz w:val="22"/>
+                <w:szCs w:val="22"/>
+              </w:rPr>
+            </m:ctrlPr>
+          </m:dPr>
+          <m:e>
+            <m:r>
+              <w:rPr>
+                <w:rFonts w:ascii="Cambria Math" w:hAnsi="Cambria Math" w:cs="Arial"/>
+                <w:sz w:val="22"/>
+                <w:szCs w:val="22"/>
+              </w:rPr>
+              <m:t>t</m:t>
+            </m:r>
+          </m:e>
+        </m:d>
+        <m:r>
+          <w:rPr>
+            <w:rFonts w:ascii="Cambria Math" w:hAnsi="Cambria Math" w:cs="Arial"/>
+            <w:sz w:val="22"/>
+            <w:szCs w:val="22"/>
+          </w:rPr>
+          <m:t>=</m:t>
+        </m:r>
+        <m:d>
+          <m:dPr>
+            <m:begChr m:val="["/>
+            <m:endChr m:val="]"/>
+            <m:ctrlPr>
+              <w:rPr>
+                <w:rFonts w:ascii="Cambria Math" w:hAnsi="Cambria Math" w:cs="Arial"/>
+                <w:i/>
+                <w:sz w:val="22"/>
+                <w:szCs w:val="22"/>
+              </w:rPr>
+            </m:ctrlPr>
+          </m:dPr>
+          <m:e>
+            <m:r>
+              <w:rPr>
+                <w:rFonts w:ascii="Cambria Math" w:hAnsi="Cambria Math" w:cs="Arial"/>
+                <w:sz w:val="22"/>
+                <w:szCs w:val="22"/>
+              </w:rPr>
+              <m:t>3∙cos</m:t>
+            </m:r>
+            <m:d>
+              <m:dPr>
+                <m:ctrlPr>
+                  <w:rPr>
+                    <w:rFonts w:ascii="Cambria Math" w:hAnsi="Cambria Math" w:cs="Arial"/>
+                    <w:i/>
+                    <w:sz w:val="22"/>
+                    <w:szCs w:val="22"/>
+                  </w:rPr>
+                </m:ctrlPr>
+              </m:dPr>
+              <m:e>
+                <m:r>
+                  <w:rPr>
+                    <w:rFonts w:ascii="Cambria Math" w:hAnsi="Cambria Math" w:cs="Arial"/>
+                    <w:sz w:val="22"/>
+                    <w:szCs w:val="22"/>
+                  </w:rPr>
+                  <m:t>6πt+</m:t>
+                </m:r>
+                <m:f>
+                  <m:fPr>
+                    <m:ctrlPr>
+                      <w:rPr>
+                        <w:rFonts w:ascii="Cambria Math" w:hAnsi="Cambria Math" w:cs="Arial"/>
+                        <w:i/>
+                        <w:sz w:val="22"/>
+                        <w:szCs w:val="22"/>
+                      </w:rPr>
+                    </m:ctrlPr>
+                  </m:fPr>
+                  <m:num>
+                    <m:r>
+                      <w:rPr>
+                        <w:rFonts w:ascii="Cambria Math" w:hAnsi="Cambria Math" w:cs="Arial"/>
+                        <w:sz w:val="22"/>
+                        <w:szCs w:val="22"/>
+                      </w:rPr>
+                      <m:t>π</m:t>
+                    </m:r>
+                  </m:num>
+                  <m:den>
+                    <m:r>
+                      <w:rPr>
+                        <w:rFonts w:ascii="Cambria Math" w:hAnsi="Cambria Math" w:cs="Arial"/>
+                        <w:sz w:val="22"/>
+                        <w:szCs w:val="22"/>
+                      </w:rPr>
+                      <m:t>2</m:t>
+                    </m:r>
+                  </m:den>
+                </m:f>
+              </m:e>
+            </m:d>
+          </m:e>
+        </m:d>
+        <m:r>
+          <w:rPr>
+            <w:rFonts w:ascii="Cambria Math" w:hAnsi="Cambria Math" w:cs="Arial"/>
+            <w:sz w:val="22"/>
+            <w:szCs w:val="22"/>
+          </w:rPr>
+          <m:t xml:space="preserve"> × </m:t>
+        </m:r>
+        <m:d>
+          <m:dPr>
+            <m:begChr m:val="["/>
+            <m:endChr m:val="]"/>
+            <m:ctrlPr>
+              <w:rPr>
+                <w:rFonts w:ascii="Cambria Math" w:hAnsi="Cambria Math" w:cs="Arial"/>
+                <w:i/>
+                <w:sz w:val="22"/>
+                <w:szCs w:val="22"/>
+              </w:rPr>
+            </m:ctrlPr>
+          </m:dPr>
+          <m:e>
+            <m:r>
+              <w:rPr>
+                <w:rFonts w:ascii="Cambria Math" w:hAnsi="Cambria Math" w:cs="Arial"/>
+                <w:sz w:val="22"/>
+                <w:szCs w:val="22"/>
+              </w:rPr>
+              <m:t>2</m:t>
+            </m:r>
+            <m:r>
+              <w:rPr>
+                <w:rFonts w:ascii="Cambria Math" w:hAnsi="Cambria Math" w:cs="Arial"/>
+                <w:sz w:val="22"/>
+                <w:szCs w:val="22"/>
+              </w:rPr>
+              <m:t>∙cos</m:t>
+            </m:r>
+            <m:d>
+              <m:dPr>
+                <m:ctrlPr>
+                  <w:rPr>
+                    <w:rFonts w:ascii="Cambria Math" w:hAnsi="Cambria Math" w:cs="Arial"/>
+                    <w:i/>
+                    <w:sz w:val="22"/>
+                    <w:szCs w:val="22"/>
+                  </w:rPr>
+                </m:ctrlPr>
+              </m:dPr>
+              <m:e>
+                <m:r>
+                  <w:rPr>
+                    <w:rFonts w:ascii="Cambria Math" w:hAnsi="Cambria Math" w:cs="Arial"/>
+                    <w:sz w:val="22"/>
+                    <w:szCs w:val="22"/>
+                  </w:rPr>
+                  <m:t>6πt+</m:t>
+                </m:r>
+                <m:f>
+                  <m:fPr>
+                    <m:ctrlPr>
+                      <w:rPr>
+                        <w:rFonts w:ascii="Cambria Math" w:hAnsi="Cambria Math" w:cs="Arial"/>
+                        <w:i/>
+                        <w:sz w:val="22"/>
+                        <w:szCs w:val="22"/>
+                      </w:rPr>
+                    </m:ctrlPr>
+                  </m:fPr>
+                  <m:num>
+                    <m:r>
+                      <w:rPr>
+                        <w:rFonts w:ascii="Cambria Math" w:hAnsi="Cambria Math" w:cs="Arial"/>
+                        <w:sz w:val="22"/>
+                        <w:szCs w:val="22"/>
+                      </w:rPr>
+                      <m:t>π</m:t>
+                    </m:r>
+                  </m:num>
+                  <m:den>
+                    <m:r>
+                      <w:rPr>
+                        <w:rFonts w:ascii="Cambria Math" w:hAnsi="Cambria Math" w:cs="Arial"/>
+                        <w:sz w:val="22"/>
+                        <w:szCs w:val="22"/>
+                      </w:rPr>
+                      <m:t>4</m:t>
+                    </m:r>
+                  </m:den>
+                </m:f>
+              </m:e>
+            </m:d>
+          </m:e>
+        </m:d>
+        <m:r>
+          <w:rPr>
+            <w:rFonts w:ascii="Cambria Math" w:hAnsi="Cambria Math" w:cs="Arial"/>
+            <w:sz w:val="22"/>
+            <w:szCs w:val="22"/>
+          </w:rPr>
+          <m:t>= ?</m:t>
+        </m:r>
+      </m:oMath>
     </w:p>
     <w:p>
       <w:pPr>
@@ -808,28 +1000,187 @@
           <w:szCs w:val="22"/>
         </w:rPr>
       </w:pPr>
-      <w:r>
-        <w:rPr>
-          <w:rFonts w:ascii="Arial" w:hAnsi="Arial" w:cs="Arial"/>
-          <w:position w:val="-24"/>
-          <w:sz w:val="22"/>
-          <w:szCs w:val="22"/>
-        </w:rPr>
-        <w:object w:dxaOrig="3379" w:dyaOrig="620">
-          <v:shape id="_x0000_i1026" type="#_x0000_t75" style="width:169.1pt;height:31pt" o:ole="">
-            <v:imagedata r:id="rId13" o:title=""/>
-          </v:shape>
-          <o:OLEObject Type="Embed" ProgID="Equation.3" ShapeID="_x0000_i1026" DrawAspect="Content" ObjectID="_1471762451" r:id="rId14"/>
-        </w:object>
-      </w:r>
-      <w:r>
-        <w:rPr>
-          <w:rFonts w:ascii="Arial" w:hAnsi="Arial" w:cs="Arial"/>
-          <w:sz w:val="22"/>
-          <w:szCs w:val="22"/>
-        </w:rPr>
-        <w:t xml:space="preserve"> </w:t>
-      </w:r>
+      <m:oMath>
+        <m:r>
+          <w:rPr>
+            <w:rFonts w:ascii="Cambria Math" w:hAnsi="Cambria Math" w:cs="Arial"/>
+            <w:sz w:val="22"/>
+            <w:szCs w:val="22"/>
+          </w:rPr>
+          <m:t>x</m:t>
+        </m:r>
+        <m:d>
+          <m:dPr>
+            <m:ctrlPr>
+              <w:rPr>
+                <w:rFonts w:ascii="Cambria Math" w:hAnsi="Cambria Math" w:cs="Arial"/>
+                <w:i/>
+                <w:sz w:val="22"/>
+                <w:szCs w:val="22"/>
+              </w:rPr>
+            </m:ctrlPr>
+          </m:dPr>
+          <m:e>
+            <m:r>
+              <w:rPr>
+                <w:rFonts w:ascii="Cambria Math" w:hAnsi="Cambria Math" w:cs="Arial"/>
+                <w:sz w:val="22"/>
+                <w:szCs w:val="22"/>
+              </w:rPr>
+              <m:t>t</m:t>
+            </m:r>
+          </m:e>
+        </m:d>
+        <m:r>
+          <w:rPr>
+            <w:rFonts w:ascii="Cambria Math" w:hAnsi="Cambria Math" w:cs="Arial"/>
+            <w:sz w:val="22"/>
+            <w:szCs w:val="22"/>
+          </w:rPr>
+          <m:t>=</m:t>
+        </m:r>
+        <m:r>
+          <w:rPr>
+            <w:rFonts w:ascii="Cambria Math" w:hAnsi="Cambria Math" w:cs="Arial"/>
+            <w:sz w:val="22"/>
+            <w:szCs w:val="22"/>
+          </w:rPr>
+          <m:t>A</m:t>
+        </m:r>
+        <m:r>
+          <w:rPr>
+            <w:rFonts w:ascii="Cambria Math" w:hAnsi="Cambria Math" w:cs="Arial"/>
+            <w:sz w:val="22"/>
+            <w:szCs w:val="22"/>
+          </w:rPr>
+          <m:t>∙cos</m:t>
+        </m:r>
+        <m:d>
+          <m:dPr>
+            <m:ctrlPr>
+              <w:rPr>
+                <w:rFonts w:ascii="Cambria Math" w:hAnsi="Cambria Math" w:cs="Arial"/>
+                <w:i/>
+                <w:sz w:val="22"/>
+                <w:szCs w:val="22"/>
+              </w:rPr>
+            </m:ctrlPr>
+          </m:dPr>
+          <m:e>
+            <m:r>
+              <w:rPr>
+                <w:rFonts w:ascii="Cambria Math" w:hAnsi="Cambria Math" w:cs="Arial"/>
+                <w:sz w:val="22"/>
+                <w:szCs w:val="22"/>
+              </w:rPr>
+              <m:t>ω</m:t>
+            </m:r>
+            <m:r>
+              <w:rPr>
+                <w:rFonts w:ascii="Cambria Math" w:hAnsi="Cambria Math" w:cs="Arial"/>
+                <w:sz w:val="22"/>
+                <w:szCs w:val="22"/>
+              </w:rPr>
+              <m:t>t+</m:t>
+            </m:r>
+            <m:r>
+              <w:rPr>
+                <w:rFonts w:ascii="Cambria Math" w:hAnsi="Cambria Math" w:cs="Arial"/>
+                <w:sz w:val="22"/>
+                <w:szCs w:val="22"/>
+              </w:rPr>
+              <m:t>θ</m:t>
+            </m:r>
+          </m:e>
+        </m:d>
+        <m:r>
+          <m:rPr>
+            <m:nor/>
+          </m:rPr>
+          <w:rPr>
+            <w:rFonts w:ascii="Cambria Math" w:hAnsi="Cambria Math" w:cs="Arial"/>
+            <w:sz w:val="22"/>
+            <w:szCs w:val="22"/>
+          </w:rPr>
+          <m:t xml:space="preserve">    ;      </m:t>
+        </m:r>
+        <m:f>
+          <m:fPr>
+            <m:ctrlPr>
+              <w:rPr>
+                <w:rFonts w:ascii="Cambria Math" w:hAnsi="Cambria Math" w:cs="Arial"/>
+                <w:i/>
+                <w:sz w:val="22"/>
+                <w:szCs w:val="22"/>
+              </w:rPr>
+            </m:ctrlPr>
+          </m:fPr>
+          <m:num>
+            <m:r>
+              <w:rPr>
+                <w:rFonts w:ascii="Cambria Math" w:hAnsi="Cambria Math" w:cs="Arial"/>
+              </w:rPr>
+              <m:t>d</m:t>
+            </m:r>
+            <m:r>
+              <w:rPr>
+                <w:rFonts w:ascii="Cambria Math" w:hAnsi="Cambria Math" w:cs="Arial"/>
+              </w:rPr>
+              <m:t>x</m:t>
+            </m:r>
+            <m:d>
+              <m:dPr>
+                <m:ctrlPr>
+                  <w:rPr>
+                    <w:rFonts w:ascii="Cambria Math" w:hAnsi="Cambria Math" w:cs="Arial"/>
+                    <w:i/>
+                  </w:rPr>
+                </m:ctrlPr>
+              </m:dPr>
+              <m:e>
+                <m:r>
+                  <w:rPr>
+                    <w:rFonts w:ascii="Cambria Math" w:hAnsi="Cambria Math" w:cs="Arial"/>
+                  </w:rPr>
+                  <m:t>t</m:t>
+                </m:r>
+              </m:e>
+            </m:d>
+          </m:num>
+          <m:den>
+            <m:r>
+              <w:rPr>
+                <w:rFonts w:ascii="Cambria Math" w:hAnsi="Cambria Math" w:cs="Arial"/>
+              </w:rPr>
+              <m:t>d</m:t>
+            </m:r>
+            <m:r>
+              <w:rPr>
+                <w:rFonts w:ascii="Cambria Math" w:hAnsi="Cambria Math" w:cs="Arial"/>
+              </w:rPr>
+              <m:t>t</m:t>
+            </m:r>
+          </m:den>
+        </m:f>
+        <m:r>
+          <w:rPr>
+            <w:rFonts w:ascii="Cambria Math" w:hAnsi="Cambria Math" w:cs="Arial"/>
+            <w:sz w:val="22"/>
+            <w:szCs w:val="22"/>
+          </w:rPr>
+          <m:t>= ?</m:t>
+        </m:r>
+      </m:oMath>
+    </w:p>
+    <w:p>
+      <w:pPr>
+        <w:pStyle w:val="Listenabsatz"/>
+        <w:rPr>
+          <w:rFonts w:ascii="Arial" w:hAnsi="Arial" w:cs="Arial"/>
+          <w:sz w:val="22"/>
+          <w:szCs w:val="22"/>
+        </w:rPr>
+      </w:pPr>
     </w:p>
     <w:p>
       <w:pPr>
@@ -866,27 +1217,29 @@
         <w:rPr>
           <w:rFonts w:ascii="Arial" w:hAnsi="Arial" w:cs="Arial"/>
           <w:b/>
-        </w:rPr>
-      </w:pPr>
-      <w:proofErr w:type="spellStart"/>
+          <w:lang w:val="en-GB"/>
+        </w:rPr>
+      </w:pPr>
       <w:r>
         <w:rPr>
           <w:rFonts w:ascii="Arial" w:hAnsi="Arial" w:cs="Arial"/>
           <w:b/>
+          <w:lang w:val="en-GB"/>
         </w:rPr>
         <w:t>Exercise</w:t>
       </w:r>
-      <w:proofErr w:type="spellEnd"/>
       <w:r>
         <w:rPr>
           <w:rFonts w:ascii="Arial" w:hAnsi="Arial" w:cs="Arial"/>
           <w:b/>
+          <w:lang w:val="en-GB"/>
         </w:rPr>
         <w:t xml:space="preserve"> 3</w:t>
       </w:r>
       <w:r>
         <w:rPr>
           <w:rFonts w:ascii="Arial" w:hAnsi="Arial" w:cs="Arial"/>
+          <w:lang w:val="en-GB"/>
         </w:rPr>
         <w:t xml:space="preserve">  </w:t>
       </w:r>
@@ -894,8 +1247,17 @@
         <w:rPr>
           <w:rFonts w:ascii="Arial" w:hAnsi="Arial" w:cs="Arial"/>
           <w:i/>
-        </w:rPr>
-        <w:t>Signalbeschreibung.</w:t>
+          <w:lang w:val="en-GB"/>
+        </w:rPr>
+        <w:t>Signal Description</w:t>
+      </w:r>
+      <w:r>
+        <w:rPr>
+          <w:rFonts w:ascii="Arial" w:hAnsi="Arial" w:cs="Arial"/>
+          <w:i/>
+          <w:lang w:val="en-GB"/>
+        </w:rPr>
+        <w:t>.</w:t>
       </w:r>
     </w:p>
     <w:p>
@@ -907,6 +1269,7 @@
           <w:rFonts w:ascii="Arial" w:hAnsi="Arial" w:cs="Arial"/>
           <w:sz w:val="22"/>
           <w:szCs w:val="22"/>
+          <w:lang w:val="en-GB"/>
         </w:rPr>
       </w:pPr>
     </w:p>
@@ -929,45 +1292,7 @@
           <w:szCs w:val="22"/>
           <w:lang w:val="en-GB"/>
         </w:rPr>
-        <w:t xml:space="preserve">Describe the </w:t>
-      </w:r>
-      <w:proofErr w:type="gramStart"/>
-      <w:r>
-        <w:rPr>
-          <w:rFonts w:ascii="Arial" w:hAnsi="Arial" w:cs="Arial"/>
-          <w:sz w:val="22"/>
-          <w:szCs w:val="22"/>
-          <w:lang w:val="en-GB"/>
-        </w:rPr>
-        <w:t xml:space="preserve">following </w:t>
-      </w:r>
-      <w:r>
-        <w:rPr>
-          <w:rFonts w:ascii="Arial" w:hAnsi="Arial" w:cs="Arial"/>
-          <w:sz w:val="22"/>
-          <w:szCs w:val="22"/>
-          <w:lang w:val="en-GB"/>
-        </w:rPr>
-        <w:t xml:space="preserve"> </w:t>
-      </w:r>
-      <w:r>
-        <w:rPr>
-          <w:rFonts w:ascii="Arial" w:hAnsi="Arial" w:cs="Arial"/>
-          <w:sz w:val="22"/>
-          <w:szCs w:val="22"/>
-          <w:lang w:val="en-GB"/>
-        </w:rPr>
-        <w:t>signals</w:t>
-      </w:r>
-      <w:proofErr w:type="gramEnd"/>
-      <w:r>
-        <w:rPr>
-          <w:rFonts w:ascii="Arial" w:hAnsi="Arial" w:cs="Arial"/>
-          <w:sz w:val="22"/>
-          <w:szCs w:val="22"/>
-          <w:lang w:val="en-GB"/>
-        </w:rPr>
-        <w:t xml:space="preserve"> </w:t>
+        <w:t xml:space="preserve">Describe the following signals </w:t>
       </w:r>
       <w:r>
         <w:rPr>
@@ -987,6 +1312,19 @@
         </w:rPr>
         <w:t xml:space="preserve">: </w:t>
       </w:r>
+    </w:p>
+    <w:p>
+      <w:pPr>
+        <w:tabs>
+          <w:tab w:val="right" w:pos="8820"/>
+        </w:tabs>
+        <w:rPr>
+          <w:rFonts w:ascii="Arial" w:hAnsi="Arial" w:cs="Arial"/>
+          <w:sz w:val="22"/>
+          <w:szCs w:val="22"/>
+          <w:lang w:val="en-GB"/>
+        </w:rPr>
+      </w:pPr>
     </w:p>
     <w:p>
       <w:pPr>
@@ -1010,9 +1348,27 @@
           <w:rFonts w:ascii="Arial" w:hAnsi="Arial" w:cs="Arial"/>
           <w:sz w:val="22"/>
           <w:szCs w:val="22"/>
-          <w:lang w:val="en-GB"/>
-        </w:rPr>
-        <w:t xml:space="preserve">A time limited sine signal from </w:t>
+          <w:lang w:val="en-US"/>
+        </w:rPr>
+        <w:t xml:space="preserve">A sine signal with </w:t>
+      </w:r>
+      <w:r>
+        <w:rPr>
+          <w:rFonts w:ascii="Arial" w:hAnsi="Arial" w:cs="Arial"/>
+          <w:sz w:val="22"/>
+          <w:szCs w:val="22"/>
+          <w:lang w:val="en-GB"/>
+        </w:rPr>
+        <w:t>period</w:t>
+      </w:r>
+      <w:r>
+        <w:rPr>
+          <w:rFonts w:ascii="Arial" w:hAnsi="Arial" w:cs="Arial"/>
+          <w:sz w:val="22"/>
+          <w:szCs w:val="22"/>
+          <w:lang w:val="en-GB"/>
+        </w:rPr>
+        <w:t xml:space="preserve"> </w:t>
       </w:r>
       <w:r>
         <w:rPr>
@@ -1023,45 +1379,7 @@
           <w:szCs w:val="22"/>
           <w:lang w:val="en-GB"/>
         </w:rPr>
-        <w:t>t</w:t>
-      </w:r>
-      <w:r>
-        <w:rPr>
-          <w:rFonts w:ascii="Arial" w:hAnsi="Arial" w:cs="Arial"/>
-          <w:sz w:val="22"/>
-          <w:szCs w:val="22"/>
-          <w:lang w:val="en-GB"/>
-        </w:rPr>
-        <w:t xml:space="preserve">1 = 1 </w:t>
-      </w:r>
-      <w:proofErr w:type="gramStart"/>
-      <w:r>
-        <w:rPr>
-          <w:rFonts w:ascii="Arial" w:hAnsi="Arial" w:cs="Arial"/>
-          <w:sz w:val="22"/>
-          <w:szCs w:val="22"/>
-          <w:lang w:val="en-GB"/>
-        </w:rPr>
-        <w:t>s  until</w:t>
-      </w:r>
-      <w:proofErr w:type="gramEnd"/>
-      <w:r>
-        <w:rPr>
-          <w:rFonts w:ascii="Arial" w:hAnsi="Arial" w:cs="Arial"/>
-          <w:sz w:val="22"/>
-          <w:szCs w:val="22"/>
-          <w:lang w:val="en-GB"/>
-        </w:rPr>
-        <w:t xml:space="preserve"> </w:t>
-      </w:r>
-      <w:r>
-        <w:rPr>
-          <w:rFonts w:ascii="Arial" w:hAnsi="Arial" w:cs="Arial"/>
-          <w:sz w:val="22"/>
-          <w:szCs w:val="22"/>
-          <w:lang w:val="en-GB"/>
-        </w:rPr>
-        <w:t xml:space="preserve"> </w:t>
+        <w:t>T</w:t>
       </w:r>
       <w:r>
         <w:rPr>
@@ -1070,45 +1388,37 @@
           <w:iCs/>
           <w:sz w:val="22"/>
           <w:szCs w:val="22"/>
-          <w:lang w:val="en-GB"/>
-        </w:rPr>
-        <w:t>t</w:t>
-      </w:r>
-      <w:r>
-        <w:rPr>
-          <w:rFonts w:ascii="Arial" w:hAnsi="Arial" w:cs="Arial"/>
-          <w:sz w:val="22"/>
-          <w:szCs w:val="22"/>
-          <w:lang w:val="en-GB"/>
-        </w:rPr>
-        <w:t xml:space="preserve">2 = 5 s </w:t>
-      </w:r>
-      <w:r>
-        <w:rPr>
-          <w:rFonts w:ascii="Arial" w:hAnsi="Arial" w:cs="Arial"/>
-          <w:sz w:val="22"/>
-          <w:szCs w:val="22"/>
-          <w:lang w:val="en-GB"/>
-        </w:rPr>
-        <w:t>, with a period</w:t>
-      </w:r>
-      <w:r>
-        <w:rPr>
-          <w:rFonts w:ascii="Arial" w:hAnsi="Arial" w:cs="Arial"/>
-          <w:sz w:val="22"/>
-          <w:szCs w:val="22"/>
-          <w:lang w:val="en-GB"/>
-        </w:rPr>
-        <w:t xml:space="preserve"> length</w:t>
-      </w:r>
-      <w:r>
-        <w:rPr>
-          <w:rFonts w:ascii="Arial" w:hAnsi="Arial" w:cs="Arial"/>
-          <w:sz w:val="22"/>
-          <w:szCs w:val="22"/>
-          <w:lang w:val="en-GB"/>
-        </w:rPr>
-        <w:t xml:space="preserve"> of </w:t>
+          <w:vertAlign w:val="subscript"/>
+          <w:lang w:val="en-GB"/>
+        </w:rPr>
+        <w:t>0</w:t>
+      </w:r>
+      <w:r>
+        <w:rPr>
+          <w:rFonts w:ascii="Arial" w:hAnsi="Arial" w:cs="Arial"/>
+          <w:sz w:val="22"/>
+          <w:szCs w:val="22"/>
+          <w:lang w:val="en-GB"/>
+        </w:rPr>
+        <w:t>=0.5</w:t>
+      </w:r>
+      <w:r>
+        <w:rPr>
+          <w:rFonts w:ascii="Arial" w:hAnsi="Arial" w:cs="Arial"/>
+          <w:sz w:val="22"/>
+          <w:szCs w:val="22"/>
+          <w:lang w:val="en-GB"/>
+        </w:rPr>
+        <w:t>s</w:t>
+      </w:r>
+      <w:r>
+        <w:rPr>
+          <w:rFonts w:ascii="Arial" w:hAnsi="Arial" w:cs="Arial"/>
+          <w:sz w:val="22"/>
+          <w:szCs w:val="22"/>
+          <w:lang w:val="en-GB"/>
+        </w:rPr>
+        <w:t xml:space="preserve">, which is time limited between </w:t>
       </w:r>
       <w:r>
         <w:rPr>
@@ -1119,16 +1429,26 @@
           <w:szCs w:val="22"/>
           <w:lang w:val="en-GB"/>
         </w:rPr>
-        <w:t xml:space="preserve">T </w:t>
-      </w:r>
-      <w:r>
-        <w:rPr>
-          <w:rFonts w:ascii="Arial" w:hAnsi="Arial" w:cs="Arial"/>
-          <w:sz w:val="22"/>
-          <w:szCs w:val="22"/>
-          <w:lang w:val="en-GB"/>
-        </w:rPr>
-        <w:t>= 0.5 s.</w:t>
+        <w:t>t</w:t>
+      </w:r>
+      <w:r>
+        <w:rPr>
+          <w:rFonts w:ascii="Arial" w:hAnsi="Arial" w:cs="Arial"/>
+          <w:sz w:val="22"/>
+          <w:szCs w:val="22"/>
+          <w:vertAlign w:val="subscript"/>
+          <w:lang w:val="en-GB"/>
+        </w:rPr>
+        <w:t>1</w:t>
+      </w:r>
+      <w:r>
+        <w:rPr>
+          <w:rFonts w:ascii="Arial" w:hAnsi="Arial" w:cs="Arial"/>
+          <w:sz w:val="22"/>
+          <w:szCs w:val="22"/>
+          <w:lang w:val="en-GB"/>
+        </w:rPr>
+        <w:t>=1s</w:t>
       </w:r>
       <w:r>
         <w:rPr>
@@ -1146,25 +1466,118 @@
           <w:szCs w:val="22"/>
           <w:lang w:val="en-GB"/>
         </w:rPr>
+        <w:t xml:space="preserve"> </w:t>
+      </w:r>
+      <w:r>
+        <w:rPr>
+          <w:rFonts w:ascii="Arial" w:hAnsi="Arial" w:cs="Arial"/>
+          <w:sz w:val="22"/>
+          <w:szCs w:val="22"/>
+          <w:lang w:val="en-GB"/>
+        </w:rPr>
+        <w:t xml:space="preserve">and </w:t>
+      </w:r>
+      <w:r>
+        <w:rPr>
+          <w:rFonts w:ascii="Arial" w:hAnsi="Arial" w:cs="Arial"/>
+          <w:sz w:val="22"/>
+          <w:szCs w:val="22"/>
+          <w:lang w:val="en-GB"/>
+        </w:rPr>
+        <w:t xml:space="preserve"> </w:t>
+      </w:r>
+      <w:r>
+        <w:rPr>
+          <w:rFonts w:ascii="Arial" w:hAnsi="Arial" w:cs="Arial"/>
+          <w:i/>
+          <w:iCs/>
+          <w:sz w:val="22"/>
+          <w:szCs w:val="22"/>
+          <w:lang w:val="en-GB"/>
+        </w:rPr>
+        <w:t>t</w:t>
+      </w:r>
+      <w:r>
+        <w:rPr>
+          <w:rFonts w:ascii="Arial" w:hAnsi="Arial" w:cs="Arial"/>
+          <w:sz w:val="22"/>
+          <w:szCs w:val="22"/>
+          <w:vertAlign w:val="subscript"/>
+          <w:lang w:val="en-GB"/>
+        </w:rPr>
+        <w:t>2</w:t>
+      </w:r>
+      <w:r>
+        <w:rPr>
+          <w:rFonts w:ascii="Arial" w:hAnsi="Arial" w:cs="Arial"/>
+          <w:sz w:val="22"/>
+          <w:szCs w:val="22"/>
+          <w:lang w:val="en-GB"/>
+        </w:rPr>
+        <w:t>=5</w:t>
+      </w:r>
+      <w:r>
+        <w:rPr>
+          <w:rFonts w:ascii="Arial" w:hAnsi="Arial" w:cs="Arial"/>
+          <w:sz w:val="22"/>
+          <w:szCs w:val="22"/>
+          <w:lang w:val="en-GB"/>
+        </w:rPr>
+        <w:t>s</w:t>
+      </w:r>
+      <w:r>
+        <w:rPr>
+          <w:rFonts w:ascii="Arial" w:hAnsi="Arial" w:cs="Arial"/>
+          <w:sz w:val="22"/>
+          <w:szCs w:val="22"/>
+          <w:lang w:val="en-GB"/>
+        </w:rPr>
+        <w:t xml:space="preserve"> . </w:t>
+      </w:r>
+      <w:r>
+        <w:rPr>
+          <w:rFonts w:ascii="Arial" w:hAnsi="Arial" w:cs="Arial"/>
+          <w:sz w:val="22"/>
+          <w:szCs w:val="22"/>
+          <w:lang w:val="en-GB"/>
+        </w:rPr>
         <w:br/>
-      </w:r>
-      <w:r>
+        <w:t xml:space="preserve">Outside of this interval the signal is equal to 0 . </w:t>
+      </w:r>
+    </w:p>
+    <w:p>
+      <w:pPr>
+        <w:tabs>
+          <w:tab w:val="right" w:pos="8820"/>
+        </w:tabs>
+        <w:ind w:left="708"/>
+        <w:jc w:val="both"/>
         <w:rPr>
           <w:rFonts w:ascii="Arial" w:hAnsi="Arial" w:cs="Arial"/>
           <w:sz w:val="22"/>
           <w:szCs w:val="22"/>
           <w:lang w:val="en-US"/>
         </w:rPr>
+      </w:pPr>
+      <w:r>
+        <w:rPr>
+          <w:rFonts w:ascii="Arial" w:hAnsi="Arial" w:cs="Arial"/>
+          <w:i/>
+          <w:sz w:val="22"/>
+          <w:szCs w:val="22"/>
+          <w:lang w:val="en-US"/>
+        </w:rPr>
         <w:t>Hint</w:t>
       </w:r>
       <w:r>
         <w:rPr>
           <w:rFonts w:ascii="Arial" w:hAnsi="Arial" w:cs="Arial"/>
+          <w:i/>
           <w:sz w:val="22"/>
           <w:szCs w:val="22"/>
           <w:lang w:val="en-US"/>
         </w:rPr>
-        <w:t xml:space="preserve">:  </w:t>
+        <w:t>:</w:t>
       </w:r>
       <w:r>
         <w:rPr>
@@ -1173,7 +1586,7 @@
           <w:szCs w:val="22"/>
           <w:lang w:val="en-US"/>
         </w:rPr>
-        <w:t>Use the Heaviside or unit step function</w:t>
+        <w:t xml:space="preserve">  </w:t>
       </w:r>
       <w:r>
         <w:rPr>
@@ -1182,8 +1595,41 @@
           <w:szCs w:val="22"/>
           <w:lang w:val="en-US"/>
         </w:rPr>
+        <w:t>Use the unit step function</w:t>
+      </w:r>
+      <w:r>
+        <w:rPr>
+          <w:rFonts w:ascii="Arial" w:hAnsi="Arial" w:cs="Arial"/>
+          <w:sz w:val="22"/>
+          <w:szCs w:val="22"/>
+          <w:lang w:val="en-US"/>
+        </w:rPr>
+        <w:t xml:space="preserve"> (also called Heaviside function)</w:t>
+      </w:r>
+      <w:r>
+        <w:rPr>
+          <w:rFonts w:ascii="Arial" w:hAnsi="Arial" w:cs="Arial"/>
+          <w:sz w:val="22"/>
+          <w:szCs w:val="22"/>
+          <w:lang w:val="en-US"/>
+        </w:rPr>
         <w:t>.</w:t>
       </w:r>
+    </w:p>
+    <w:p>
+      <w:pPr>
+        <w:tabs>
+          <w:tab w:val="right" w:pos="8820"/>
+        </w:tabs>
+        <w:ind w:left="360"/>
+        <w:jc w:val="both"/>
+        <w:rPr>
+          <w:rFonts w:ascii="Arial" w:hAnsi="Arial" w:cs="Arial"/>
+          <w:sz w:val="22"/>
+          <w:szCs w:val="22"/>
+          <w:lang w:val="en-US"/>
+        </w:rPr>
+      </w:pPr>
     </w:p>
     <w:p>
       <w:pPr>
@@ -1209,18 +1655,44 @@
           <w:szCs w:val="22"/>
           <w:lang w:val="en-GB"/>
         </w:rPr>
-        <w:t>An infinite sequence of unit impulses (Dirac deltas) with a spacing of</w:t>
-      </w:r>
-      <w:r>
-        <w:rPr>
-          <w:rFonts w:ascii="Arial" w:hAnsi="Arial" w:cs="Arial"/>
-          <w:sz w:val="22"/>
-          <w:szCs w:val="22"/>
-          <w:lang w:val="en-GB"/>
-        </w:rPr>
-        <w:t xml:space="preserve"> </w:t>
-      </w:r>
-      <w:proofErr w:type="spellStart"/>
+        <w:t>An infinite sequence of</w:t>
+      </w:r>
+      <w:r>
+        <w:rPr>
+          <w:rFonts w:ascii="Arial" w:hAnsi="Arial" w:cs="Arial"/>
+          <w:sz w:val="22"/>
+          <w:szCs w:val="22"/>
+          <w:lang w:val="en-GB"/>
+        </w:rPr>
+        <w:t xml:space="preserve"> equidistant</w:t>
+      </w:r>
+      <w:r>
+        <w:rPr>
+          <w:rFonts w:ascii="Arial" w:hAnsi="Arial" w:cs="Arial"/>
+          <w:sz w:val="22"/>
+          <w:szCs w:val="22"/>
+          <w:lang w:val="en-GB"/>
+        </w:rPr>
+        <w:t xml:space="preserve"> unit impulses (Dirac deltas) with </w:t>
+      </w:r>
+      <w:r>
+        <w:rPr>
+          <w:rFonts w:ascii="Arial" w:hAnsi="Arial" w:cs="Arial"/>
+          <w:sz w:val="22"/>
+          <w:szCs w:val="22"/>
+          <w:lang w:val="en-GB"/>
+        </w:rPr>
+        <w:t xml:space="preserve">amplitude A and </w:t>
+      </w:r>
+      <w:r>
+        <w:rPr>
+          <w:rFonts w:ascii="Arial" w:hAnsi="Arial" w:cs="Arial"/>
+          <w:sz w:val="22"/>
+          <w:szCs w:val="22"/>
+          <w:lang w:val="en-GB"/>
+        </w:rPr>
+        <w:t xml:space="preserve">spacing </w:t>
+      </w:r>
       <w:r>
         <w:rPr>
           <w:rFonts w:ascii="Arial" w:hAnsi="Arial" w:cs="Arial"/>
@@ -1244,7 +1716,6 @@
         </w:rPr>
         <w:t>s</w:t>
       </w:r>
-      <w:proofErr w:type="spellEnd"/>
       <w:r>
         <w:rPr>
           <w:rFonts w:ascii="Arial" w:hAnsi="Arial" w:cs="Arial"/>
@@ -1252,19 +1723,10 @@
           <w:iCs/>
           <w:sz w:val="22"/>
           <w:szCs w:val="22"/>
+          <w:vertAlign w:val="subscript"/>
           <w:lang w:val="en-GB"/>
         </w:rPr>
         <w:t xml:space="preserve"> </w:t>
-      </w:r>
-      <w:r>
-        <w:rPr>
-          <w:rFonts w:ascii="Arial" w:hAnsi="Arial" w:cs="Arial"/>
-          <w:iCs/>
-          <w:sz w:val="22"/>
-          <w:szCs w:val="22"/>
-          <w:lang w:val="en-GB"/>
-        </w:rPr>
-        <w:t xml:space="preserve">and a weight (or amplitude) </w:t>
       </w:r>
       <w:r>
         <w:rPr>
@@ -1275,7 +1737,7 @@
           <w:szCs w:val="22"/>
           <w:lang w:val="en-GB"/>
         </w:rPr>
-        <w:t>A.</w:t>
+        <w:t>.</w:t>
       </w:r>
       <w:r>
         <w:rPr>
@@ -1288,6 +1750,20 @@
         </w:rPr>
         <w:t xml:space="preserve"> </w:t>
       </w:r>
+    </w:p>
+    <w:p>
+      <w:pPr>
+        <w:tabs>
+          <w:tab w:val="right" w:pos="8820"/>
+        </w:tabs>
+        <w:jc w:val="both"/>
+        <w:rPr>
+          <w:rFonts w:ascii="Arial" w:hAnsi="Arial" w:cs="Arial"/>
+          <w:sz w:val="22"/>
+          <w:szCs w:val="22"/>
+          <w:lang w:val="en-GB"/>
+        </w:rPr>
+      </w:pPr>
     </w:p>
     <w:p>
       <w:pPr>
@@ -1314,9 +1790,8 @@
           <w:szCs w:val="22"/>
           <w:lang w:val="en-GB"/>
         </w:rPr>
-        <w:t xml:space="preserve">Determine for the signals above (items </w:t>
-      </w:r>
-      <w:proofErr w:type="gramStart"/>
+        <w:t>Determine for the signals above (items a and b) the following characteri</w:t>
+      </w:r>
       <w:r>
         <w:rPr>
           <w:rFonts w:ascii="Arial" w:hAnsi="Arial" w:cs="Arial"/>
@@ -1325,9 +1800,8 @@
           <w:szCs w:val="22"/>
           <w:lang w:val="en-GB"/>
         </w:rPr>
-        <w:t>a and</w:t>
-      </w:r>
-      <w:proofErr w:type="gramEnd"/>
+        <w:t>stics: power/energy signals,</w:t>
+      </w:r>
       <w:r>
         <w:rPr>
           <w:rFonts w:ascii="Arial" w:hAnsi="Arial" w:cs="Arial"/>
@@ -1336,7 +1810,7 @@
           <w:szCs w:val="22"/>
           <w:lang w:val="en-GB"/>
         </w:rPr>
-        <w:t xml:space="preserve"> b) the following characteri</w:t>
+        <w:t xml:space="preserve"> symmetric (even/odd) or not</w:t>
       </w:r>
       <w:r>
         <w:rPr>
@@ -1346,7 +1820,7 @@
           <w:szCs w:val="22"/>
           <w:lang w:val="en-GB"/>
         </w:rPr>
-        <w:t>stics: power/energy signals,</w:t>
+        <w:t>, periodic or not</w:t>
       </w:r>
       <w:r>
         <w:rPr>
@@ -1356,28 +1830,19 @@
           <w:szCs w:val="22"/>
           <w:lang w:val="en-GB"/>
         </w:rPr>
-        <w:t xml:space="preserve"> symmetric (even/odd) or not</w:t>
-      </w:r>
-      <w:r>
-        <w:rPr>
-          <w:rFonts w:ascii="Arial" w:hAnsi="Arial" w:cs="Arial"/>
-          <w:iCs/>
-          <w:sz w:val="22"/>
-          <w:szCs w:val="22"/>
-          <w:lang w:val="en-GB"/>
-        </w:rPr>
-        <w:t>, periodic or not</w:t>
-      </w:r>
-      <w:r>
-        <w:rPr>
-          <w:rFonts w:ascii="Arial" w:hAnsi="Arial" w:cs="Arial"/>
-          <w:iCs/>
-          <w:sz w:val="22"/>
-          <w:szCs w:val="22"/>
-          <w:lang w:val="en-GB"/>
-        </w:rPr>
         <w:t xml:space="preserve">. </w:t>
       </w:r>
+    </w:p>
+    <w:p>
+      <w:pPr>
+        <w:pStyle w:val="Listenabsatz"/>
+        <w:rPr>
+          <w:rFonts w:ascii="Arial" w:hAnsi="Arial" w:cs="Arial"/>
+          <w:sz w:val="22"/>
+          <w:szCs w:val="22"/>
+          <w:lang w:val="en-GB"/>
+        </w:rPr>
+      </w:pPr>
     </w:p>
     <w:p>
       <w:pPr>
@@ -1404,29 +1869,7 @@
           <w:szCs w:val="22"/>
           <w:lang w:val="en-GB"/>
         </w:rPr>
-        <w:t xml:space="preserve">Which kind of signal do you get in </w:t>
-      </w:r>
-      <w:proofErr w:type="spellStart"/>
-      <w:r>
-        <w:rPr>
-          <w:rFonts w:ascii="Arial" w:hAnsi="Arial" w:cs="Arial"/>
-          <w:iCs/>
-          <w:sz w:val="22"/>
-          <w:szCs w:val="22"/>
-          <w:lang w:val="en-GB"/>
-        </w:rPr>
-        <w:t>Matlab</w:t>
-      </w:r>
-      <w:proofErr w:type="spellEnd"/>
-      <w:r>
-        <w:rPr>
-          <w:rFonts w:ascii="Arial" w:hAnsi="Arial" w:cs="Arial"/>
-          <w:iCs/>
-          <w:sz w:val="22"/>
-          <w:szCs w:val="22"/>
-          <w:lang w:val="en-GB"/>
-        </w:rPr>
-        <w:t xml:space="preserve"> with the command:</w:t>
+        <w:t>Which kind of signal do you get in Matlab with the command:</w:t>
       </w:r>
     </w:p>
     <w:p>
@@ -1454,47 +1897,7 @@
           <w:szCs w:val="22"/>
           <w:lang w:val="en-GB"/>
         </w:rPr>
-        <w:t xml:space="preserve"> </w:t>
-      </w:r>
-      <w:proofErr w:type="spellStart"/>
-      <w:r>
-        <w:rPr>
-          <w:rFonts w:ascii="Arial" w:hAnsi="Arial" w:cs="Arial"/>
-          <w:sz w:val="22"/>
-          <w:szCs w:val="22"/>
-          <w:lang w:val="en-GB"/>
-        </w:rPr>
-        <w:t>sig_d</w:t>
-      </w:r>
-      <w:proofErr w:type="spellEnd"/>
-      <w:r>
-        <w:rPr>
-          <w:rFonts w:ascii="Arial" w:hAnsi="Arial" w:cs="Arial"/>
-          <w:sz w:val="22"/>
-          <w:szCs w:val="22"/>
-          <w:lang w:val="en-GB"/>
-        </w:rPr>
-        <w:t xml:space="preserve"> = </w:t>
-      </w:r>
-      <w:proofErr w:type="spellStart"/>
-      <w:r>
-        <w:rPr>
-          <w:rFonts w:ascii="Arial" w:hAnsi="Arial" w:cs="Arial"/>
-          <w:sz w:val="22"/>
-          <w:szCs w:val="22"/>
-          <w:lang w:val="en-GB"/>
-        </w:rPr>
-        <w:t>randn</w:t>
-      </w:r>
-      <w:proofErr w:type="spellEnd"/>
-      <w:r>
-        <w:rPr>
-          <w:rFonts w:ascii="Arial" w:hAnsi="Arial" w:cs="Arial"/>
-          <w:sz w:val="22"/>
-          <w:szCs w:val="22"/>
-          <w:lang w:val="en-GB"/>
-        </w:rPr>
-        <w:t>(</w:t>
+        <w:t xml:space="preserve"> sig_d = randn(</w:t>
       </w:r>
       <w:r>
         <w:rPr>
@@ -1563,47 +1966,7 @@
           <w:szCs w:val="22"/>
           <w:lang w:val="en-GB"/>
         </w:rPr>
-        <w:t xml:space="preserve"> of </w:t>
-      </w:r>
-      <w:proofErr w:type="spellStart"/>
-      <w:r>
-        <w:rPr>
-          <w:rFonts w:ascii="Arial" w:hAnsi="Arial" w:cs="Arial"/>
-          <w:sz w:val="22"/>
-          <w:szCs w:val="22"/>
-          <w:lang w:val="en-GB"/>
-        </w:rPr>
-        <w:t>sig_</w:t>
-      </w:r>
-      <w:proofErr w:type="gramStart"/>
-      <w:r>
-        <w:rPr>
-          <w:rFonts w:ascii="Arial" w:hAnsi="Arial" w:cs="Arial"/>
-          <w:sz w:val="22"/>
-          <w:szCs w:val="22"/>
-          <w:lang w:val="en-GB"/>
-        </w:rPr>
-        <w:t>d</w:t>
-      </w:r>
-      <w:proofErr w:type="spellEnd"/>
-      <w:r>
-        <w:rPr>
-          <w:rFonts w:ascii="Arial" w:hAnsi="Arial" w:cs="Arial"/>
-          <w:sz w:val="22"/>
-          <w:szCs w:val="22"/>
-          <w:lang w:val="en-GB"/>
-        </w:rPr>
-        <w:t xml:space="preserve">  .</w:t>
-      </w:r>
-      <w:proofErr w:type="gramEnd"/>
-      <w:r>
-        <w:rPr>
-          <w:rFonts w:ascii="Arial" w:hAnsi="Arial" w:cs="Arial"/>
-          <w:sz w:val="22"/>
-          <w:szCs w:val="22"/>
-          <w:lang w:val="en-GB"/>
-        </w:rPr>
-        <w:t xml:space="preserve"> </w:t>
+        <w:t xml:space="preserve"> of sig_d  . </w:t>
       </w:r>
     </w:p>
     <w:p>
@@ -1658,14 +2021,13 @@
         </w:rPr>
         <w:t xml:space="preserve"> </w:t>
       </w:r>
-      <w:proofErr w:type="gramStart"/>
       <w:r>
         <w:rPr>
           <w:rFonts w:ascii="Arial" w:hAnsi="Arial" w:cs="Arial"/>
           <w:b/>
           <w:lang w:val="en-GB"/>
         </w:rPr>
-        <w:t xml:space="preserve">4  </w:t>
+        <w:t xml:space="preserve">4 </w:t>
       </w:r>
       <w:r>
         <w:rPr>
@@ -1675,14 +2037,29 @@
         </w:rPr>
         <w:t>Signal</w:t>
       </w:r>
-      <w:proofErr w:type="gramEnd"/>
       <w:r>
         <w:rPr>
           <w:rFonts w:ascii="Arial" w:hAnsi="Arial" w:cs="Arial"/>
           <w:i/>
           <w:lang w:val="en-GB"/>
         </w:rPr>
-        <w:t xml:space="preserve"> Conversions</w:t>
+        <w:t xml:space="preserve"> Manipulat</w:t>
+      </w:r>
+      <w:r>
+        <w:rPr>
+          <w:rFonts w:ascii="Arial" w:hAnsi="Arial" w:cs="Arial"/>
+          <w:i/>
+          <w:lang w:val="en-GB"/>
+        </w:rPr>
+        <w:t>ions</w:t>
+      </w:r>
+      <w:r>
+        <w:rPr>
+          <w:rFonts w:ascii="Arial" w:hAnsi="Arial" w:cs="Arial"/>
+          <w:i/>
+          <w:lang w:val="en-GB"/>
+        </w:rPr>
+        <w:t xml:space="preserve"> (Operations with the time variable)</w:t>
       </w:r>
       <w:r>
         <w:rPr>
@@ -1737,27 +2114,7 @@
           <w:szCs w:val="22"/>
           <w:lang w:val="en-GB"/>
         </w:rPr>
-        <w:t xml:space="preserve"> </w:t>
-      </w:r>
-      <w:proofErr w:type="gramStart"/>
-      <w:r>
-        <w:rPr>
-          <w:rFonts w:ascii="Arial" w:hAnsi="Arial" w:cs="Arial"/>
-          <w:sz w:val="22"/>
-          <w:szCs w:val="22"/>
-          <w:lang w:val="en-GB"/>
-        </w:rPr>
-        <w:t>x(</w:t>
-      </w:r>
-      <w:proofErr w:type="gramEnd"/>
-      <w:r>
-        <w:rPr>
-          <w:rFonts w:ascii="Arial" w:hAnsi="Arial" w:cs="Arial"/>
-          <w:sz w:val="22"/>
-          <w:szCs w:val="22"/>
-          <w:lang w:val="en-GB"/>
-        </w:rPr>
-        <w:t xml:space="preserve">t) </w:t>
+        <w:t xml:space="preserve"> x(t) </w:t>
       </w:r>
       <w:r>
         <w:rPr>
@@ -2899,22 +3256,41 @@
           </mc:Choice>
           <mc:Fallback>
             <w:pict>
-              <v:group id="Zeichenbereich 54" o:spid="_x0000_s1026" editas="canvas" style="width:453.5pt;height:145.75pt;mso-position-horizontal-relative:char;mso-position-vertical-relative:line" coordsize="57594,18510" o:gfxdata="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">
+              <v:group w14:anchorId="252057D7" id="Zeichenbereich 54" o:spid="_x0000_s1026" editas="canvas" style="width:453.5pt;height:145.75pt;mso-position-horizontal-relative:char;mso-position-vertical-relative:line" coordsize="57594,18510" o:gfxdata="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">
+                <v:shapetype id="_x0000_t75" coordsize="21600,21600" o:spt="75" o:preferrelative="t" path="m@4@5l@4@11@9@11@9@5xe" filled="f" stroked="f">
+                  <v:stroke joinstyle="miter"/>
+                  <v:formulas>
+                    <v:f eqn="if lineDrawn pixelLineWidth 0"/>
+                    <v:f eqn="sum @0 1 0"/>
+                    <v:f eqn="sum 0 0 @1"/>
+                    <v:f eqn="prod @2 1 2"/>
+                    <v:f eqn="prod @3 21600 pixelWidth"/>
+                    <v:f eqn="prod @3 21600 pixelHeight"/>
+                    <v:f eqn="sum @0 0 1"/>
+                    <v:f eqn="prod @6 1 2"/>
+                    <v:f eqn="prod @7 21600 pixelWidth"/>
+                    <v:f eqn="sum @8 21600 0"/>
+                    <v:f eqn="prod @7 21600 pixelHeight"/>
+                    <v:f eqn="sum @10 21600 0"/>
+                  </v:formulas>
+                  <v:path o:extrusionok="f" gradientshapeok="t" o:connecttype="rect"/>
+                  <o:lock v:ext="edit" aspectratio="t"/>
+                </v:shapetype>
                 <v:shape id="_x0000_s1027" type="#_x0000_t75" style="position:absolute;width:57594;height:18510;visibility:visible;mso-wrap-style:square">
                   <v:fill o:detectmouseclick="t"/>
                   <v:path o:connecttype="none"/>
                 </v:shape>
-                <v:line id="Line 56" o:spid="_x0000_s1028" style="position:absolute;visibility:visible;mso-wrap-style:square" from="2359,14848" to="53322,14848" o:connectortype="straight" o:gfxdata="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" strokeweight="1.5pt">
+                <v:line id="Line 56" o:spid="_x0000_s1028" style="position:absolute;visibility:visible;mso-wrap-style:square" from="2359,14848" to="53322,14848" o:connectortype="straight" o:gfxdata="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" strokeweight="1.5pt">
                   <v:stroke endarrow="block"/>
                 </v:line>
-                <v:line id="Line 57" o:spid="_x0000_s1029" style="position:absolute;flip:y;visibility:visible;mso-wrap-style:square" from="21509,951" to="21517,15375" o:connectortype="straight" o:gfxdata="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" strokeweight="1.5pt">
+                <v:line id="Line 57" o:spid="_x0000_s1029" style="position:absolute;flip:y;visibility:visible;mso-wrap-style:square" from="21509,951" to="21517,15375" o:connectortype="straight" o:gfxdata="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" strokeweight="1.5pt">
                   <v:stroke endarrow="block"/>
                 </v:line>
                 <v:shapetype id="_x0000_t202" coordsize="21600,21600" o:spt="202" path="m,l,21600r21600,l21600,xe">
                   <v:stroke joinstyle="miter"/>
                   <v:path gradientshapeok="t" o:connecttype="rect"/>
                 </v:shapetype>
-                <v:shape id="Text Box 58" o:spid="_x0000_s1030" type="#_x0000_t202" style="position:absolute;left:19134;top:4093;width:3799;height:11146;visibility:visible;mso-wrap-style:square;v-text-anchor:top" o:gfxdata="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" stroked="f">
+                <v:shape id="Text Box 58" o:spid="_x0000_s1030" type="#_x0000_t202" style="position:absolute;left:19134;top:4093;width:3799;height:11146;visibility:visible;mso-wrap-style:square;v-text-anchor:top" o:gfxdata="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" stroked="f">
                   <v:fill opacity="0"/>
                   <v:textbox>
                     <w:txbxContent>
@@ -2983,7 +3359,7 @@
                     </w:txbxContent>
                   </v:textbox>
                 </v:shape>
-                <v:shape id="Text Box 59" o:spid="_x0000_s1031" type="#_x0000_t202" style="position:absolute;left:21597;top:855;width:6288;height:3238;visibility:visible;mso-wrap-style:square;v-text-anchor:top" o:gfxdata="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" stroked="f">
+                <v:shape id="Text Box 59" o:spid="_x0000_s1031" type="#_x0000_t202" style="position:absolute;left:21597;top:855;width:6288;height:3238;visibility:visible;mso-wrap-style:square;v-text-anchor:top" o:gfxdata="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" stroked="f">
                   <v:fill opacity="0"/>
                   <v:textbox>
                     <w:txbxContent>
@@ -2995,7 +3371,7 @@
                     </w:txbxContent>
                   </v:textbox>
                 </v:shape>
-                <v:shape id="Text Box 60" o:spid="_x0000_s1032" type="#_x0000_t202" style="position:absolute;left:16214;top:15040;width:36788;height:3230;visibility:visible;mso-wrap-style:square;v-text-anchor:top" o:gfxdata="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" stroked="f">
+                <v:shape id="Text Box 60" o:spid="_x0000_s1032" type="#_x0000_t202" style="position:absolute;left:16214;top:15040;width:36788;height:3230;visibility:visible;mso-wrap-style:square;v-text-anchor:top" o:gfxdata="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" stroked="f">
                   <v:fill opacity="0"/>
                   <v:textbox>
                     <w:txbxContent>
@@ -3122,33 +3498,33 @@
                     </w:txbxContent>
                   </v:textbox>
                 </v:shape>
-                <v:group id="Group 61" o:spid="_x0000_s1033" style="position:absolute;left:21381;top:5333;width:15143;height:9611" coordorigin="5028,9412" coordsize="1429,881" o:gfxdata="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">
-                  <v:shape id="Freeform 62" o:spid="_x0000_s1034" style="position:absolute;left:5040;top:9412;width:1417;height:881;visibility:visible;mso-wrap-style:square;v-text-anchor:top" coordsize="1785,1110" o:gfxdata="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" path="m,1080l1785,r,1110e" filled="f">
+                <v:group id="Group 61" o:spid="_x0000_s1033" style="position:absolute;left:21381;top:5333;width:15143;height:9611" coordorigin="5028,9412" coordsize="1429,881" o:gfxdata="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">
+                  <v:shape id="Freeform 62" o:spid="_x0000_s1034" style="position:absolute;left:5040;top:9412;width:1417;height:881;visibility:visible;mso-wrap-style:square;v-text-anchor:top" coordsize="1785,1110" o:gfxdata="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" path="m,1080l1785,r,1110e" filled="f">
                     <v:path arrowok="t" o:connecttype="custom" o:connectlocs="0,857;1417,0;1417,881" o:connectangles="0,0,0"/>
                   </v:shape>
-                  <v:line id="Line 63" o:spid="_x0000_s1035" style="position:absolute;flip:x;visibility:visible;mso-wrap-style:square" from="5028,9412" to="6457,9412" o:connectortype="straight" o:gfxdata="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" strokeweight=".25pt">
+                  <v:line id="Line 63" o:spid="_x0000_s1035" style="position:absolute;flip:x;visibility:visible;mso-wrap-style:square" from="5028,9412" to="6457,9412" o:connectortype="straight" o:gfxdata="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" strokeweight=".25pt">
                     <v:stroke dashstyle="1 1"/>
                   </v:line>
                 </v:group>
-                <v:group id="Group 64" o:spid="_x0000_s1036" style="position:absolute;left:20862;top:5381;width:615;height:7180" coordorigin="4963,9097" coordsize="77,898" o:gfxdata="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">
-                  <v:line id="Line 65" o:spid="_x0000_s1037" style="position:absolute;visibility:visible;mso-wrap-style:square" from="4968,9995" to="5040,9995" o:connectortype="straight" o:gfxdata="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"/>
-                  <v:line id="Line 66" o:spid="_x0000_s1038" style="position:absolute;visibility:visible;mso-wrap-style:square" from="4968,9543" to="5040,9543" o:connectortype="straight" o:gfxdata="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"/>
-                  <v:line id="Line 67" o:spid="_x0000_s1039" style="position:absolute;visibility:visible;mso-wrap-style:square" from="4963,9097" to="5034,9097" o:connectortype="straight" o:gfxdata="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"/>
+                <v:group id="Group 64" o:spid="_x0000_s1036" style="position:absolute;left:20862;top:5381;width:615;height:7180" coordorigin="4963,9097" coordsize="77,898" o:gfxdata="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">
+                  <v:line id="Line 65" o:spid="_x0000_s1037" style="position:absolute;visibility:visible;mso-wrap-style:square" from="4968,9995" to="5040,9995" o:connectortype="straight" o:gfxdata="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"/>
+                  <v:line id="Line 66" o:spid="_x0000_s1038" style="position:absolute;visibility:visible;mso-wrap-style:square" from="4968,9543" to="5040,9543" o:connectortype="straight" o:gfxdata="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"/>
+                  <v:line id="Line 67" o:spid="_x0000_s1039" style="position:absolute;visibility:visible;mso-wrap-style:square" from="4963,9097" to="5034,9097" o:connectortype="straight" o:gfxdata="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"/>
                 </v:group>
-                <v:group id="Group 68" o:spid="_x0000_s1040" style="position:absolute;left:25293;top:14752;width:7519;height:623" coordorigin="5517,10269" coordsize="940,78" o:gfxdata="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">
-                  <v:line id="Line 69" o:spid="_x0000_s1041" style="position:absolute;rotation:-90;visibility:visible;mso-wrap-style:square" from="6421,10304" to="6493,10305" o:connectortype="straight" o:gfxdata="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"/>
-                  <v:line id="Line 70" o:spid="_x0000_s1042" style="position:absolute;rotation:-90;visibility:visible;mso-wrap-style:square" from="5952,10311" to="6023,10312" o:connectortype="straight" o:gfxdata="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"/>
-                  <v:line id="Line 71" o:spid="_x0000_s1043" style="position:absolute;rotation:-90;visibility:visible;mso-wrap-style:square" from="5481,10311" to="5552,10311" o:connectortype="straight" o:gfxdata="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"/>
+                <v:group id="Group 68" o:spid="_x0000_s1040" style="position:absolute;left:25293;top:14752;width:7519;height:623" coordorigin="5517,10269" coordsize="940,78" o:gfxdata="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">
+                  <v:line id="Line 69" o:spid="_x0000_s1041" style="position:absolute;rotation:-90;visibility:visible;mso-wrap-style:square" from="6421,10304" to="6493,10305" o:connectortype="straight" o:gfxdata="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"/>
+                  <v:line id="Line 70" o:spid="_x0000_s1042" style="position:absolute;rotation:-90;visibility:visible;mso-wrap-style:square" from="5952,10311" to="6023,10312" o:connectortype="straight" o:gfxdata="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"/>
+                  <v:line id="Line 71" o:spid="_x0000_s1043" style="position:absolute;rotation:-90;visibility:visible;mso-wrap-style:square" from="5481,10311" to="5552,10311" o:connectortype="straight" o:gfxdata="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"/>
                 </v:group>
-                <v:group id="Group 72" o:spid="_x0000_s1044" style="position:absolute;left:17782;top:14808;width:7503;height:615" coordorigin="5517,10269" coordsize="940,78" o:gfxdata="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">
-                  <v:line id="Line 73" o:spid="_x0000_s1045" style="position:absolute;rotation:-90;visibility:visible;mso-wrap-style:square" from="6421,10304" to="6493,10305" o:connectortype="straight" o:gfxdata="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"/>
-                  <v:line id="Line 74" o:spid="_x0000_s1046" style="position:absolute;rotation:-90;visibility:visible;mso-wrap-style:square" from="5952,10311" to="6023,10312" o:connectortype="straight" o:gfxdata="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"/>
-                  <v:line id="Line 75" o:spid="_x0000_s1047" style="position:absolute;rotation:-90;visibility:visible;mso-wrap-style:square" from="5481,10311" to="5552,10311" o:connectortype="straight" o:gfxdata="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"/>
+                <v:group id="Group 72" o:spid="_x0000_s1044" style="position:absolute;left:17782;top:14808;width:7503;height:615" coordorigin="5517,10269" coordsize="940,78" o:gfxdata="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">
+                  <v:line id="Line 73" o:spid="_x0000_s1045" style="position:absolute;rotation:-90;visibility:visible;mso-wrap-style:square" from="6421,10304" to="6493,10305" o:connectortype="straight" o:gfxdata="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"/>
+                  <v:line id="Line 74" o:spid="_x0000_s1046" style="position:absolute;rotation:-90;visibility:visible;mso-wrap-style:square" from="5952,10311" to="6023,10312" o:connectortype="straight" o:gfxdata="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"/>
+                  <v:line id="Line 75" o:spid="_x0000_s1047" style="position:absolute;rotation:-90;visibility:visible;mso-wrap-style:square" from="5481,10311" to="5552,10311" o:connectortype="straight" o:gfxdata="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"/>
                 </v:group>
-                <v:group id="Group 76" o:spid="_x0000_s1048" style="position:absolute;left:32812;top:14752;width:7520;height:623" coordorigin="5517,10269" coordsize="940,78" o:gfxdata="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">
-                  <v:line id="Line 77" o:spid="_x0000_s1049" style="position:absolute;rotation:-90;visibility:visible;mso-wrap-style:square" from="6421,10304" to="6493,10305" o:connectortype="straight" o:gfxdata="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"/>
-                  <v:line id="Line 78" o:spid="_x0000_s1050" style="position:absolute;rotation:-90;visibility:visible;mso-wrap-style:square" from="5952,10311" to="6023,10312" o:connectortype="straight" o:gfxdata="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"/>
-                  <v:line id="Line 79" o:spid="_x0000_s1051" style="position:absolute;rotation:-90;visibility:visible;mso-wrap-style:square" from="5481,10311" to="5552,10311" o:connectortype="straight" o:gfxdata="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"/>
+                <v:group id="Group 76" o:spid="_x0000_s1048" style="position:absolute;left:32812;top:14752;width:7520;height:623" coordorigin="5517,10269" coordsize="940,78" o:gfxdata="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">
+                  <v:line id="Line 77" o:spid="_x0000_s1049" style="position:absolute;rotation:-90;visibility:visible;mso-wrap-style:square" from="6421,10304" to="6493,10305" o:connectortype="straight" o:gfxdata="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"/>
+                  <v:line id="Line 78" o:spid="_x0000_s1050" style="position:absolute;rotation:-90;visibility:visible;mso-wrap-style:square" from="5952,10311" to="6023,10312" o:connectortype="straight" o:gfxdata="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"/>
+                  <v:line id="Line 79" o:spid="_x0000_s1051" style="position:absolute;rotation:-90;visibility:visible;mso-wrap-style:square" from="5481,10311" to="5552,10311" o:connectortype="straight" o:gfxdata="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"/>
                 </v:group>
                 <w10:anchorlock/>
               </v:group>
@@ -3223,23 +3599,14 @@
           <w:b/>
           <w:lang w:val="en-GB"/>
         </w:rPr>
-        <w:t xml:space="preserve"> </w:t>
-      </w:r>
-      <w:proofErr w:type="gramStart"/>
+        <w:t xml:space="preserve"> 5</w:t>
+      </w:r>
       <w:r>
         <w:rPr>
           <w:rFonts w:ascii="Arial" w:hAnsi="Arial" w:cs="Arial"/>
           <w:b/>
           <w:lang w:val="en-GB"/>
         </w:rPr>
-        <w:t>5</w:t>
-      </w:r>
-      <w:r>
-        <w:rPr>
-          <w:rFonts w:ascii="Arial" w:hAnsi="Arial" w:cs="Arial"/>
-          <w:b/>
-          <w:lang w:val="en-GB"/>
-        </w:rPr>
         <w:t xml:space="preserve">  </w:t>
       </w:r>
       <w:r>
@@ -3248,16 +3615,31 @@
           <w:i/>
           <w:lang w:val="en-GB"/>
         </w:rPr>
-        <w:t>Signal</w:t>
-      </w:r>
-      <w:proofErr w:type="gramEnd"/>
+        <w:t xml:space="preserve">Signal </w:t>
+      </w:r>
       <w:r>
         <w:rPr>
           <w:rFonts w:ascii="Arial" w:hAnsi="Arial" w:cs="Arial"/>
           <w:i/>
           <w:lang w:val="en-GB"/>
         </w:rPr>
-        <w:t xml:space="preserve"> Conversions.</w:t>
+        <w:t>Manipulat</w:t>
+      </w:r>
+      <w:r>
+        <w:rPr>
+          <w:rFonts w:ascii="Arial" w:hAnsi="Arial" w:cs="Arial"/>
+          <w:i/>
+          <w:lang w:val="en-GB"/>
+        </w:rPr>
+        <w:t>ions</w:t>
+      </w:r>
+      <w:r>
+        <w:rPr>
+          <w:rFonts w:ascii="Arial" w:hAnsi="Arial" w:cs="Arial"/>
+          <w:i/>
+          <w:lang w:val="en-GB"/>
+        </w:rPr>
+        <w:t>.</w:t>
       </w:r>
     </w:p>
     <w:p>
@@ -3367,36 +3749,16 @@
           <w:szCs w:val="22"/>
           <w:lang w:val="en-US"/>
         </w:rPr>
-        <w:t>x[n</w:t>
-      </w:r>
-      <w:proofErr w:type="gramStart"/>
-      <w:r>
-        <w:rPr>
-          <w:rFonts w:ascii="Arial" w:hAnsi="Arial" w:cs="Arial"/>
-          <w:sz w:val="22"/>
-          <w:szCs w:val="22"/>
-          <w:lang w:val="en-US"/>
-        </w:rPr>
-        <w:t>]</w:t>
-      </w:r>
-      <w:r>
-        <w:rPr>
-          <w:rFonts w:ascii="Arial" w:hAnsi="Arial" w:cs="Arial"/>
-          <w:sz w:val="22"/>
-          <w:szCs w:val="22"/>
-          <w:lang w:val="en-GB"/>
-        </w:rPr>
-        <w:t xml:space="preserve"> )</w:t>
-      </w:r>
-      <w:proofErr w:type="gramEnd"/>
-      <w:r>
-        <w:rPr>
-          <w:rFonts w:ascii="Arial" w:hAnsi="Arial" w:cs="Arial"/>
-          <w:sz w:val="22"/>
-          <w:szCs w:val="22"/>
-          <w:lang w:val="en-GB"/>
-        </w:rPr>
-        <w:t>:</w:t>
+        <w:t>x[n]</w:t>
+      </w:r>
+      <w:r>
+        <w:rPr>
+          <w:rFonts w:ascii="Arial" w:hAnsi="Arial" w:cs="Arial"/>
+          <w:sz w:val="22"/>
+          <w:szCs w:val="22"/>
+          <w:lang w:val="en-GB"/>
+        </w:rPr>
+        <w:t xml:space="preserve"> ):</w:t>
       </w:r>
       <w:r>
         <w:rPr>
@@ -3619,7 +3981,7 @@
           </mc:Choice>
           <mc:Fallback>
             <w:pict>
-              <v:line id="Line 97" o:spid="_x0000_s1026" style="position:absolute;z-index:251657216;visibility:visible;mso-wrap-style:square;mso-width-percent:0;mso-height-percent:0;mso-wrap-distance-left:9pt;mso-wrap-distance-top:0;mso-wrap-distance-right:9pt;mso-wrap-distance-bottom:0;mso-position-horizontal:absolute;mso-position-horizontal-relative:text;mso-position-vertical:absolute;mso-position-vertical-relative:text;mso-width-percent:0;mso-height-percent:0;mso-width-relative:page;mso-height-relative:page" from="270pt,733.5pt" to="270pt,751.15pt" o:gfxdata="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">
+              <v:line w14:anchorId="59AE450C" id="Line 97" o:spid="_x0000_s1026" style="position:absolute;z-index:251657216;visibility:visible;mso-wrap-style:square;mso-width-percent:0;mso-height-percent:0;mso-wrap-distance-left:9pt;mso-wrap-distance-top:0;mso-wrap-distance-right:9pt;mso-wrap-distance-bottom:0;mso-position-horizontal:absolute;mso-position-horizontal-relative:text;mso-position-vertical:absolute;mso-position-vertical-relative:text;mso-width-percent:0;mso-height-percent:0;mso-width-relative:page;mso-height-relative:page" from="270pt,733.5pt" to="270pt,751.15pt" o:gfxdata="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">
                 <v:stroke startarrow="oval"/>
               </v:line>
             </w:pict>
@@ -3698,7 +4060,7 @@
           </mc:Choice>
           <mc:Fallback>
             <w:pict>
-              <v:line id="Line 96" o:spid="_x0000_s1026" style="position:absolute;z-index:251656192;visibility:visible;mso-wrap-style:square;mso-width-percent:0;mso-height-percent:0;mso-wrap-distance-left:9pt;mso-wrap-distance-top:0;mso-wrap-distance-right:9pt;mso-wrap-distance-bottom:0;mso-position-horizontal:absolute;mso-position-horizontal-relative:text;mso-position-vertical:absolute;mso-position-vertical-relative:text;mso-width-percent:0;mso-height-percent:0;mso-width-relative:page;mso-height-relative:page" from="270pt,733.5pt" to="270pt,751.15pt" o:gfxdata="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">
+              <v:line w14:anchorId="73DFEDE9" id="Line 96" o:spid="_x0000_s1026" style="position:absolute;z-index:251656192;visibility:visible;mso-wrap-style:square;mso-width-percent:0;mso-height-percent:0;mso-wrap-distance-left:9pt;mso-wrap-distance-top:0;mso-wrap-distance-right:9pt;mso-wrap-distance-bottom:0;mso-position-horizontal:absolute;mso-position-horizontal-relative:text;mso-position-vertical:absolute;mso-position-vertical-relative:text;mso-width-percent:0;mso-height-percent:0;mso-width-relative:page;mso-height-relative:page" from="270pt,733.5pt" to="270pt,751.15pt" o:gfxdata="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">
                 <v:stroke startarrow="oval"/>
               </v:line>
             </w:pict>
@@ -4835,18 +5197,18 @@
           </mc:Choice>
           <mc:Fallback>
             <w:pict>
-              <v:group id="Zeichenbereich 9" o:spid="_x0000_s1052" editas="canvas" style="width:453.5pt;height:145.75pt;mso-position-horizontal-relative:char;mso-position-vertical-relative:line" coordsize="57594,18510" o:gfxdata="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">
+              <v:group w14:anchorId="4CF77341" id="Zeichenbereich 9" o:spid="_x0000_s1052" editas="canvas" style="width:453.5pt;height:145.75pt;mso-position-horizontal-relative:char;mso-position-vertical-relative:line" coordsize="57594,18510" o:gfxdata="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">
                 <v:shape id="_x0000_s1053" type="#_x0000_t75" style="position:absolute;width:57594;height:18510;visibility:visible;mso-wrap-style:square">
                   <v:fill o:detectmouseclick="t"/>
                   <v:path o:connecttype="none"/>
                 </v:shape>
-                <v:line id="Line 11" o:spid="_x0000_s1054" style="position:absolute;visibility:visible;mso-wrap-style:square" from="2359,14848" to="53322,14848" o:connectortype="straight" o:gfxdata="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" strokeweight="1.5pt">
+                <v:line id="Line 11" o:spid="_x0000_s1054" style="position:absolute;visibility:visible;mso-wrap-style:square" from="2359,14848" to="53322,14848" o:connectortype="straight" o:gfxdata="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" strokeweight="1.5pt">
                   <v:stroke endarrow="block"/>
                 </v:line>
-                <v:line id="Line 12" o:spid="_x0000_s1055" style="position:absolute;flip:y;visibility:visible;mso-wrap-style:square" from="21509,951" to="21517,15375" o:connectortype="straight" o:gfxdata="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" strokeweight="1.5pt">
+                <v:line id="Line 12" o:spid="_x0000_s1055" style="position:absolute;flip:y;visibility:visible;mso-wrap-style:square" from="21509,951" to="21517,15375" o:connectortype="straight" o:gfxdata="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" strokeweight="1.5pt">
                   <v:stroke endarrow="block"/>
                 </v:line>
-                <v:shape id="Text Box 13" o:spid="_x0000_s1056" type="#_x0000_t202" style="position:absolute;left:19134;top:4093;width:3799;height:11146;visibility:visible;mso-wrap-style:square;v-text-anchor:top" o:gfxdata="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" stroked="f">
+                <v:shape id="Text Box 13" o:spid="_x0000_s1056" type="#_x0000_t202" style="position:absolute;left:19134;top:4093;width:3799;height:11146;visibility:visible;mso-wrap-style:square;v-text-anchor:top" o:gfxdata="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" stroked="f">
                   <v:fill opacity="0"/>
                   <v:textbox>
                     <w:txbxContent>
@@ -4915,7 +5277,7 @@
                     </w:txbxContent>
                   </v:textbox>
                 </v:shape>
-                <v:shape id="Text Box 14" o:spid="_x0000_s1057" type="#_x0000_t202" style="position:absolute;left:21597;top:855;width:6288;height:3238;visibility:visible;mso-wrap-style:square;v-text-anchor:top" o:gfxdata="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" stroked="f">
+                <v:shape id="Text Box 14" o:spid="_x0000_s1057" type="#_x0000_t202" style="position:absolute;left:21597;top:855;width:6288;height:3238;visibility:visible;mso-wrap-style:square;v-text-anchor:top" o:gfxdata="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" stroked="f">
                   <v:fill opacity="0"/>
                   <v:textbox>
                     <w:txbxContent>
@@ -4927,7 +5289,7 @@
                     </w:txbxContent>
                   </v:textbox>
                 </v:shape>
-                <v:shape id="Text Box 15" o:spid="_x0000_s1058" type="#_x0000_t202" style="position:absolute;left:16214;top:15040;width:36788;height:3230;visibility:visible;mso-wrap-style:square;v-text-anchor:top" o:gfxdata="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" stroked="f">
+                <v:shape id="Text Box 15" o:spid="_x0000_s1058" type="#_x0000_t202" style="position:absolute;left:16214;top:15040;width:36788;height:3230;visibility:visible;mso-wrap-style:square;v-text-anchor:top" o:gfxdata="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" stroked="f">
                   <v:fill opacity="0"/>
                   <v:textbox>
                     <w:txbxContent>
@@ -5061,54 +5423,54 @@
                     </w:txbxContent>
                   </v:textbox>
                 </v:shape>
-                <v:line id="Line 16" o:spid="_x0000_s1059" style="position:absolute;flip:x;visibility:visible;mso-wrap-style:square" from="21381,5333" to="36524,5333" o:connectortype="straight" o:gfxdata="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" strokeweight=".25pt">
+                <v:line id="Line 16" o:spid="_x0000_s1059" style="position:absolute;flip:x;visibility:visible;mso-wrap-style:square" from="21381,5333" to="36524,5333" o:connectortype="straight" o:gfxdata="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" strokeweight=".25pt">
                   <v:stroke dashstyle="1 1"/>
                 </v:line>
-                <v:group id="Group 17" o:spid="_x0000_s1060" style="position:absolute;left:20862;top:5381;width:615;height:7180" coordorigin="4963,9097" coordsize="77,898" o:gfxdata="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">
-                  <v:line id="Line 18" o:spid="_x0000_s1061" style="position:absolute;visibility:visible;mso-wrap-style:square" from="4968,9995" to="5040,9995" o:connectortype="straight" o:gfxdata="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"/>
-                  <v:line id="Line 19" o:spid="_x0000_s1062" style="position:absolute;visibility:visible;mso-wrap-style:square" from="4968,9543" to="5040,9543" o:connectortype="straight" o:gfxdata="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"/>
-                  <v:line id="Line 20" o:spid="_x0000_s1063" style="position:absolute;visibility:visible;mso-wrap-style:square" from="4963,9097" to="5034,9097" o:connectortype="straight" o:gfxdata="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"/>
+                <v:group id="Group 17" o:spid="_x0000_s1060" style="position:absolute;left:20862;top:5381;width:615;height:7180" coordorigin="4963,9097" coordsize="77,898" o:gfxdata="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">
+                  <v:line id="Line 18" o:spid="_x0000_s1061" style="position:absolute;visibility:visible;mso-wrap-style:square" from="4968,9995" to="5040,9995" o:connectortype="straight" o:gfxdata="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"/>
+                  <v:line id="Line 19" o:spid="_x0000_s1062" style="position:absolute;visibility:visible;mso-wrap-style:square" from="4968,9543" to="5040,9543" o:connectortype="straight" o:gfxdata="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"/>
+                  <v:line id="Line 20" o:spid="_x0000_s1063" style="position:absolute;visibility:visible;mso-wrap-style:square" from="4963,9097" to="5034,9097" o:connectortype="straight" o:gfxdata="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"/>
                 </v:group>
-                <v:group id="Group 21" o:spid="_x0000_s1064" style="position:absolute;left:25293;top:14752;width:7519;height:623" coordorigin="5517,10269" coordsize="940,78" o:gfxdata="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">
-                  <v:line id="Line 22" o:spid="_x0000_s1065" style="position:absolute;rotation:-90;visibility:visible;mso-wrap-style:square" from="6421,10304" to="6493,10305" o:connectortype="straight" o:gfxdata="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"/>
-                  <v:line id="Line 23" o:spid="_x0000_s1066" style="position:absolute;rotation:-90;visibility:visible;mso-wrap-style:square" from="5952,10311" to="6023,10312" o:connectortype="straight" o:gfxdata="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"/>
-                  <v:line id="Line 24" o:spid="_x0000_s1067" style="position:absolute;rotation:-90;visibility:visible;mso-wrap-style:square" from="5481,10311" to="5552,10311" o:connectortype="straight" o:gfxdata="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"/>
+                <v:group id="Group 21" o:spid="_x0000_s1064" style="position:absolute;left:25293;top:14752;width:7519;height:623" coordorigin="5517,10269" coordsize="940,78" o:gfxdata="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">
+                  <v:line id="Line 22" o:spid="_x0000_s1065" style="position:absolute;rotation:-90;visibility:visible;mso-wrap-style:square" from="6421,10304" to="6493,10305" o:connectortype="straight" o:gfxdata="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"/>
+                  <v:line id="Line 23" o:spid="_x0000_s1066" style="position:absolute;rotation:-90;visibility:visible;mso-wrap-style:square" from="5952,10311" to="6023,10312" o:connectortype="straight" o:gfxdata="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"/>
+                  <v:line id="Line 24" o:spid="_x0000_s1067" style="position:absolute;rotation:-90;visibility:visible;mso-wrap-style:square" from="5481,10311" to="5552,10311" o:connectortype="straight" o:gfxdata="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"/>
                 </v:group>
-                <v:group id="Group 25" o:spid="_x0000_s1068" style="position:absolute;left:17782;top:14808;width:7503;height:615" coordorigin="5517,10269" coordsize="940,78" o:gfxdata="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">
-                  <v:line id="Line 26" o:spid="_x0000_s1069" style="position:absolute;rotation:-90;visibility:visible;mso-wrap-style:square" from="6421,10304" to="6493,10305" o:connectortype="straight" o:gfxdata="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"/>
-                  <v:line id="Line 27" o:spid="_x0000_s1070" style="position:absolute;rotation:-90;visibility:visible;mso-wrap-style:square" from="5952,10311" to="6023,10312" o:connectortype="straight" o:gfxdata="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"/>
-                  <v:line id="Line 28" o:spid="_x0000_s1071" style="position:absolute;rotation:-90;visibility:visible;mso-wrap-style:square" from="5481,10311" to="5552,10311" o:connectortype="straight" o:gfxdata="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"/>
+                <v:group id="Group 25" o:spid="_x0000_s1068" style="position:absolute;left:17782;top:14808;width:7503;height:615" coordorigin="5517,10269" coordsize="940,78" o:gfxdata="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">
+                  <v:line id="Line 26" o:spid="_x0000_s1069" style="position:absolute;rotation:-90;visibility:visible;mso-wrap-style:square" from="6421,10304" to="6493,10305" o:connectortype="straight" o:gfxdata="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"/>
+                  <v:line id="Line 27" o:spid="_x0000_s1070" style="position:absolute;rotation:-90;visibility:visible;mso-wrap-style:square" from="5952,10311" to="6023,10312" o:connectortype="straight" o:gfxdata="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"/>
+                  <v:line id="Line 28" o:spid="_x0000_s1071" style="position:absolute;rotation:-90;visibility:visible;mso-wrap-style:square" from="5481,10311" to="5552,10311" o:connectortype="straight" o:gfxdata="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"/>
                 </v:group>
-                <v:group id="Group 29" o:spid="_x0000_s1072" style="position:absolute;left:32812;top:14752;width:7520;height:623" coordorigin="5517,10269" coordsize="940,78" o:gfxdata="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">
-                  <v:line id="Line 30" o:spid="_x0000_s1073" style="position:absolute;rotation:-90;visibility:visible;mso-wrap-style:square" from="6421,10304" to="6493,10305" o:connectortype="straight" o:gfxdata="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"/>
-                  <v:line id="Line 31" o:spid="_x0000_s1074" style="position:absolute;rotation:-90;visibility:visible;mso-wrap-style:square" from="5952,10311" to="6023,10312" o:connectortype="straight" o:gfxdata="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"/>
-                  <v:line id="Line 32" o:spid="_x0000_s1075" style="position:absolute;rotation:-90;visibility:visible;mso-wrap-style:square" from="5481,10311" to="5552,10311" o:connectortype="straight" o:gfxdata="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"/>
+                <v:group id="Group 29" o:spid="_x0000_s1072" style="position:absolute;left:32812;top:14752;width:7520;height:623" coordorigin="5517,10269" coordsize="940,78" o:gfxdata="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">
+                  <v:line id="Line 30" o:spid="_x0000_s1073" style="position:absolute;rotation:-90;visibility:visible;mso-wrap-style:square" from="6421,10304" to="6493,10305" o:connectortype="straight" o:gfxdata="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"/>
+                  <v:line id="Line 31" o:spid="_x0000_s1074" style="position:absolute;rotation:-90;visibility:visible;mso-wrap-style:square" from="5952,10311" to="6023,10312" o:connectortype="straight" o:gfxdata="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"/>
+                  <v:line id="Line 32" o:spid="_x0000_s1075" style="position:absolute;rotation:-90;visibility:visible;mso-wrap-style:square" from="5481,10311" to="5552,10311" o:connectortype="straight" o:gfxdata="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"/>
                 </v:group>
-                <v:line id="Line 33" o:spid="_x0000_s1076" style="position:absolute;visibility:visible;mso-wrap-style:square" from="25285,12569" to="25285,14808" o:connectortype="straight" o:gfxdata="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">
+                <v:line id="Line 33" o:spid="_x0000_s1076" style="position:absolute;visibility:visible;mso-wrap-style:square" from="25285,12569" to="25285,14808" o:connectortype="straight" o:gfxdata="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">
                   <v:stroke startarrow="oval"/>
                 </v:line>
-                <v:line id="Line 34" o:spid="_x0000_s1077" style="position:absolute;visibility:visible;mso-wrap-style:square" from="29061,9043" to="29069,14896" o:connectortype="straight" o:gfxdata="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">
+                <v:line id="Line 34" o:spid="_x0000_s1077" style="position:absolute;visibility:visible;mso-wrap-style:square" from="29061,9043" to="29069,14896" o:connectortype="straight" o:gfxdata="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">
                   <v:stroke startarrow="oval"/>
                 </v:line>
-                <v:line id="Line 35" o:spid="_x0000_s1078" style="position:absolute;visibility:visible;mso-wrap-style:square" from="32852,5325" to="32860,14904" o:connectortype="straight" o:gfxdata="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">
+                <v:line id="Line 35" o:spid="_x0000_s1078" style="position:absolute;visibility:visible;mso-wrap-style:square" from="32852,5325" to="32860,14904" o:connectortype="straight" o:gfxdata="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">
                   <v:stroke startarrow="oval"/>
                 </v:line>
-                <v:line id="Line 36" o:spid="_x0000_s1079" style="position:absolute;visibility:visible;mso-wrap-style:square" from="36516,5325" to="36532,14912" o:connectortype="straight" o:gfxdata="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">
+                <v:line id="Line 36" o:spid="_x0000_s1079" style="position:absolute;visibility:visible;mso-wrap-style:square" from="36516,5325" to="36532,14912" o:connectortype="straight" o:gfxdata="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">
                   <v:stroke startarrow="oval"/>
                 </v:line>
-                <v:line id="Line 37" o:spid="_x0000_s1080" style="position:absolute;flip:y;visibility:visible;mso-wrap-style:square" from="17758,14520" to="17766,14800" o:connectortype="straight" o:gfxdata="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">
+                <v:line id="Line 37" o:spid="_x0000_s1080" style="position:absolute;flip:y;visibility:visible;mso-wrap-style:square" from="17758,14520" to="17766,14800" o:connectortype="straight" o:gfxdata="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">
                   <v:stroke startarrow="oval"/>
                 </v:line>
-                <v:line id="Line 38" o:spid="_x0000_s1081" style="position:absolute;flip:y;visibility:visible;mso-wrap-style:square" from="21517,14480" to="21533,14760" o:connectortype="straight" o:gfxdata="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">
+                <v:line id="Line 38" o:spid="_x0000_s1081" style="position:absolute;flip:y;visibility:visible;mso-wrap-style:square" from="21517,14480" to="21533,14760" o:connectortype="straight" o:gfxdata="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">
                   <v:stroke startarrow="oval"/>
                 </v:line>
-                <v:line id="Line 39" o:spid="_x0000_s1082" style="position:absolute;flip:y;visibility:visible;mso-wrap-style:square" from="40332,14480" to="40340,14760" o:connectortype="straight" o:gfxdata="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">
+                <v:line id="Line 39" o:spid="_x0000_s1082" style="position:absolute;flip:y;visibility:visible;mso-wrap-style:square" from="40332,14480" to="40340,14760" o:connectortype="straight" o:gfxdata="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">
                   <v:stroke startarrow="oval"/>
                 </v:line>
-                <v:line id="Line 40" o:spid="_x0000_s1083" style="position:absolute;flip:y;visibility:visible;mso-wrap-style:square" from="43811,14528" to="43819,14808" o:connectortype="straight" o:gfxdata="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">
+                <v:line id="Line 40" o:spid="_x0000_s1083" style="position:absolute;flip:y;visibility:visible;mso-wrap-style:square" from="43811,14528" to="43819,14808" o:connectortype="straight" o:gfxdata="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">
                   <v:stroke startarrow="oval"/>
                 </v:line>
-                <v:line id="Line 41" o:spid="_x0000_s1084" style="position:absolute;flip:y;visibility:visible;mso-wrap-style:square" from="14046,14576" to="14054,14856" o:connectortype="straight" o:gfxdata="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">
+                <v:line id="Line 41" o:spid="_x0000_s1084" style="position:absolute;flip:y;visibility:visible;mso-wrap-style:square" from="14046,14576" to="14054,14856" o:connectortype="straight" o:gfxdata="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">
                   <v:stroke startarrow="oval"/>
                 </v:line>
                 <w10:anchorlock/>
@@ -5158,9 +5520,8 @@
           <w:szCs w:val="22"/>
           <w:lang w:val="en-US"/>
         </w:rPr>
-        <w:t xml:space="preserve">Describe the signal x[n] as a sum of weighted and shifted unit </w:t>
-      </w:r>
-      <w:proofErr w:type="gramStart"/>
+        <w:t xml:space="preserve">Describe the signal x[n] as a sum of weighted and shifted unit impulses </w:t>
+      </w:r>
       <w:r>
         <w:rPr>
           <w:rFonts w:ascii="Arial" w:hAnsi="Arial" w:cs="Arial"/>
@@ -5168,15 +5529,6 @@
           <w:szCs w:val="22"/>
           <w:lang w:val="en-US"/>
         </w:rPr>
-        <w:t xml:space="preserve">impulses </w:t>
-      </w:r>
-      <w:r>
-        <w:rPr>
-          <w:rFonts w:ascii="Arial" w:hAnsi="Arial" w:cs="Arial"/>
-          <w:sz w:val="22"/>
-          <w:szCs w:val="22"/>
-          <w:lang w:val="en-US"/>
-        </w:rPr>
         <w:t xml:space="preserve"> </w:t>
       </w:r>
       <w:r>
@@ -5186,7 +5538,6 @@
         </w:rPr>
         <w:t>δ</w:t>
       </w:r>
-      <w:proofErr w:type="gramEnd"/>
       <w:r>
         <w:rPr>
           <w:rFonts w:ascii="Arial" w:hAnsi="Arial" w:cs="Arial"/>
@@ -5255,7 +5606,6 @@
         </w:rPr>
         <w:t xml:space="preserve"> </w:t>
       </w:r>
-      <w:proofErr w:type="gramStart"/>
       <w:r>
         <w:rPr>
           <w:rFonts w:ascii="Arial" w:hAnsi="Arial" w:cs="Arial"/>
@@ -5278,25 +5628,29 @@
           <w:i/>
           <w:lang w:val="en-US"/>
         </w:rPr>
-        <w:t>Sampling</w:t>
-      </w:r>
-      <w:proofErr w:type="gramEnd"/>
+        <w:t>Sampling and Discrete Signals</w:t>
+      </w:r>
       <w:r>
         <w:rPr>
           <w:rFonts w:ascii="Arial" w:hAnsi="Arial" w:cs="Arial"/>
           <w:i/>
           <w:lang w:val="en-US"/>
         </w:rPr>
-        <w:t xml:space="preserve"> and Discrete Signals</w:t>
-      </w:r>
-      <w:r>
-        <w:rPr>
-          <w:rFonts w:ascii="Arial" w:hAnsi="Arial" w:cs="Arial"/>
-          <w:i/>
+        <w:t xml:space="preserve">. </w:t>
+      </w:r>
+    </w:p>
+    <w:p>
+      <w:pPr>
+        <w:tabs>
+          <w:tab w:val="left" w:pos="360"/>
+        </w:tabs>
+        <w:rPr>
+          <w:rFonts w:ascii="Arial" w:hAnsi="Arial" w:cs="Arial"/>
+          <w:sz w:val="22"/>
+          <w:szCs w:val="22"/>
           <w:lang w:val="en-US"/>
         </w:rPr>
-        <w:t xml:space="preserve">. </w:t>
-      </w:r>
+      </w:pPr>
     </w:p>
     <w:p>
       <w:pPr>
@@ -5310,6 +5664,15 @@
           <w:lang w:val="en-US"/>
         </w:rPr>
       </w:pPr>
+      <w:r>
+        <w:rPr>
+          <w:rFonts w:ascii="Arial" w:hAnsi="Arial" w:cs="Arial"/>
+          <w:sz w:val="22"/>
+          <w:szCs w:val="22"/>
+          <w:lang w:val="en-US"/>
+        </w:rPr>
+        <w:t xml:space="preserve">The time continuous signal x(t) is described as: </w:t>
+      </w:r>
     </w:p>
     <w:p>
       <w:pPr>
@@ -5320,9 +5683,17 @@
           <w:rFonts w:ascii="Arial" w:hAnsi="Arial" w:cs="Arial"/>
           <w:sz w:val="22"/>
           <w:szCs w:val="22"/>
+        </w:rPr>
+      </w:pPr>
+      <w:r>
+        <w:rPr>
+          <w:rFonts w:ascii="Arial" w:hAnsi="Arial" w:cs="Arial"/>
+          <w:sz w:val="22"/>
+          <w:szCs w:val="22"/>
           <w:lang w:val="en-US"/>
         </w:rPr>
-      </w:pPr>
+        <w:tab/>
+      </w:r>
       <w:r>
         <w:rPr>
           <w:rFonts w:ascii="Arial" w:hAnsi="Arial" w:cs="Arial"/>
@@ -5330,9 +5701,8 @@
           <w:szCs w:val="22"/>
           <w:lang w:val="en-US"/>
         </w:rPr>
-        <w:t xml:space="preserve">The time continuous signal </w:t>
-      </w:r>
-      <w:proofErr w:type="gramStart"/>
+        <w:tab/>
+      </w:r>
       <w:r>
         <w:rPr>
           <w:rFonts w:ascii="Arial" w:hAnsi="Arial" w:cs="Arial"/>
@@ -5340,69 +5710,20 @@
           <w:szCs w:val="22"/>
           <w:lang w:val="en-US"/>
         </w:rPr>
-        <w:t>x(</w:t>
-      </w:r>
-      <w:proofErr w:type="gramEnd"/>
-      <w:r>
-        <w:rPr>
-          <w:rFonts w:ascii="Arial" w:hAnsi="Arial" w:cs="Arial"/>
-          <w:sz w:val="22"/>
-          <w:szCs w:val="22"/>
-          <w:lang w:val="en-US"/>
-        </w:rPr>
-        <w:t xml:space="preserve">t) is described as: </w:t>
-      </w:r>
-    </w:p>
-    <w:p>
-      <w:pPr>
-        <w:tabs>
-          <w:tab w:val="left" w:pos="360"/>
-        </w:tabs>
-        <w:rPr>
-          <w:rFonts w:ascii="Arial" w:hAnsi="Arial" w:cs="Arial"/>
-          <w:sz w:val="22"/>
-          <w:szCs w:val="22"/>
-        </w:rPr>
-      </w:pPr>
-      <w:r>
-        <w:rPr>
-          <w:rFonts w:ascii="Arial" w:hAnsi="Arial" w:cs="Arial"/>
-          <w:sz w:val="22"/>
-          <w:szCs w:val="22"/>
-          <w:lang w:val="en-US"/>
-        </w:rPr>
         <w:tab/>
       </w:r>
       <w:r>
         <w:rPr>
           <w:rFonts w:ascii="Arial" w:hAnsi="Arial" w:cs="Arial"/>
-          <w:sz w:val="22"/>
-          <w:szCs w:val="22"/>
-          <w:lang w:val="en-US"/>
-        </w:rPr>
-        <w:tab/>
-      </w:r>
-      <w:r>
-        <w:rPr>
-          <w:rFonts w:ascii="Arial" w:hAnsi="Arial" w:cs="Arial"/>
-          <w:sz w:val="22"/>
-          <w:szCs w:val="22"/>
-          <w:lang w:val="en-US"/>
-        </w:rPr>
-        <w:tab/>
-      </w:r>
-      <w:r>
-        <w:rPr>
-          <w:rFonts w:ascii="Arial" w:hAnsi="Arial" w:cs="Arial"/>
           <w:position w:val="-34"/>
           <w:sz w:val="22"/>
           <w:szCs w:val="22"/>
         </w:rPr>
         <w:object w:dxaOrig="3860" w:dyaOrig="800">
-          <v:shape id="_x0000_i1027" type="#_x0000_t75" style="width:192.55pt;height:40.2pt" o:ole="" filled="t">
-            <v:imagedata r:id="rId15" o:title=""/>
+          <v:shape id="_x0000_i1027" type="#_x0000_t75" style="width:192.75pt;height:40.15pt" o:ole="" filled="t">
+            <v:imagedata r:id="rId10" o:title=""/>
           </v:shape>
-          <o:OLEObject Type="Embed" ProgID="Equation.3" ShapeID="_x0000_i1027" DrawAspect="Content" ObjectID="_1471762452" r:id="rId16"/>
+          <o:OLEObject Type="Embed" ProgID="Equation.3" ShapeID="_x0000_i1027" DrawAspect="Content" ObjectID="_1599372852" r:id="rId11"/>
         </w:object>
       </w:r>
     </w:p>
@@ -5443,7 +5764,6 @@
         </w:rPr>
         <w:t xml:space="preserve">Draw a sketch representing </w:t>
       </w:r>
-      <w:proofErr w:type="gramStart"/>
       <w:r>
         <w:rPr>
           <w:rFonts w:ascii="Arial" w:hAnsi="Arial" w:cs="Arial"/>
@@ -5451,24 +5771,28 @@
           <w:szCs w:val="22"/>
           <w:lang w:val="en-US"/>
         </w:rPr>
-        <w:t>x(</w:t>
-      </w:r>
-      <w:proofErr w:type="gramEnd"/>
-      <w:r>
+        <w:t>x(t) .</w:t>
+      </w:r>
+    </w:p>
+    <w:p>
+      <w:pPr>
+        <w:tabs>
+          <w:tab w:val="left" w:pos="360"/>
+        </w:tabs>
         <w:rPr>
           <w:rFonts w:ascii="Arial" w:hAnsi="Arial" w:cs="Arial"/>
           <w:sz w:val="22"/>
           <w:szCs w:val="22"/>
           <w:lang w:val="en-US"/>
         </w:rPr>
-        <w:t>t) .</w:t>
-      </w:r>
+      </w:pPr>
     </w:p>
     <w:p>
       <w:pPr>
         <w:tabs>
           <w:tab w:val="left" w:pos="360"/>
         </w:tabs>
+        <w:jc w:val="both"/>
         <w:rPr>
           <w:rFonts w:ascii="Arial" w:hAnsi="Arial" w:cs="Arial"/>
           <w:sz w:val="22"/>
@@ -5476,58 +5800,14 @@
           <w:lang w:val="en-US"/>
         </w:rPr>
       </w:pPr>
-    </w:p>
-    <w:p>
-      <w:pPr>
-        <w:tabs>
-          <w:tab w:val="left" w:pos="360"/>
-        </w:tabs>
-        <w:jc w:val="both"/>
+      <w:r>
         <w:rPr>
           <w:rFonts w:ascii="Arial" w:hAnsi="Arial" w:cs="Arial"/>
           <w:sz w:val="22"/>
           <w:szCs w:val="22"/>
           <w:lang w:val="en-US"/>
         </w:rPr>
-      </w:pPr>
-      <w:r>
-        <w:rPr>
-          <w:rFonts w:ascii="Arial" w:hAnsi="Arial" w:cs="Arial"/>
-          <w:sz w:val="22"/>
-          <w:szCs w:val="22"/>
-          <w:lang w:val="en-US"/>
-        </w:rPr>
-        <w:t xml:space="preserve">The signal </w:t>
-      </w:r>
-      <w:proofErr w:type="gramStart"/>
-      <w:r>
-        <w:rPr>
-          <w:rFonts w:ascii="Arial" w:hAnsi="Arial" w:cs="Arial"/>
-          <w:sz w:val="22"/>
-          <w:szCs w:val="22"/>
-          <w:lang w:val="en-US"/>
-        </w:rPr>
-        <w:t>x(</w:t>
-      </w:r>
-      <w:proofErr w:type="gramEnd"/>
-      <w:r>
-        <w:rPr>
-          <w:rFonts w:ascii="Arial" w:hAnsi="Arial" w:cs="Arial"/>
-          <w:sz w:val="22"/>
-          <w:szCs w:val="22"/>
-          <w:lang w:val="en-US"/>
-        </w:rPr>
-        <w:t xml:space="preserve">t) is then sampled with different sampling intervals (also called sampling period </w:t>
-      </w:r>
-      <w:proofErr w:type="spellStart"/>
-      <w:r>
-        <w:rPr>
-          <w:rFonts w:ascii="Arial" w:hAnsi="Arial" w:cs="Arial"/>
-          <w:sz w:val="22"/>
-          <w:szCs w:val="22"/>
-          <w:lang w:val="en-US"/>
-        </w:rPr>
-        <w:t>T</w:t>
+        <w:t>The signal x(t) is then sampled with different sampling intervals (also called sampling period T</w:t>
       </w:r>
       <w:r>
         <w:rPr>
@@ -5539,7 +5819,6 @@
         </w:rPr>
         <w:t>s</w:t>
       </w:r>
-      <w:proofErr w:type="spellEnd"/>
       <w:r>
         <w:rPr>
           <w:rFonts w:ascii="Arial" w:hAnsi="Arial" w:cs="Arial"/>
@@ -5547,18 +5826,7 @@
           <w:szCs w:val="22"/>
           <w:lang w:val="en-US"/>
         </w:rPr>
-        <w:t xml:space="preserve"> ). Prepare sketches of the resulting discrete signals x[n] for the following values of </w:t>
-      </w:r>
-      <w:proofErr w:type="spellStart"/>
-      <w:proofErr w:type="gramStart"/>
-      <w:r>
-        <w:rPr>
-          <w:rFonts w:ascii="Arial" w:hAnsi="Arial" w:cs="Arial"/>
-          <w:sz w:val="22"/>
-          <w:szCs w:val="22"/>
-          <w:lang w:val="en-US"/>
-        </w:rPr>
-        <w:t>T</w:t>
+        <w:t xml:space="preserve"> ). Prepare sketches of the resulting discrete signals x[n] for the following values of T</w:t>
       </w:r>
       <w:r>
         <w:rPr>
@@ -5570,7 +5838,6 @@
         </w:rPr>
         <w:t>s</w:t>
       </w:r>
-      <w:proofErr w:type="spellEnd"/>
       <w:r>
         <w:rPr>
           <w:rFonts w:ascii="Arial" w:hAnsi="Arial" w:cs="Arial"/>
@@ -5578,17 +5845,7 @@
           <w:szCs w:val="22"/>
           <w:lang w:val="en-US"/>
         </w:rPr>
-        <w:t xml:space="preserve"> :</w:t>
-      </w:r>
-      <w:proofErr w:type="gramEnd"/>
-      <w:r>
-        <w:rPr>
-          <w:rFonts w:ascii="Arial" w:hAnsi="Arial" w:cs="Arial"/>
-          <w:sz w:val="22"/>
-          <w:szCs w:val="22"/>
-          <w:lang w:val="en-US"/>
-        </w:rPr>
-        <w:t xml:space="preserve"> </w:t>
+        <w:t xml:space="preserve"> : </w:t>
       </w:r>
     </w:p>
     <w:p>
@@ -5800,7 +6057,6 @@
                               <w:pPr>
                                 <w:jc w:val="center"/>
                               </w:pPr>
-                              <w:proofErr w:type="spellStart"/>
                               <w:r>
                                 <w:t>T</w:t>
                               </w:r>
@@ -5810,7 +6066,6 @@
                                 </w:rPr>
                                 <w:t>s</w:t>
                               </w:r>
-                              <w:proofErr w:type="spellEnd"/>
                             </w:p>
                           </w:txbxContent>
                         </wps:txbx>
@@ -6082,16 +6337,12 @@
           </mc:Choice>
           <mc:Fallback>
             <w:pict>
-              <v:group id="Zeichenbereich 84" o:spid="_x0000_s1085" editas="canvas" style="position:absolute;margin-left:79.25pt;margin-top:11.3pt;width:234pt;height:68.15pt;z-index:-251657216;mso-position-horizontal-relative:text;mso-position-vertical-relative:text" coordsize="29718,8655" o:gfxdata="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">
+              <v:group w14:anchorId="444F27FE" id="Zeichenbereich 84" o:spid="_x0000_s1085" editas="canvas" style="position:absolute;margin-left:79.25pt;margin-top:11.3pt;width:234pt;height:68.15pt;z-index:-251657216;mso-position-horizontal-relative:text;mso-position-vertical-relative:text" coordsize="29718,8655" o:gfxdata="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">
                 <v:shape id="_x0000_s1086" type="#_x0000_t75" style="position:absolute;width:29718;height:8655;visibility:visible;mso-wrap-style:square">
                   <v:fill o:detectmouseclick="t"/>
                   <v:path o:connecttype="none"/>
                 </v:shape>
-                <v:shapetype id="_x0000_t202" coordsize="21600,21600" o:spt="202" path="m,l,21600r21600,l21600,xe">
-                  <v:stroke joinstyle="miter"/>
-                  <v:path gradientshapeok="t" o:connecttype="rect"/>
-                </v:shapetype>
-                <v:shape id="Text Box 86" o:spid="_x0000_s1087" type="#_x0000_t202" style="position:absolute;left:20121;top:3789;width:4461;height:2783;visibility:visible;mso-wrap-style:square;v-text-anchor:top" o:gfxdata="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" stroked="f">
+                <v:shape id="Text Box 86" o:spid="_x0000_s1087" type="#_x0000_t202" style="position:absolute;left:20121;top:3789;width:4461;height:2783;visibility:visible;mso-wrap-style:square;v-text-anchor:top" o:gfxdata="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" stroked="f">
                   <v:textbox>
                     <w:txbxContent>
                       <w:p>
@@ -6102,7 +6353,7 @@
                     </w:txbxContent>
                   </v:textbox>
                 </v:shape>
-                <v:shape id="Text Box 87" o:spid="_x0000_s1088" type="#_x0000_t202" style="position:absolute;left:4356;top:3789;width:4462;height:2774;visibility:visible;mso-wrap-style:square;v-text-anchor:top" o:gfxdata="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" stroked="f">
+                <v:shape id="Text Box 87" o:spid="_x0000_s1088" type="#_x0000_t202" style="position:absolute;left:4356;top:3789;width:4462;height:2774;visibility:visible;mso-wrap-style:square;v-text-anchor:top" o:gfxdata="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" stroked="f">
                   <v:textbox>
                     <w:txbxContent>
                       <w:p>
@@ -6113,7 +6364,7 @@
                     </w:txbxContent>
                   </v:textbox>
                 </v:shape>
-                <v:shape id="Text Box 88" o:spid="_x0000_s1089" type="#_x0000_t202" style="position:absolute;left:8564;top:428;width:10778;height:7509;visibility:visible;mso-wrap-style:square;v-text-anchor:top" o:gfxdata="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">
+                <v:shape id="Text Box 88" o:spid="_x0000_s1089" type="#_x0000_t202" style="position:absolute;left:8564;top:428;width:10778;height:7509;visibility:visible;mso-wrap-style:square;v-text-anchor:top" o:gfxdata="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">
                   <v:textbox>
                     <w:txbxContent>
                       <w:p>
@@ -6146,7 +6397,6 @@
                         <w:pPr>
                           <w:jc w:val="center"/>
                         </w:pPr>
-                        <w:proofErr w:type="spellStart"/>
                         <w:r>
                           <w:t>T</w:t>
                         </w:r>
@@ -6156,22 +6406,21 @@
                           </w:rPr>
                           <w:t>s</w:t>
                         </w:r>
-                        <w:proofErr w:type="spellEnd"/>
                       </w:p>
                     </w:txbxContent>
                   </v:textbox>
                 </v:shape>
-                <v:line id="Line 89" o:spid="_x0000_s1090" style="position:absolute;visibility:visible;mso-wrap-style:square" from="5196,4165" to="8573,4174" o:connectortype="straight" o:gfxdata="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">
+                <v:line id="Line 89" o:spid="_x0000_s1090" style="position:absolute;visibility:visible;mso-wrap-style:square" from="5196,4165" to="8573,4174" o:connectortype="straight" o:gfxdata="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">
                   <v:stroke endarrow="block"/>
                 </v:line>
-                <v:line id="Line 90" o:spid="_x0000_s1091" style="position:absolute;visibility:visible;mso-wrap-style:square" from="19342,4113" to="24950,4130" o:connectortype="straight" o:gfxdata="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">
+                <v:line id="Line 90" o:spid="_x0000_s1091" style="position:absolute;visibility:visible;mso-wrap-style:square" from="19342,4113" to="24950,4130" o:connectortype="straight" o:gfxdata="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">
                   <v:stroke endarrow="block"/>
                 </v:line>
-                <v:group id="Group 91" o:spid="_x0000_s1092" style="position:absolute;left:9369;top:2432;width:8153;height:2871" coordorigin="3622,8868" coordsize="932,328" o:gfxdata="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">
-                  <v:line id="Line 92" o:spid="_x0000_s1093" style="position:absolute;visibility:visible;mso-wrap-style:square" from="3622,9043" to="3993,9044" o:connectortype="straight" o:gfxdata="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"/>
-                  <v:line id="Line 93" o:spid="_x0000_s1094" style="position:absolute;flip:y;visibility:visible;mso-wrap-style:square" from="3993,8868" to="4189,9043" o:connectortype="straight" o:gfxdata="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"/>
-                  <v:line id="Line 94" o:spid="_x0000_s1095" style="position:absolute;visibility:visible;mso-wrap-style:square" from="4216,9048" to="4554,9048" o:connectortype="straight" o:gfxdata="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"/>
-                  <v:shape id="Arc 95" o:spid="_x0000_s1096" style="position:absolute;left:3823;top:8870;width:354;height:326;rotation:944157fd;visibility:visible;mso-wrap-style:square;v-text-anchor:top" coordsize="21600,21600" o:gfxdata="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" path="m-1,nfc11929,,21600,9670,21600,21600em-1,nsc11929,,21600,9670,21600,21600l,21600,-1,xe" filled="f">
+                <v:group id="Group 91" o:spid="_x0000_s1092" style="position:absolute;left:9369;top:2432;width:8153;height:2871" coordorigin="3622,8868" coordsize="932,328" o:gfxdata="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">
+                  <v:line id="Line 92" o:spid="_x0000_s1093" style="position:absolute;visibility:visible;mso-wrap-style:square" from="3622,9043" to="3993,9044" o:connectortype="straight" o:gfxdata="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"/>
+                  <v:line id="Line 93" o:spid="_x0000_s1094" style="position:absolute;flip:y;visibility:visible;mso-wrap-style:square" from="3993,8868" to="4189,9043" o:connectortype="straight" o:gfxdata="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"/>
+                  <v:line id="Line 94" o:spid="_x0000_s1095" style="position:absolute;visibility:visible;mso-wrap-style:square" from="4216,9048" to="4554,9048" o:connectortype="straight" o:gfxdata="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"/>
+                  <v:shape id="Arc 95" o:spid="_x0000_s1096" style="position:absolute;left:3823;top:8870;width:354;height:326;rotation:944157fd;visibility:visible;mso-wrap-style:square;v-text-anchor:top" coordsize="21600,21600" o:gfxdata="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" path="m-1,nfc11929,,21600,9670,21600,21600em-1,nsc11929,,21600,9670,21600,21600l,21600,-1,xe" filled="f">
                     <v:stroke endarrow="block"/>
                     <v:path arrowok="t" o:extrusionok="f" o:connecttype="custom" o:connectlocs="0,0;354,326;0,326" o:connectangles="0,0,0"/>
                   </v:shape>
@@ -6302,7 +6551,6 @@
           <w:szCs w:val="22"/>
         </w:rPr>
       </w:pPr>
-      <w:proofErr w:type="spellStart"/>
       <w:r>
         <w:rPr>
           <w:rFonts w:ascii="Arial" w:hAnsi="Arial" w:cs="Arial"/>
@@ -6320,7 +6568,6 @@
         </w:rPr>
         <w:t>s</w:t>
       </w:r>
-      <w:proofErr w:type="spellEnd"/>
       <w:r>
         <w:rPr>
           <w:rFonts w:ascii="Arial" w:hAnsi="Arial" w:cs="Arial"/>
@@ -6345,7 +6592,6 @@
           <w:szCs w:val="22"/>
         </w:rPr>
       </w:pPr>
-      <w:proofErr w:type="spellStart"/>
       <w:r>
         <w:rPr>
           <w:rFonts w:ascii="Arial" w:hAnsi="Arial" w:cs="Arial"/>
@@ -6363,7 +6609,6 @@
         </w:rPr>
         <w:t>s</w:t>
       </w:r>
-      <w:proofErr w:type="spellEnd"/>
       <w:r>
         <w:rPr>
           <w:rFonts w:ascii="Arial" w:hAnsi="Arial" w:cs="Arial"/>
@@ -6388,7 +6633,6 @@
           <w:szCs w:val="22"/>
         </w:rPr>
       </w:pPr>
-      <w:proofErr w:type="spellStart"/>
       <w:r>
         <w:rPr>
           <w:rFonts w:ascii="Arial" w:hAnsi="Arial" w:cs="Arial"/>
@@ -6406,7 +6650,6 @@
         </w:rPr>
         <w:t>s</w:t>
       </w:r>
-      <w:proofErr w:type="spellEnd"/>
       <w:r>
         <w:rPr>
           <w:rFonts w:ascii="Arial" w:hAnsi="Arial" w:cs="Arial"/>
@@ -6485,7 +6728,6 @@
           <w:i/>
         </w:rPr>
       </w:pPr>
-      <w:proofErr w:type="spellStart"/>
       <w:r>
         <w:rPr>
           <w:rFonts w:ascii="Arial" w:hAnsi="Arial" w:cs="Arial"/>
@@ -6493,7 +6735,6 @@
         </w:rPr>
         <w:t>Exercise</w:t>
       </w:r>
-      <w:proofErr w:type="spellEnd"/>
       <w:r>
         <w:rPr>
           <w:rFonts w:ascii="Arial" w:hAnsi="Arial" w:cs="Arial"/>
@@ -6520,23 +6761,7 @@
           <w:rFonts w:ascii="Arial" w:hAnsi="Arial" w:cs="Arial"/>
           <w:i/>
         </w:rPr>
-        <w:t xml:space="preserve">System </w:t>
-      </w:r>
-      <w:proofErr w:type="spellStart"/>
-      <w:r>
-        <w:rPr>
-          <w:rFonts w:ascii="Arial" w:hAnsi="Arial" w:cs="Arial"/>
-          <w:i/>
-        </w:rPr>
-        <w:t>Classification</w:t>
-      </w:r>
-      <w:proofErr w:type="spellEnd"/>
-      <w:r>
-        <w:rPr>
-          <w:rFonts w:ascii="Arial" w:hAnsi="Arial" w:cs="Arial"/>
-          <w:i/>
-        </w:rPr>
-        <w:t xml:space="preserve">. </w:t>
+        <w:t xml:space="preserve">System Classification. </w:t>
       </w:r>
     </w:p>
     <w:p>
@@ -6588,27 +6813,7 @@
           <w:szCs w:val="22"/>
           <w:lang w:val="en-US"/>
         </w:rPr>
-        <w:t xml:space="preserve"> single input signal </w:t>
-      </w:r>
-      <w:proofErr w:type="gramStart"/>
-      <w:r>
-        <w:rPr>
-          <w:rFonts w:ascii="Arial" w:hAnsi="Arial" w:cs="Arial"/>
-          <w:sz w:val="22"/>
-          <w:szCs w:val="22"/>
-          <w:lang w:val="en-US"/>
-        </w:rPr>
-        <w:t>x(</w:t>
-      </w:r>
-      <w:proofErr w:type="gramEnd"/>
-      <w:r>
-        <w:rPr>
-          <w:rFonts w:ascii="Arial" w:hAnsi="Arial" w:cs="Arial"/>
-          <w:sz w:val="22"/>
-          <w:szCs w:val="22"/>
-          <w:lang w:val="en-US"/>
-        </w:rPr>
-        <w:t xml:space="preserve">t) and </w:t>
+        <w:t xml:space="preserve"> single input signal x(t) and </w:t>
       </w:r>
       <w:r>
         <w:rPr>
@@ -6887,12 +7092,12 @@
           </mc:Choice>
           <mc:Fallback>
             <w:pict>
-              <v:group id="Zeichenbereich 2" o:spid="_x0000_s1097" editas="canvas" style="width:471.75pt;height:45.25pt;mso-position-horizontal-relative:char;mso-position-vertical-relative:line" coordsize="59912,5746" o:gfxdata="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">
+              <v:group w14:anchorId="555CD068" id="Zeichenbereich 2" o:spid="_x0000_s1097" editas="canvas" style="width:471.75pt;height:45.25pt;mso-position-horizontal-relative:char;mso-position-vertical-relative:line" coordsize="59912,5746" o:gfxdata="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">
                 <v:shape id="_x0000_s1098" type="#_x0000_t75" style="position:absolute;width:59912;height:5746;visibility:visible;mso-wrap-style:square">
                   <v:fill o:detectmouseclick="t"/>
                   <v:path o:connecttype="none"/>
                 </v:shape>
-                <v:shape id="Text Box 4" o:spid="_x0000_s1099" type="#_x0000_t202" style="position:absolute;left:32498;top:1163;width:4480;height:2781;visibility:visible;mso-wrap-style:square;v-text-anchor:top" o:gfxdata="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" stroked="f">
+                <v:shape id="Text Box 4" o:spid="_x0000_s1099" type="#_x0000_t202" style="position:absolute;left:32498;top:1163;width:4480;height:2781;visibility:visible;mso-wrap-style:square;v-text-anchor:top" o:gfxdata="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" stroked="f">
                   <v:textbox>
                     <w:txbxContent>
                       <w:p>
@@ -6903,7 +7108,7 @@
                     </w:txbxContent>
                   </v:textbox>
                 </v:shape>
-                <v:shape id="Text Box 5" o:spid="_x0000_s1100" type="#_x0000_t202" style="position:absolute;left:13116;top:1075;width:4463;height:2764;visibility:visible;mso-wrap-style:square;v-text-anchor:top" o:gfxdata="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" stroked="f">
+                <v:shape id="Text Box 5" o:spid="_x0000_s1100" type="#_x0000_t202" style="position:absolute;left:13116;top:1075;width:4463;height:2764;visibility:visible;mso-wrap-style:square;v-text-anchor:top" o:gfxdata="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" stroked="f">
                   <v:textbox>
                     <w:txbxContent>
                       <w:p>
@@ -6914,13 +7119,13 @@
                     </w:txbxContent>
                   </v:textbox>
                 </v:shape>
-                <v:line id="Line 6" o:spid="_x0000_s1101" style="position:absolute;visibility:visible;mso-wrap-style:square" from="16914,2492" to="20291,2501" o:connectortype="straight" o:gfxdata="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">
+                <v:line id="Line 6" o:spid="_x0000_s1101" style="position:absolute;visibility:visible;mso-wrap-style:square" from="16914,2492" to="20291,2501" o:connectortype="straight" o:gfxdata="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">
                   <v:stroke endarrow="block"/>
                 </v:line>
-                <v:line id="Line 7" o:spid="_x0000_s1102" style="position:absolute;visibility:visible;mso-wrap-style:square" from="27072,2632" to="32673,2650" o:connectortype="straight" o:gfxdata="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">
+                <v:line id="Line 7" o:spid="_x0000_s1102" style="position:absolute;visibility:visible;mso-wrap-style:square" from="27072,2632" to="32673,2650" o:connectortype="straight" o:gfxdata="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">
                   <v:stroke endarrow="block"/>
                 </v:line>
-                <v:shape id="Text Box 8" o:spid="_x0000_s1103" type="#_x0000_t202" style="position:absolute;left:20291;top:1198;width:6764;height:2869;visibility:visible;mso-wrap-style:square;v-text-anchor:top" o:gfxdata="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">
+                <v:shape id="Text Box 8" o:spid="_x0000_s1103" type="#_x0000_t202" style="position:absolute;left:20291;top:1198;width:6764;height:2869;visibility:visible;mso-wrap-style:square;v-text-anchor:top" o:gfxdata="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">
                   <v:textbox>
                     <w:txbxContent>
                       <w:p>
@@ -6979,7 +7184,16 @@
           <w:szCs w:val="22"/>
           <w:lang w:val="en-US"/>
         </w:rPr>
-        <w:t xml:space="preserve">Justify your answer with an equation or a short sentence. </w:t>
+        <w:t>Justify your answer</w:t>
+      </w:r>
+      <w:r>
+        <w:rPr>
+          <w:rFonts w:ascii="Arial" w:hAnsi="Arial" w:cs="Arial"/>
+          <w:sz w:val="22"/>
+          <w:szCs w:val="22"/>
+          <w:lang w:val="en-US"/>
+        </w:rPr>
+        <w:t xml:space="preserve">, testing if the equation defining the system fulfills the superposition principle. </w:t>
       </w:r>
     </w:p>
     <w:p>
@@ -7010,19 +7224,83 @@
           <w:szCs w:val="22"/>
         </w:rPr>
       </w:pPr>
-      <w:r>
-        <w:rPr>
-          <w:rFonts w:ascii="Arial" w:hAnsi="Arial" w:cs="Arial"/>
-          <w:position w:val="-10"/>
-          <w:sz w:val="22"/>
-          <w:szCs w:val="22"/>
-        </w:rPr>
-        <w:object w:dxaOrig="1960" w:dyaOrig="340">
-          <v:shape id="_x0000_i1028" type="#_x0000_t75" style="width:97.95pt;height:16.75pt" o:ole="" filled="t">
-            <v:imagedata r:id="rId17" o:title=""/>
-          </v:shape>
-          <o:OLEObject Type="Embed" ProgID="Equation.3" ShapeID="_x0000_i1028" DrawAspect="Content" ObjectID="_1471762453" r:id="rId18"/>
-        </w:object>
+      <m:oMath>
+        <m:r>
+          <w:rPr>
+            <w:rFonts w:ascii="Cambria Math" w:hAnsi="Cambria Math" w:cs="Arial"/>
+            <w:sz w:val="22"/>
+            <w:szCs w:val="22"/>
+          </w:rPr>
+          <m:t>y</m:t>
+        </m:r>
+        <m:d>
+          <m:dPr>
+            <m:ctrlPr>
+              <w:rPr>
+                <w:rFonts w:ascii="Cambria Math" w:hAnsi="Cambria Math" w:cs="Arial"/>
+                <w:i/>
+                <w:sz w:val="22"/>
+                <w:szCs w:val="22"/>
+              </w:rPr>
+            </m:ctrlPr>
+          </m:dPr>
+          <m:e>
+            <m:r>
+              <w:rPr>
+                <w:rFonts w:ascii="Cambria Math" w:hAnsi="Cambria Math" w:cs="Arial"/>
+                <w:sz w:val="22"/>
+                <w:szCs w:val="22"/>
+              </w:rPr>
+              <m:t>t</m:t>
+            </m:r>
+          </m:e>
+        </m:d>
+        <m:r>
+          <w:rPr>
+            <w:rFonts w:ascii="Cambria Math" w:hAnsi="Cambria Math" w:cs="Arial"/>
+            <w:sz w:val="22"/>
+            <w:szCs w:val="22"/>
+          </w:rPr>
+          <m:t>=0.2∙x</m:t>
+        </m:r>
+        <m:d>
+          <m:dPr>
+            <m:ctrlPr>
+              <w:rPr>
+                <w:rFonts w:ascii="Cambria Math" w:hAnsi="Cambria Math" w:cs="Arial"/>
+                <w:i/>
+                <w:sz w:val="22"/>
+                <w:szCs w:val="22"/>
+              </w:rPr>
+            </m:ctrlPr>
+          </m:dPr>
+          <m:e>
+            <m:r>
+              <w:rPr>
+                <w:rFonts w:ascii="Cambria Math" w:hAnsi="Cambria Math" w:cs="Arial"/>
+                <w:sz w:val="22"/>
+                <w:szCs w:val="22"/>
+              </w:rPr>
+              <m:t>t</m:t>
+            </m:r>
+          </m:e>
+        </m:d>
+        <m:r>
+          <w:rPr>
+            <w:rFonts w:ascii="Cambria Math" w:hAnsi="Cambria Math" w:cs="Arial"/>
+            <w:sz w:val="22"/>
+            <w:szCs w:val="22"/>
+          </w:rPr>
+          <m:t>-1.5</m:t>
+        </m:r>
+      </m:oMath>
+      <w:r>
+        <w:rPr>
+          <w:rFonts w:ascii="Arial" w:hAnsi="Arial" w:cs="Arial"/>
+          <w:sz w:val="22"/>
+          <w:szCs w:val="22"/>
+        </w:rPr>
+        <w:br/>
       </w:r>
     </w:p>
     <w:p>
@@ -7040,19 +7318,140 @@
           <w:szCs w:val="22"/>
         </w:rPr>
       </w:pPr>
-      <w:r>
-        <w:rPr>
-          <w:rFonts w:ascii="Arial" w:hAnsi="Arial" w:cs="Arial"/>
-          <w:position w:val="-16"/>
-          <w:sz w:val="22"/>
-          <w:szCs w:val="22"/>
-        </w:rPr>
-        <w:object w:dxaOrig="2000" w:dyaOrig="440">
-          <v:shape id="_x0000_i1029" type="#_x0000_t75" style="width:100.45pt;height:20.95pt" o:ole="" filled="t">
-            <v:imagedata r:id="rId19" o:title=""/>
-          </v:shape>
-          <o:OLEObject Type="Embed" ProgID="Equation.3" ShapeID="_x0000_i1029" DrawAspect="Content" ObjectID="_1471762454" r:id="rId20"/>
-        </w:object>
+      <m:oMath>
+        <m:r>
+          <w:rPr>
+            <w:rFonts w:ascii="Cambria Math" w:hAnsi="Cambria Math" w:cs="Arial"/>
+            <w:sz w:val="22"/>
+            <w:szCs w:val="22"/>
+          </w:rPr>
+          <m:t>y</m:t>
+        </m:r>
+        <m:d>
+          <m:dPr>
+            <m:ctrlPr>
+              <w:rPr>
+                <w:rFonts w:ascii="Cambria Math" w:hAnsi="Cambria Math" w:cs="Arial"/>
+                <w:i/>
+                <w:sz w:val="22"/>
+                <w:szCs w:val="22"/>
+              </w:rPr>
+            </m:ctrlPr>
+          </m:dPr>
+          <m:e>
+            <m:r>
+              <w:rPr>
+                <w:rFonts w:ascii="Cambria Math" w:hAnsi="Cambria Math" w:cs="Arial"/>
+                <w:sz w:val="22"/>
+                <w:szCs w:val="22"/>
+              </w:rPr>
+              <m:t>t</m:t>
+            </m:r>
+          </m:e>
+        </m:d>
+        <m:r>
+          <w:rPr>
+            <w:rFonts w:ascii="Cambria Math" w:hAnsi="Cambria Math" w:cs="Arial"/>
+            <w:sz w:val="22"/>
+            <w:szCs w:val="22"/>
+          </w:rPr>
+          <m:t>=x</m:t>
+        </m:r>
+        <m:d>
+          <m:dPr>
+            <m:ctrlPr>
+              <w:rPr>
+                <w:rFonts w:ascii="Cambria Math" w:hAnsi="Cambria Math" w:cs="Arial"/>
+                <w:i/>
+                <w:sz w:val="22"/>
+                <w:szCs w:val="22"/>
+              </w:rPr>
+            </m:ctrlPr>
+          </m:dPr>
+          <m:e>
+            <m:r>
+              <w:rPr>
+                <w:rFonts w:ascii="Cambria Math" w:hAnsi="Cambria Math" w:cs="Arial"/>
+                <w:sz w:val="22"/>
+                <w:szCs w:val="22"/>
+              </w:rPr>
+              <m:t>t</m:t>
+            </m:r>
+          </m:e>
+        </m:d>
+        <m:r>
+          <w:rPr>
+            <w:rFonts w:ascii="Cambria Math" w:hAnsi="Cambria Math" w:cs="Arial"/>
+            <w:sz w:val="22"/>
+            <w:szCs w:val="22"/>
+          </w:rPr>
+          <m:t>+</m:t>
+        </m:r>
+        <m:nary>
+          <m:naryPr>
+            <m:limLoc m:val="undOvr"/>
+            <m:subHide m:val="1"/>
+            <m:supHide m:val="1"/>
+            <m:ctrlPr>
+              <w:rPr>
+                <w:rFonts w:ascii="Cambria Math" w:hAnsi="Cambria Math" w:cs="Arial"/>
+                <w:i/>
+                <w:sz w:val="22"/>
+                <w:szCs w:val="22"/>
+              </w:rPr>
+            </m:ctrlPr>
+          </m:naryPr>
+          <m:sub/>
+          <m:sup/>
+          <m:e>
+            <m:r>
+              <w:rPr>
+                <w:rFonts w:ascii="Cambria Math" w:hAnsi="Cambria Math" w:cs="Arial"/>
+                <w:sz w:val="22"/>
+                <w:szCs w:val="22"/>
+              </w:rPr>
+              <m:t>x</m:t>
+            </m:r>
+            <m:d>
+              <m:dPr>
+                <m:ctrlPr>
+                  <w:rPr>
+                    <w:rFonts w:ascii="Cambria Math" w:hAnsi="Cambria Math" w:cs="Arial"/>
+                    <w:i/>
+                    <w:sz w:val="22"/>
+                    <w:szCs w:val="22"/>
+                  </w:rPr>
+                </m:ctrlPr>
+              </m:dPr>
+              <m:e>
+                <m:r>
+                  <w:rPr>
+                    <w:rFonts w:ascii="Cambria Math" w:hAnsi="Cambria Math" w:cs="Arial"/>
+                    <w:sz w:val="22"/>
+                    <w:szCs w:val="22"/>
+                  </w:rPr>
+                  <m:t>t</m:t>
+                </m:r>
+              </m:e>
+            </m:d>
+            <m:r>
+              <w:rPr>
+                <w:rFonts w:ascii="Cambria Math" w:hAnsi="Cambria Math" w:cs="Arial"/>
+                <w:sz w:val="22"/>
+                <w:szCs w:val="22"/>
+              </w:rPr>
+              <m:t xml:space="preserve">dt </m:t>
+            </m:r>
+          </m:e>
+        </m:nary>
+      </m:oMath>
+      <w:r>
+        <w:rPr>
+          <w:rFonts w:ascii="Arial" w:hAnsi="Arial" w:cs="Arial"/>
+          <w:sz w:val="22"/>
+          <w:szCs w:val="22"/>
+        </w:rPr>
+        <w:br/>
       </w:r>
     </w:p>
     <w:p>
@@ -7070,19 +7469,138 @@
           <w:szCs w:val="22"/>
         </w:rPr>
       </w:pPr>
-      <w:r>
-        <w:rPr>
-          <w:rFonts w:ascii="Arial" w:hAnsi="Arial" w:cs="Arial"/>
-          <w:position w:val="-10"/>
-          <w:sz w:val="22"/>
-          <w:szCs w:val="22"/>
-        </w:rPr>
-        <w:object w:dxaOrig="3040" w:dyaOrig="340">
-          <v:shape id="_x0000_i1039" type="#_x0000_t75" style="width:151.55pt;height:17.6pt" o:ole="" filled="t">
-            <v:imagedata r:id="rId21" o:title=""/>
-          </v:shape>
-          <o:OLEObject Type="Embed" ProgID="Equation.3" ShapeID="_x0000_i1039" DrawAspect="Content" ObjectID="_1471762455" r:id="rId22"/>
-        </w:object>
+      <m:oMath>
+        <m:r>
+          <w:rPr>
+            <w:rFonts w:ascii="Cambria Math" w:hAnsi="Cambria Math" w:cs="Arial"/>
+            <w:sz w:val="22"/>
+            <w:szCs w:val="22"/>
+          </w:rPr>
+          <m:t>y</m:t>
+        </m:r>
+        <m:d>
+          <m:dPr>
+            <m:ctrlPr>
+              <w:rPr>
+                <w:rFonts w:ascii="Cambria Math" w:hAnsi="Cambria Math" w:cs="Arial"/>
+                <w:i/>
+                <w:sz w:val="22"/>
+                <w:szCs w:val="22"/>
+              </w:rPr>
+            </m:ctrlPr>
+          </m:dPr>
+          <m:e>
+            <m:r>
+              <w:rPr>
+                <w:rFonts w:ascii="Cambria Math" w:hAnsi="Cambria Math" w:cs="Arial"/>
+                <w:sz w:val="22"/>
+                <w:szCs w:val="22"/>
+              </w:rPr>
+              <m:t>t</m:t>
+            </m:r>
+          </m:e>
+        </m:d>
+        <m:r>
+          <w:rPr>
+            <w:rFonts w:ascii="Cambria Math" w:hAnsi="Cambria Math" w:cs="Arial"/>
+            <w:sz w:val="22"/>
+            <w:szCs w:val="22"/>
+          </w:rPr>
+          <m:t>=</m:t>
+        </m:r>
+        <m:r>
+          <w:rPr>
+            <w:rFonts w:ascii="Cambria Math" w:hAnsi="Cambria Math" w:cs="Arial"/>
+            <w:sz w:val="22"/>
+            <w:szCs w:val="22"/>
+          </w:rPr>
+          <m:t>0.4∙</m:t>
+        </m:r>
+        <m:r>
+          <w:rPr>
+            <w:rFonts w:ascii="Cambria Math" w:hAnsi="Cambria Math" w:cs="Arial"/>
+            <w:sz w:val="22"/>
+            <w:szCs w:val="22"/>
+          </w:rPr>
+          <m:t>x</m:t>
+        </m:r>
+        <m:d>
+          <m:dPr>
+            <m:ctrlPr>
+              <w:rPr>
+                <w:rFonts w:ascii="Cambria Math" w:hAnsi="Cambria Math" w:cs="Arial"/>
+                <w:i/>
+                <w:sz w:val="22"/>
+                <w:szCs w:val="22"/>
+              </w:rPr>
+            </m:ctrlPr>
+          </m:dPr>
+          <m:e>
+            <m:r>
+              <w:rPr>
+                <w:rFonts w:ascii="Cambria Math" w:hAnsi="Cambria Math" w:cs="Arial"/>
+                <w:sz w:val="22"/>
+                <w:szCs w:val="22"/>
+              </w:rPr>
+              <m:t>t</m:t>
+            </m:r>
+          </m:e>
+        </m:d>
+        <m:r>
+          <w:rPr>
+            <w:rFonts w:ascii="Cambria Math" w:hAnsi="Cambria Math" w:cs="Arial"/>
+            <w:sz w:val="22"/>
+            <w:szCs w:val="22"/>
+          </w:rPr>
+          <m:t>+</m:t>
+        </m:r>
+        <m:r>
+          <w:rPr>
+            <w:rFonts w:ascii="Cambria Math" w:hAnsi="Cambria Math" w:cs="Arial"/>
+            <w:sz w:val="22"/>
+            <w:szCs w:val="22"/>
+          </w:rPr>
+          <m:t>0.2∙</m:t>
+        </m:r>
+        <m:acc>
+          <m:accPr>
+            <m:chr m:val="̇"/>
+            <m:ctrlPr>
+              <w:rPr>
+                <w:rFonts w:ascii="Cambria Math" w:hAnsi="Cambria Math" w:cs="Arial"/>
+                <w:i/>
+                <w:sz w:val="22"/>
+                <w:szCs w:val="22"/>
+              </w:rPr>
+            </m:ctrlPr>
+          </m:accPr>
+          <m:e>
+            <m:r>
+              <w:rPr>
+                <w:rFonts w:ascii="Cambria Math" w:hAnsi="Cambria Math" w:cs="Arial"/>
+                <w:sz w:val="22"/>
+                <w:szCs w:val="22"/>
+              </w:rPr>
+              <m:t>x</m:t>
+            </m:r>
+          </m:e>
+        </m:acc>
+        <m:r>
+          <w:rPr>
+            <w:rFonts w:ascii="Cambria Math" w:hAnsi="Cambria Math" w:cs="Arial"/>
+            <w:sz w:val="22"/>
+            <w:szCs w:val="22"/>
+          </w:rPr>
+          <m:t>(t)</m:t>
+        </m:r>
+      </m:oMath>
+      <w:r>
+        <w:rPr>
+          <w:rFonts w:ascii="Arial" w:hAnsi="Arial" w:cs="Arial"/>
+          <w:sz w:val="22"/>
+          <w:szCs w:val="22"/>
+        </w:rPr>
+        <w:br/>
       </w:r>
     </w:p>
     <w:p>
@@ -7100,22 +7618,129 @@
           <w:szCs w:val="22"/>
         </w:rPr>
       </w:pPr>
-      <w:r>
-        <w:rPr>
-          <w:rFonts w:ascii="Arial" w:hAnsi="Arial" w:cs="Arial"/>
-          <w:position w:val="-10"/>
-          <w:sz w:val="22"/>
-          <w:szCs w:val="22"/>
-        </w:rPr>
-        <w:object w:dxaOrig="3120" w:dyaOrig="360">
-          <v:shape id="_x0000_i1030" type="#_x0000_t75" style="width:154.9pt;height:18.4pt" o:ole="" filled="t">
-            <v:imagedata r:id="rId23" o:title=""/>
-          </v:shape>
-          <o:OLEObject Type="Embed" ProgID="Equation.3" ShapeID="_x0000_i1030" DrawAspect="Content" ObjectID="_1471762456" r:id="rId24"/>
-        </w:object>
-      </w:r>
-      <w:bookmarkStart w:id="0" w:name="_GoBack"/>
-      <w:bookmarkEnd w:id="0"/>
+      <m:oMath>
+        <m:r>
+          <w:rPr>
+            <w:rFonts w:ascii="Cambria Math" w:hAnsi="Cambria Math" w:cs="Arial"/>
+            <w:sz w:val="22"/>
+            <w:szCs w:val="22"/>
+          </w:rPr>
+          <m:t>y</m:t>
+        </m:r>
+        <m:d>
+          <m:dPr>
+            <m:ctrlPr>
+              <w:rPr>
+                <w:rFonts w:ascii="Cambria Math" w:hAnsi="Cambria Math" w:cs="Arial"/>
+                <w:i/>
+                <w:sz w:val="22"/>
+                <w:szCs w:val="22"/>
+              </w:rPr>
+            </m:ctrlPr>
+          </m:dPr>
+          <m:e>
+            <m:r>
+              <w:rPr>
+                <w:rFonts w:ascii="Cambria Math" w:hAnsi="Cambria Math" w:cs="Arial"/>
+                <w:sz w:val="22"/>
+                <w:szCs w:val="22"/>
+              </w:rPr>
+              <m:t>t</m:t>
+            </m:r>
+          </m:e>
+        </m:d>
+        <m:r>
+          <w:rPr>
+            <w:rFonts w:ascii="Cambria Math" w:hAnsi="Cambria Math" w:cs="Arial"/>
+            <w:sz w:val="22"/>
+            <w:szCs w:val="22"/>
+          </w:rPr>
+          <m:t>=0.4∙x</m:t>
+        </m:r>
+        <m:d>
+          <m:dPr>
+            <m:ctrlPr>
+              <w:rPr>
+                <w:rFonts w:ascii="Cambria Math" w:hAnsi="Cambria Math" w:cs="Arial"/>
+                <w:i/>
+                <w:sz w:val="22"/>
+                <w:szCs w:val="22"/>
+              </w:rPr>
+            </m:ctrlPr>
+          </m:dPr>
+          <m:e>
+            <m:r>
+              <w:rPr>
+                <w:rFonts w:ascii="Cambria Math" w:hAnsi="Cambria Math" w:cs="Arial"/>
+                <w:sz w:val="22"/>
+                <w:szCs w:val="22"/>
+              </w:rPr>
+              <m:t>t</m:t>
+            </m:r>
+          </m:e>
+        </m:d>
+        <m:r>
+          <w:rPr>
+            <w:rFonts w:ascii="Cambria Math" w:hAnsi="Cambria Math" w:cs="Arial"/>
+            <w:sz w:val="22"/>
+            <w:szCs w:val="22"/>
+          </w:rPr>
+          <m:t>+0.2∙</m:t>
+        </m:r>
+        <m:sSup>
+          <m:sSupPr>
+            <m:ctrlPr>
+              <w:rPr>
+                <w:rFonts w:ascii="Cambria Math" w:hAnsi="Cambria Math" w:cs="Arial"/>
+                <w:i/>
+                <w:sz w:val="22"/>
+                <w:szCs w:val="22"/>
+              </w:rPr>
+            </m:ctrlPr>
+          </m:sSupPr>
+          <m:e>
+            <m:r>
+              <w:rPr>
+                <w:rFonts w:ascii="Cambria Math" w:hAnsi="Cambria Math" w:cs="Arial"/>
+                <w:sz w:val="22"/>
+                <w:szCs w:val="22"/>
+              </w:rPr>
+              <m:t>x</m:t>
+            </m:r>
+          </m:e>
+          <m:sup>
+            <m:r>
+              <w:rPr>
+                <w:rFonts w:ascii="Cambria Math" w:hAnsi="Cambria Math" w:cs="Arial"/>
+                <w:sz w:val="22"/>
+                <w:szCs w:val="22"/>
+              </w:rPr>
+              <m:t>2</m:t>
+            </m:r>
+          </m:sup>
+        </m:sSup>
+        <m:r>
+          <w:rPr>
+            <w:rFonts w:ascii="Cambria Math" w:hAnsi="Cambria Math" w:cs="Arial"/>
+            <w:sz w:val="22"/>
+            <w:szCs w:val="22"/>
+          </w:rPr>
+          <m:t>(t)</m:t>
+        </m:r>
+      </m:oMath>
+    </w:p>
+    <w:p>
+      <w:pPr>
+        <w:tabs>
+          <w:tab w:val="right" w:pos="9000"/>
+        </w:tabs>
+        <w:ind w:left="360"/>
+        <w:rPr>
+          <w:rFonts w:ascii="Arial" w:hAnsi="Arial" w:cs="Arial"/>
+          <w:sz w:val="22"/>
+          <w:szCs w:val="22"/>
+        </w:rPr>
+      </w:pPr>
     </w:p>
     <w:p>
       <w:pPr>
@@ -7176,23 +7801,14 @@
           <w:b/>
           <w:lang w:val="en-US"/>
         </w:rPr>
-        <w:t xml:space="preserve"> </w:t>
-      </w:r>
-      <w:proofErr w:type="gramStart"/>
+        <w:t xml:space="preserve"> 8</w:t>
+      </w:r>
       <w:r>
         <w:rPr>
           <w:rFonts w:ascii="Arial" w:hAnsi="Arial" w:cs="Arial"/>
           <w:b/>
           <w:lang w:val="en-US"/>
         </w:rPr>
-        <w:t>8</w:t>
-      </w:r>
-      <w:r>
-        <w:rPr>
-          <w:rFonts w:ascii="Arial" w:hAnsi="Arial" w:cs="Arial"/>
-          <w:b/>
-          <w:lang w:val="en-US"/>
-        </w:rPr>
         <w:t xml:space="preserve">  </w:t>
       </w:r>
       <w:r>
@@ -7201,16 +7817,15 @@
           <w:i/>
           <w:lang w:val="en-US"/>
         </w:rPr>
-        <w:t>Linear</w:t>
-      </w:r>
-      <w:proofErr w:type="gramEnd"/>
+        <w:t xml:space="preserve">Linear </w:t>
+      </w:r>
       <w:r>
         <w:rPr>
           <w:rFonts w:ascii="Arial" w:hAnsi="Arial" w:cs="Arial"/>
           <w:i/>
           <w:lang w:val="en-US"/>
         </w:rPr>
-        <w:t xml:space="preserve"> </w:t>
+        <w:t>Time I</w:t>
       </w:r>
       <w:r>
         <w:rPr>
@@ -7218,7 +7833,7 @@
           <w:i/>
           <w:lang w:val="en-US"/>
         </w:rPr>
-        <w:t xml:space="preserve">time invariant </w:t>
+        <w:t xml:space="preserve">nvariant </w:t>
       </w:r>
       <w:r>
         <w:rPr>
@@ -7272,37 +7887,7 @@
           <w:szCs w:val="22"/>
           <w:lang w:val="en-US"/>
         </w:rPr>
-        <w:t xml:space="preserve">The following LTI system is a low pass </w:t>
-      </w:r>
-      <w:proofErr w:type="gramStart"/>
-      <w:r>
-        <w:rPr>
-          <w:rFonts w:ascii="Arial" w:hAnsi="Arial" w:cs="Arial"/>
-          <w:sz w:val="22"/>
-          <w:szCs w:val="22"/>
-          <w:lang w:val="en-US"/>
-        </w:rPr>
-        <w:t>filter,</w:t>
-      </w:r>
-      <w:proofErr w:type="gramEnd"/>
-      <w:r>
-        <w:rPr>
-          <w:rFonts w:ascii="Arial" w:hAnsi="Arial" w:cs="Arial"/>
-          <w:sz w:val="22"/>
-          <w:szCs w:val="22"/>
-          <w:lang w:val="en-US"/>
-        </w:rPr>
-        <w:t xml:space="preserve"> it let through low frequencies unchanged and attenuates high frequencies. Check its effect on test signals </w:t>
-      </w:r>
-      <w:proofErr w:type="gramStart"/>
-      <w:r>
-        <w:rPr>
-          <w:rFonts w:ascii="Arial" w:hAnsi="Arial" w:cs="Arial"/>
-          <w:sz w:val="22"/>
-          <w:szCs w:val="22"/>
-          <w:lang w:val="en-US"/>
-        </w:rPr>
-        <w:t>u</w:t>
+        <w:t>The following LTI system is a low pass filter, it let through low frequencies unchanged and attenuates high frequencies. Check its effect on test signals u</w:t>
       </w:r>
       <w:r>
         <w:rPr>
@@ -7321,17 +7906,7 @@
           <w:szCs w:val="22"/>
           <w:lang w:val="en-US"/>
         </w:rPr>
-        <w:t>(</w:t>
-      </w:r>
-      <w:proofErr w:type="gramEnd"/>
-      <w:r>
-        <w:rPr>
-          <w:rFonts w:ascii="Arial" w:hAnsi="Arial" w:cs="Arial"/>
-          <w:sz w:val="22"/>
-          <w:szCs w:val="22"/>
-          <w:lang w:val="en-US"/>
-        </w:rPr>
-        <w:t xml:space="preserve">t) und </w:t>
+        <w:t xml:space="preserve">(t) und </w:t>
       </w:r>
       <w:r>
         <w:rPr>
@@ -7980,14 +8555,14 @@
                   <v:fill o:detectmouseclick="t"/>
                   <v:path o:connecttype="none"/>
                 </v:shape>
-                <v:rect id="Rectangle 44" o:spid="_x0000_s1106" style="position:absolute;left:21173;top:4263;width:15431;height:13150;visibility:visible;mso-wrap-style:square;v-text-anchor:top" o:gfxdata="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" strokeweight="1.5pt"/>
-                <v:shape id="Freeform 45" o:spid="_x0000_s1107" style="position:absolute;left:23837;top:7511;width:9431;height:6199;visibility:visible;mso-wrap-style:square;v-text-anchor:top" coordsize="1485,975" o:gfxdata="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" path="m,l1020,r465,975e" filled="f" strokeweight="2pt">
+                <v:rect id="Rectangle 44" o:spid="_x0000_s1106" style="position:absolute;left:21173;top:4263;width:15431;height:13150;visibility:visible;mso-wrap-style:square;v-text-anchor:top" o:gfxdata="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" strokeweight="1.5pt"/>
+                <v:shape id="Freeform 45" o:spid="_x0000_s1107" style="position:absolute;left:23837;top:7511;width:9431;height:6199;visibility:visible;mso-wrap-style:square;v-text-anchor:top" coordsize="1485,975" o:gfxdata="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" path="m,l1020,r465,975e" filled="f" strokeweight="2pt">
                   <v:path arrowok="t" o:connecttype="custom" o:connectlocs="0,0;647793,0;943110,619918" o:connectangles="0,0,0"/>
                 </v:shape>
-                <v:line id="Line 46" o:spid="_x0000_s1108" style="position:absolute;visibility:visible;mso-wrap-style:square" from="30325,7590" to="30333,14366" o:connectortype="straight" o:gfxdata="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">
+                <v:line id="Line 46" o:spid="_x0000_s1108" style="position:absolute;visibility:visible;mso-wrap-style:square" from="30325,7590" to="30333,14366" o:connectortype="straight" o:gfxdata="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">
                   <v:stroke dashstyle="1 1"/>
                 </v:line>
-                <v:shape id="Text Box 47" o:spid="_x0000_s1109" type="#_x0000_t202" style="position:absolute;left:27365;top:13710;width:6007;height:3519;visibility:visible;mso-wrap-style:square;v-text-anchor:top" o:gfxdata="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" stroked="f">
+                <v:shape id="Text Box 47" o:spid="_x0000_s1109" type="#_x0000_t202" style="position:absolute;left:27365;top:13710;width:6007;height:3519;visibility:visible;mso-wrap-style:square;v-text-anchor:top" o:gfxdata="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" stroked="f">
                   <v:textbox>
                     <w:txbxContent>
                       <w:p>
@@ -7998,7 +8573,7 @@
                     </w:txbxContent>
                   </v:textbox>
                 </v:shape>
-                <v:shape id="Text Box 48" o:spid="_x0000_s1110" type="#_x0000_t202" style="position:absolute;left:22605;top:1127;width:12847;height:2760;visibility:visible;mso-wrap-style:square;v-text-anchor:top" o:gfxdata="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" stroked="f">
+                <v:shape id="Text Box 48" o:spid="_x0000_s1110" type="#_x0000_t202" style="position:absolute;left:22605;top:1127;width:12847;height:2760;visibility:visible;mso-wrap-style:square;v-text-anchor:top" o:gfxdata="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" stroked="f">
                   <v:textbox>
                     <w:txbxContent>
                       <w:p>
@@ -8009,13 +8584,13 @@
                     </w:txbxContent>
                   </v:textbox>
                 </v:shape>
-                <v:line id="Line 49" o:spid="_x0000_s1111" style="position:absolute;visibility:visible;mso-wrap-style:square" from="11350,10654" to="21173,10662" o:connectortype="straight" o:gfxdata="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" strokeweight="1.5pt">
+                <v:line id="Line 49" o:spid="_x0000_s1111" style="position:absolute;visibility:visible;mso-wrap-style:square" from="11350,10654" to="21173,10662" o:connectortype="straight" o:gfxdata="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" strokeweight="1.5pt">
                   <v:stroke startarrow="oval" endarrow="block"/>
                 </v:line>
-                <v:line id="Line 50" o:spid="_x0000_s1112" style="position:absolute;visibility:visible;mso-wrap-style:square" from="36772,10342" to="44739,10350" o:connectortype="straight" o:gfxdata="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" strokeweight="1.5pt">
+                <v:line id="Line 50" o:spid="_x0000_s1112" style="position:absolute;visibility:visible;mso-wrap-style:square" from="36772,10342" to="44739,10350" o:connectortype="straight" o:gfxdata="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" strokeweight="1.5pt">
                   <v:stroke endarrow="oval"/>
                 </v:line>
-                <v:shape id="Text Box 51" o:spid="_x0000_s1113" type="#_x0000_t202" style="position:absolute;left:6695;top:9022;width:5335;height:3240;visibility:visible;mso-wrap-style:square;v-text-anchor:top" o:gfxdata="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" stroked="f">
+                <v:shape id="Text Box 51" o:spid="_x0000_s1113" type="#_x0000_t202" style="position:absolute;left:6695;top:9022;width:5335;height:3240;visibility:visible;mso-wrap-style:square;v-text-anchor:top" o:gfxdata="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" stroked="f">
                   <v:fill opacity="0"/>
                   <v:textbox>
                     <w:txbxContent>
@@ -8027,7 +8602,7 @@
                     </w:txbxContent>
                   </v:textbox>
                 </v:shape>
-                <v:shape id="Text Box 52" o:spid="_x0000_s1114" type="#_x0000_t202" style="position:absolute;left:44795;top:8846;width:10871;height:3240;visibility:visible;mso-wrap-style:square;v-text-anchor:top" o:gfxdata="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" stroked="f">
+                <v:shape id="Text Box 52" o:spid="_x0000_s1114" type="#_x0000_t202" style="position:absolute;left:44795;top:8846;width:10871;height:3240;visibility:visible;mso-wrap-style:square;v-text-anchor:top" o:gfxdata="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" stroked="f">
                   <v:fill opacity="0"/>
                   <v:textbox>
                     <w:txbxContent>
@@ -8039,7 +8614,7 @@
                     </w:txbxContent>
                   </v:textbox>
                 </v:shape>
-                <v:shape id="Text Box 53" o:spid="_x0000_s1115" type="#_x0000_t202" style="position:absolute;left:30325;top:4447;width:5807;height:3263;visibility:visible;mso-wrap-style:square;v-text-anchor:top" o:gfxdata="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" stroked="f">
+                <v:shape id="Text Box 53" o:spid="_x0000_s1115" type="#_x0000_t202" style="position:absolute;left:30325;top:4447;width:5807;height:3263;visibility:visible;mso-wrap-style:square;v-text-anchor:top" o:gfxdata="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" stroked="f">
                   <v:fill opacity="0"/>
                   <v:textbox>
                     <w:txbxContent>
@@ -8227,7 +8802,7 @@
           </mc:Choice>
           <mc:Fallback>
             <w:pict>
-              <v:shapetype id="_x0000_t13" coordsize="21600,21600" o:spt="13" adj="16200,5400" path="m@0,l@0@1,0@1,0@2@0@2@0,21600,21600,10800xe">
+              <v:shapetype w14:anchorId="36B52E3A" id="_x0000_t13" coordsize="21600,21600" o:spt="13" adj="16200,5400" path="m@0,l@0@1,0@1,0@2@0@2@0,21600,21600,10800xe">
                 <v:stroke joinstyle="miter"/>
                 <v:formulas>
                   <v:f eqn="val #0"/>
@@ -8256,10 +8831,10 @@
           <w:szCs w:val="22"/>
         </w:rPr>
         <w:object w:dxaOrig="2299" w:dyaOrig="720">
-          <v:shape id="_x0000_i1031" type="#_x0000_t75" style="width:116.35pt;height:36.85pt" o:ole="">
-            <v:imagedata r:id="rId25" o:title=""/>
+          <v:shape id="_x0000_i1032" type="#_x0000_t75" style="width:116.25pt;height:36.75pt" o:ole="">
+            <v:imagedata r:id="rId12" o:title=""/>
           </v:shape>
-          <o:OLEObject Type="Embed" ProgID="Equation.3" ShapeID="_x0000_i1031" DrawAspect="Content" ObjectID="_1471762457" r:id="rId26"/>
+          <o:OLEObject Type="Embed" ProgID="Equation.3" ShapeID="_x0000_i1032" DrawAspect="Content" ObjectID="_1599372853" r:id="rId13"/>
         </w:object>
       </w:r>
       <w:r>
@@ -8318,10 +8893,10 @@
           <w:szCs w:val="22"/>
         </w:rPr>
         <w:object w:dxaOrig="2480" w:dyaOrig="720">
-          <v:shape id="_x0000_i1032" type="#_x0000_t75" style="width:123.9pt;height:36.85pt" o:ole="">
-            <v:imagedata r:id="rId27" o:title=""/>
+          <v:shape id="_x0000_i1033" type="#_x0000_t75" style="width:123.75pt;height:36.75pt" o:ole="">
+            <v:imagedata r:id="rId14" o:title=""/>
           </v:shape>
-          <o:OLEObject Type="Embed" ProgID="Equation.3" ShapeID="_x0000_i1032" DrawAspect="Content" ObjectID="_1471762458" r:id="rId28"/>
+          <o:OLEObject Type="Embed" ProgID="Equation.3" ShapeID="_x0000_i1033" DrawAspect="Content" ObjectID="_1599372854" r:id="rId15"/>
         </w:object>
       </w:r>
     </w:p>
@@ -8353,10 +8928,10 @@
           <w:szCs w:val="22"/>
         </w:rPr>
         <w:object w:dxaOrig="5100" w:dyaOrig="1400">
-          <v:shape id="_x0000_i1033" type="#_x0000_t75" style="width:254.5pt;height:70.35pt" o:ole="">
-            <v:imagedata r:id="rId29" o:title=""/>
+          <v:shape id="_x0000_i1034" type="#_x0000_t75" style="width:254.65pt;height:70.5pt" o:ole="">
+            <v:imagedata r:id="rId16" o:title=""/>
           </v:shape>
-          <o:OLEObject Type="Embed" ProgID="Equation.3" ShapeID="_x0000_i1033" DrawAspect="Content" ObjectID="_1471762459" r:id="rId30"/>
+          <o:OLEObject Type="Embed" ProgID="Equation.3" ShapeID="_x0000_i1034" DrawAspect="Content" ObjectID="_1599372855" r:id="rId17"/>
         </w:object>
       </w:r>
       <w:r>
@@ -8383,10 +8958,10 @@
           <w:szCs w:val="22"/>
         </w:rPr>
         <w:object w:dxaOrig="900" w:dyaOrig="720">
-          <v:shape id="_x0000_i1034" type="#_x0000_t75" style="width:45.2pt;height:36.85pt" o:ole="">
-            <v:imagedata r:id="rId31" o:title=""/>
+          <v:shape id="_x0000_i1035" type="#_x0000_t75" style="width:45pt;height:36.75pt" o:ole="">
+            <v:imagedata r:id="rId18" o:title=""/>
           </v:shape>
-          <o:OLEObject Type="Embed" ProgID="Equation.3" ShapeID="_x0000_i1034" DrawAspect="Content" ObjectID="_1471762460" r:id="rId32"/>
+          <o:OLEObject Type="Embed" ProgID="Equation.3" ShapeID="_x0000_i1035" DrawAspect="Content" ObjectID="_1599372856" r:id="rId19"/>
         </w:object>
       </w:r>
     </w:p>
@@ -8549,7 +9124,7 @@
           </mc:Choice>
           <mc:Fallback>
             <w:pict>
-              <v:shape id="AutoShape 81" o:spid="_x0000_s1026" type="#_x0000_t13" style="position:absolute;margin-left:217.05pt;margin-top:34.85pt;width:63.75pt;height:24pt;z-index:251653120;visibility:visible;mso-wrap-style:square;mso-width-percent:0;mso-height-percent:0;mso-wrap-distance-left:9pt;mso-wrap-distance-top:0;mso-wrap-distance-right:9pt;mso-wrap-distance-bottom:0;mso-position-horizontal:absolute;mso-position-horizontal-relative:text;mso-position-vertical:absolute;mso-position-vertical-relative:text;mso-width-percent:0;mso-height-percent:0;mso-width-relative:page;mso-height-relative:page;v-text-anchor:top" o:gfxdata="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"/>
+              <v:shape w14:anchorId="0A1B8230" id="AutoShape 81" o:spid="_x0000_s1026" type="#_x0000_t13" style="position:absolute;margin-left:217.05pt;margin-top:34.85pt;width:63.75pt;height:24pt;z-index:251653120;visibility:visible;mso-wrap-style:square;mso-width-percent:0;mso-height-percent:0;mso-wrap-distance-left:9pt;mso-wrap-distance-top:0;mso-wrap-distance-right:9pt;mso-wrap-distance-bottom:0;mso-position-horizontal:absolute;mso-position-horizontal-relative:text;mso-position-vertical:absolute;mso-position-vertical-relative:text;mso-width-percent:0;mso-height-percent:0;mso-width-relative:page;mso-height-relative:page;v-text-anchor:top" o:gfxdata="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"/>
             </w:pict>
           </mc:Fallback>
         </mc:AlternateContent>
@@ -8562,10 +9137,10 @@
           <w:szCs w:val="22"/>
         </w:rPr>
         <w:object w:dxaOrig="2299" w:dyaOrig="720">
-          <v:shape id="_x0000_i1035" type="#_x0000_t75" style="width:116.35pt;height:36.85pt" o:ole="">
-            <v:imagedata r:id="rId25" o:title=""/>
+          <v:shape id="_x0000_i1036" type="#_x0000_t75" style="width:116.25pt;height:36.75pt" o:ole="">
+            <v:imagedata r:id="rId12" o:title=""/>
           </v:shape>
-          <o:OLEObject Type="Embed" ProgID="Equation.3" ShapeID="_x0000_i1035" DrawAspect="Content" ObjectID="_1471762461" r:id="rId33"/>
+          <o:OLEObject Type="Embed" ProgID="Equation.3" ShapeID="_x0000_i1036" DrawAspect="Content" ObjectID="_1599372857" r:id="rId20"/>
         </w:object>
       </w:r>
       <w:r>
@@ -8624,10 +9199,10 @@
           <w:szCs w:val="22"/>
         </w:rPr>
         <w:object w:dxaOrig="2980" w:dyaOrig="1040">
-          <v:shape id="_x0000_i1036" type="#_x0000_t75" style="width:149.85pt;height:51.05pt" o:ole="">
-            <v:imagedata r:id="rId34" o:title=""/>
+          <v:shape id="_x0000_i1037" type="#_x0000_t75" style="width:150pt;height:51pt" o:ole="">
+            <v:imagedata r:id="rId21" o:title=""/>
           </v:shape>
-          <o:OLEObject Type="Embed" ProgID="Equation.3" ShapeID="_x0000_i1036" DrawAspect="Content" ObjectID="_1471762462" r:id="rId35"/>
+          <o:OLEObject Type="Embed" ProgID="Equation.3" ShapeID="_x0000_i1037" DrawAspect="Content" ObjectID="_1599372858" r:id="rId22"/>
         </w:object>
       </w:r>
     </w:p>
@@ -8659,10 +9234,10 @@
           <w:szCs w:val="22"/>
         </w:rPr>
         <w:object w:dxaOrig="5100" w:dyaOrig="1400">
-          <v:shape id="_x0000_i1037" type="#_x0000_t75" style="width:254.5pt;height:70.35pt" o:ole="">
-            <v:imagedata r:id="rId29" o:title=""/>
+          <v:shape id="_x0000_i1038" type="#_x0000_t75" style="width:254.65pt;height:70.5pt" o:ole="">
+            <v:imagedata r:id="rId16" o:title=""/>
           </v:shape>
-          <o:OLEObject Type="Embed" ProgID="Equation.3" ShapeID="_x0000_i1037" DrawAspect="Content" ObjectID="_1471762463" r:id="rId36"/>
+          <o:OLEObject Type="Embed" ProgID="Equation.3" ShapeID="_x0000_i1038" DrawAspect="Content" ObjectID="_1599372859" r:id="rId23"/>
         </w:object>
       </w:r>
       <w:r>
@@ -8689,10 +9264,10 @@
           <w:szCs w:val="22"/>
         </w:rPr>
         <w:object w:dxaOrig="900" w:dyaOrig="1060">
-          <v:shape id="_x0000_i1038" type="#_x0000_t75" style="width:45.2pt;height:52.75pt" o:ole="">
-            <v:imagedata r:id="rId37" o:title=""/>
+          <v:shape id="_x0000_i1039" type="#_x0000_t75" style="width:45pt;height:52.9pt" o:ole="">
+            <v:imagedata r:id="rId24" o:title=""/>
           </v:shape>
-          <o:OLEObject Type="Embed" ProgID="Equation.3" ShapeID="_x0000_i1038" DrawAspect="Content" ObjectID="_1471762464" r:id="rId38"/>
+          <o:OLEObject Type="Embed" ProgID="Equation.3" ShapeID="_x0000_i1039" DrawAspect="Content" ObjectID="_1599372860" r:id="rId25"/>
         </w:object>
       </w:r>
     </w:p>
@@ -8706,8 +9281,8 @@
       </w:pPr>
     </w:p>
     <w:sectPr>
-      <w:headerReference w:type="default" r:id="rId39"/>
-      <w:footerReference w:type="default" r:id="rId40"/>
+      <w:headerReference w:type="default" r:id="rId26"/>
+      <w:footerReference w:type="default" r:id="rId27"/>
       <w:pgSz w:w="11906" w:h="16838" w:code="9"/>
       <w:pgMar w:top="1134" w:right="1021" w:bottom="1134" w:left="1474" w:header="709" w:footer="425" w:gutter="0"/>
       <w:cols w:space="708"/>
@@ -8718,7 +9293,7 @@
 </file>
 
 <file path=word/endnotes.xml><?xml version="1.0" encoding="utf-8"?>
-<w:endnotes xmlns:wpc="http://schemas.microsoft.com/office/word/2010/wordprocessingCanvas" xmlns:mc="http://schemas.openxmlformats.org/markup-compatibility/2006" xmlns:o="urn:schemas-microsoft-com:office:office" xmlns:r="http://schemas.openxmlformats.org/officeDocument/2006/relationships" xmlns:m="http://schemas.openxmlformats.org/officeDocument/2006/math" xmlns:v="urn:schemas-microsoft-com:vml" xmlns:wp14="http://schemas.microsoft.com/office/word/2010/wordprocessingDrawing" xmlns:wp="http://schemas.openxmlformats.org/drawingml/2006/wordprocessingDrawing" xmlns:w10="urn:schemas-microsoft-com:office:word" xmlns:w="http://schemas.openxmlformats.org/wordprocessingml/2006/main" xmlns:w14="http://schemas.microsoft.com/office/word/2010/wordml" xmlns:wpg="http://schemas.microsoft.com/office/word/2010/wordprocessingGroup" xmlns:wpi="http://schemas.microsoft.com/office/word/2010/wordprocessingInk" xmlns:wne="http://schemas.microsoft.com/office/word/2006/wordml" xmlns:wps="http://schemas.microsoft.com/office/word/2010/wordprocessingShape" mc:Ignorable="w14 wp14">
+<w:endnotes xmlns:wpc="http://schemas.microsoft.com/office/word/2010/wordprocessingCanvas" xmlns:cx="http://schemas.microsoft.com/office/drawing/2014/chartex" xmlns:cx1="http://schemas.microsoft.com/office/drawing/2015/9/8/chartex" xmlns:mc="http://schemas.openxmlformats.org/markup-compatibility/2006" xmlns:o="urn:schemas-microsoft-com:office:office" xmlns:r="http://schemas.openxmlformats.org/officeDocument/2006/relationships" xmlns:m="http://schemas.openxmlformats.org/officeDocument/2006/math" xmlns:v="urn:schemas-microsoft-com:vml" xmlns:wp14="http://schemas.microsoft.com/office/word/2010/wordprocessingDrawing" xmlns:wp="http://schemas.openxmlformats.org/drawingml/2006/wordprocessingDrawing" xmlns:w10="urn:schemas-microsoft-com:office:word" xmlns:w="http://schemas.openxmlformats.org/wordprocessingml/2006/main" xmlns:w14="http://schemas.microsoft.com/office/word/2010/wordml" xmlns:w15="http://schemas.microsoft.com/office/word/2012/wordml" xmlns:w16se="http://schemas.microsoft.com/office/word/2015/wordml/symex" xmlns:wpg="http://schemas.microsoft.com/office/word/2010/wordprocessingGroup" xmlns:wpi="http://schemas.microsoft.com/office/word/2010/wordprocessingInk" xmlns:wne="http://schemas.microsoft.com/office/word/2006/wordml" xmlns:wps="http://schemas.microsoft.com/office/word/2010/wordprocessingShape" mc:Ignorable="w14 w15 w16se wp14">
   <w:endnote w:type="separator" w:id="-1">
     <w:p>
       <w:r>
@@ -8737,7 +9312,7 @@
 </file>
 
 <file path=word/footer1.xml><?xml version="1.0" encoding="utf-8"?>
-<w:ftr xmlns:wpc="http://schemas.microsoft.com/office/word/2010/wordprocessingCanvas" xmlns:mc="http://schemas.openxmlformats.org/markup-compatibility/2006" xmlns:o="urn:schemas-microsoft-com:office:office" xmlns:r="http://schemas.openxmlformats.org/officeDocument/2006/relationships" xmlns:m="http://schemas.openxmlformats.org/officeDocument/2006/math" xmlns:v="urn:schemas-microsoft-com:vml" xmlns:wp14="http://schemas.microsoft.com/office/word/2010/wordprocessingDrawing" xmlns:wp="http://schemas.openxmlformats.org/drawingml/2006/wordprocessingDrawing" xmlns:w10="urn:schemas-microsoft-com:office:word" xmlns:w="http://schemas.openxmlformats.org/wordprocessingml/2006/main" xmlns:w14="http://schemas.microsoft.com/office/word/2010/wordml" xmlns:wpg="http://schemas.microsoft.com/office/word/2010/wordprocessingGroup" xmlns:wpi="http://schemas.microsoft.com/office/word/2010/wordprocessingInk" xmlns:wne="http://schemas.microsoft.com/office/word/2006/wordml" xmlns:wps="http://schemas.microsoft.com/office/word/2010/wordprocessingShape" mc:Ignorable="w14 wp14">
+<w:ftr xmlns:wpc="http://schemas.microsoft.com/office/word/2010/wordprocessingCanvas" xmlns:cx="http://schemas.microsoft.com/office/drawing/2014/chartex" xmlns:cx1="http://schemas.microsoft.com/office/drawing/2015/9/8/chartex" xmlns:mc="http://schemas.openxmlformats.org/markup-compatibility/2006" xmlns:o="urn:schemas-microsoft-com:office:office" xmlns:r="http://schemas.openxmlformats.org/officeDocument/2006/relationships" xmlns:m="http://schemas.openxmlformats.org/officeDocument/2006/math" xmlns:v="urn:schemas-microsoft-com:vml" xmlns:wp14="http://schemas.microsoft.com/office/word/2010/wordprocessingDrawing" xmlns:wp="http://schemas.openxmlformats.org/drawingml/2006/wordprocessingDrawing" xmlns:w10="urn:schemas-microsoft-com:office:word" xmlns:w="http://schemas.openxmlformats.org/wordprocessingml/2006/main" xmlns:w14="http://schemas.microsoft.com/office/word/2010/wordml" xmlns:w15="http://schemas.microsoft.com/office/word/2012/wordml" xmlns:w16se="http://schemas.microsoft.com/office/word/2015/wordml/symex" xmlns:wpg="http://schemas.microsoft.com/office/word/2010/wordprocessingGroup" xmlns:wpi="http://schemas.microsoft.com/office/word/2010/wordprocessingInk" xmlns:wne="http://schemas.microsoft.com/office/word/2006/wordml" xmlns:wps="http://schemas.microsoft.com/office/word/2010/wordprocessingShape" mc:Ignorable="w14 w15 w16se wp14">
   <w:p>
     <w:pPr>
       <w:pStyle w:val="Fuzeile"/>
@@ -8759,7 +9334,7 @@
       <mc:AlternateContent>
         <mc:Choice Requires="wps">
           <w:drawing>
-            <wp:anchor distT="0" distB="0" distL="114300" distR="114300" simplePos="0" relativeHeight="251657728" behindDoc="1" locked="0" layoutInCell="1" allowOverlap="1" wp14:anchorId="3E8AC127" wp14:editId="6C20C50A">
+            <wp:anchor distT="0" distB="0" distL="114300" distR="114300" simplePos="0" relativeHeight="251659264" behindDoc="1" locked="0" layoutInCell="1" allowOverlap="1" wp14:anchorId="3E8AC127" wp14:editId="6C20C50A">
               <wp:simplePos x="0" y="0"/>
               <wp:positionH relativeFrom="page">
                 <wp:posOffset>358140</wp:posOffset>
@@ -8823,7 +9398,6 @@
                               <w:lang w:val="de-CH"/>
                             </w:rPr>
                           </w:pPr>
-                          <w:proofErr w:type="spellStart"/>
                           <w:r>
                             <w:rPr>
                               <w:rFonts w:ascii="Helvetica" w:hAnsi="Helvetica"/>
@@ -8840,37 +9414,7 @@
                               <w:sz w:val="12"/>
                               <w:lang w:val="de-CH"/>
                             </w:rPr>
-                            <w:t>urich</w:t>
-                          </w:r>
-                          <w:proofErr w:type="spellEnd"/>
-                          <w:r>
-                            <w:rPr>
-                              <w:rFonts w:ascii="Helvetica" w:hAnsi="Helvetica"/>
-                              <w:color w:val="0064A6"/>
-                              <w:sz w:val="12"/>
-                              <w:lang w:val="de-CH"/>
-                            </w:rPr>
-                            <w:t xml:space="preserve"> University </w:t>
-                          </w:r>
-                          <w:proofErr w:type="spellStart"/>
-                          <w:r>
-                            <w:rPr>
-                              <w:rFonts w:ascii="Helvetica" w:hAnsi="Helvetica"/>
-                              <w:color w:val="0064A6"/>
-                              <w:sz w:val="12"/>
-                              <w:lang w:val="de-CH"/>
-                            </w:rPr>
-                            <w:t>of</w:t>
-                          </w:r>
-                          <w:proofErr w:type="spellEnd"/>
-                          <w:r>
-                            <w:rPr>
-                              <w:rFonts w:ascii="Helvetica" w:hAnsi="Helvetica"/>
-                              <w:color w:val="0064A6"/>
-                              <w:sz w:val="12"/>
-                              <w:lang w:val="de-CH"/>
-                            </w:rPr>
-                            <w:t xml:space="preserve"> </w:t>
+                            <w:t xml:space="preserve">urich University of </w:t>
                           </w:r>
                         </w:p>
                         <w:p>
@@ -8894,19 +9438,8 @@
                               <w:sz w:val="12"/>
                               <w:lang w:val="de-CH"/>
                             </w:rPr>
-                            <w:t xml:space="preserve">Applied </w:t>
+                            <w:t>Applied Sciences</w:t>
                           </w:r>
-                          <w:proofErr w:type="spellStart"/>
-                          <w:r>
-                            <w:rPr>
-                              <w:rFonts w:ascii="Helvetica" w:hAnsi="Helvetica"/>
-                              <w:color w:val="0064A6"/>
-                              <w:sz w:val="12"/>
-                              <w:lang w:val="de-CH"/>
-                            </w:rPr>
-                            <w:t>Sciences</w:t>
-                          </w:r>
-                          <w:proofErr w:type="spellEnd"/>
                         </w:p>
                       </w:txbxContent>
                     </wps:txbx>
@@ -8927,11 +9460,11 @@
         </mc:Choice>
         <mc:Fallback>
           <w:pict>
-            <v:shapetype id="_x0000_t202" coordsize="21600,21600" o:spt="202" path="m,l,21600r21600,l21600,xe">
+            <v:shapetype w14:anchorId="3E8AC127" id="_x0000_t202" coordsize="21600,21600" o:spt="202" path="m,l,21600r21600,l21600,xe">
               <v:stroke joinstyle="miter"/>
               <v:path gradientshapeok="t" o:connecttype="rect"/>
             </v:shapetype>
-            <v:shape id="Text Box 2" o:spid="_x0000_s1116" type="#_x0000_t202" style="position:absolute;left:0;text-align:left;margin-left:28.2pt;margin-top:807.55pt;width:71.75pt;height:17.25pt;z-index:-251658752;visibility:visible;mso-wrap-style:square;mso-width-percent:0;mso-height-percent:0;mso-wrap-distance-left:9pt;mso-wrap-distance-top:0;mso-wrap-distance-right:9pt;mso-wrap-distance-bottom:0;mso-position-horizontal:absolute;mso-position-horizontal-relative:page;mso-position-vertical:absolute;mso-position-vertical-relative:page;mso-width-percent:0;mso-height-percent:0;mso-width-relative:page;mso-height-relative:page;v-text-anchor:top" o:gfxdata="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" stroked="f">
+            <v:shape id="Text Box 2" o:spid="_x0000_s1116" type="#_x0000_t202" style="position:absolute;left:0;text-align:left;margin-left:28.2pt;margin-top:807.55pt;width:71.75pt;height:17.25pt;z-index:-251657216;visibility:visible;mso-wrap-style:square;mso-width-percent:0;mso-height-percent:0;mso-wrap-distance-left:9pt;mso-wrap-distance-top:0;mso-wrap-distance-right:9pt;mso-wrap-distance-bottom:0;mso-position-horizontal:absolute;mso-position-horizontal-relative:page;mso-position-vertical:absolute;mso-position-vertical-relative:page;mso-width-percent:0;mso-height-percent:0;mso-width-relative:page;mso-height-relative:page;v-text-anchor:top" o:gfxdata="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" stroked="f">
               <v:textbox inset="0,0,0,0">
                 <w:txbxContent>
                   <w:p>
@@ -8948,7 +9481,6 @@
                         <w:lang w:val="de-CH"/>
                       </w:rPr>
                     </w:pPr>
-                    <w:proofErr w:type="spellStart"/>
                     <w:r>
                       <w:rPr>
                         <w:rFonts w:ascii="Helvetica" w:hAnsi="Helvetica"/>
@@ -8965,37 +9497,7 @@
                         <w:sz w:val="12"/>
                         <w:lang w:val="de-CH"/>
                       </w:rPr>
-                      <w:t>urich</w:t>
-                    </w:r>
-                    <w:proofErr w:type="spellEnd"/>
-                    <w:r>
-                      <w:rPr>
-                        <w:rFonts w:ascii="Helvetica" w:hAnsi="Helvetica"/>
-                        <w:color w:val="0064A6"/>
-                        <w:sz w:val="12"/>
-                        <w:lang w:val="de-CH"/>
-                      </w:rPr>
-                      <w:t xml:space="preserve"> University </w:t>
-                    </w:r>
-                    <w:proofErr w:type="spellStart"/>
-                    <w:r>
-                      <w:rPr>
-                        <w:rFonts w:ascii="Helvetica" w:hAnsi="Helvetica"/>
-                        <w:color w:val="0064A6"/>
-                        <w:sz w:val="12"/>
-                        <w:lang w:val="de-CH"/>
-                      </w:rPr>
-                      <w:t>of</w:t>
-                    </w:r>
-                    <w:proofErr w:type="spellEnd"/>
-                    <w:r>
-                      <w:rPr>
-                        <w:rFonts w:ascii="Helvetica" w:hAnsi="Helvetica"/>
-                        <w:color w:val="0064A6"/>
-                        <w:sz w:val="12"/>
-                        <w:lang w:val="de-CH"/>
-                      </w:rPr>
-                      <w:t xml:space="preserve"> </w:t>
+                      <w:t xml:space="preserve">urich University of </w:t>
                     </w:r>
                   </w:p>
                   <w:p>
@@ -9019,19 +9521,8 @@
                         <w:sz w:val="12"/>
                         <w:lang w:val="de-CH"/>
                       </w:rPr>
-                      <w:t xml:space="preserve">Applied </w:t>
+                      <w:t>Applied Sciences</w:t>
                     </w:r>
-                    <w:proofErr w:type="spellStart"/>
-                    <w:r>
-                      <w:rPr>
-                        <w:rFonts w:ascii="Helvetica" w:hAnsi="Helvetica"/>
-                        <w:color w:val="0064A6"/>
-                        <w:sz w:val="12"/>
-                        <w:lang w:val="de-CH"/>
-                      </w:rPr>
-                      <w:t>Sciences</w:t>
-                    </w:r>
-                    <w:proofErr w:type="spellEnd"/>
                   </w:p>
                 </w:txbxContent>
               </v:textbox>
@@ -9085,7 +9576,7 @@
         <w:sz w:val="20"/>
         <w:szCs w:val="20"/>
       </w:rPr>
-      <w:t>4</w:t>
+      <w:t>2</w:t>
     </w:r>
     <w:r>
       <w:rPr>
@@ -9211,7 +9702,7 @@
 </file>
 
 <file path=word/footnotes.xml><?xml version="1.0" encoding="utf-8"?>
-<w:footnotes xmlns:wpc="http://schemas.microsoft.com/office/word/2010/wordprocessingCanvas" xmlns:mc="http://schemas.openxmlformats.org/markup-compatibility/2006" xmlns:o="urn:schemas-microsoft-com:office:office" xmlns:r="http://schemas.openxmlformats.org/officeDocument/2006/relationships" xmlns:m="http://schemas.openxmlformats.org/officeDocument/2006/math" xmlns:v="urn:schemas-microsoft-com:vml" xmlns:wp14="http://schemas.microsoft.com/office/word/2010/wordprocessingDrawing" xmlns:wp="http://schemas.openxmlformats.org/drawingml/2006/wordprocessingDrawing" xmlns:w10="urn:schemas-microsoft-com:office:word" xmlns:w="http://schemas.openxmlformats.org/wordprocessingml/2006/main" xmlns:w14="http://schemas.microsoft.com/office/word/2010/wordml" xmlns:wpg="http://schemas.microsoft.com/office/word/2010/wordprocessingGroup" xmlns:wpi="http://schemas.microsoft.com/office/word/2010/wordprocessingInk" xmlns:wne="http://schemas.microsoft.com/office/word/2006/wordml" xmlns:wps="http://schemas.microsoft.com/office/word/2010/wordprocessingShape" mc:Ignorable="w14 wp14">
+<w:footnotes xmlns:wpc="http://schemas.microsoft.com/office/word/2010/wordprocessingCanvas" xmlns:cx="http://schemas.microsoft.com/office/drawing/2014/chartex" xmlns:cx1="http://schemas.microsoft.com/office/drawing/2015/9/8/chartex" xmlns:mc="http://schemas.openxmlformats.org/markup-compatibility/2006" xmlns:o="urn:schemas-microsoft-com:office:office" xmlns:r="http://schemas.openxmlformats.org/officeDocument/2006/relationships" xmlns:m="http://schemas.openxmlformats.org/officeDocument/2006/math" xmlns:v="urn:schemas-microsoft-com:vml" xmlns:wp14="http://schemas.microsoft.com/office/word/2010/wordprocessingDrawing" xmlns:wp="http://schemas.openxmlformats.org/drawingml/2006/wordprocessingDrawing" xmlns:w10="urn:schemas-microsoft-com:office:word" xmlns:w="http://schemas.openxmlformats.org/wordprocessingml/2006/main" xmlns:w14="http://schemas.microsoft.com/office/word/2010/wordml" xmlns:w15="http://schemas.microsoft.com/office/word/2012/wordml" xmlns:w16se="http://schemas.microsoft.com/office/word/2015/wordml/symex" xmlns:wpg="http://schemas.microsoft.com/office/word/2010/wordprocessingGroup" xmlns:wpi="http://schemas.microsoft.com/office/word/2010/wordprocessingInk" xmlns:wne="http://schemas.microsoft.com/office/word/2006/wordml" xmlns:wps="http://schemas.microsoft.com/office/word/2010/wordprocessingShape" mc:Ignorable="w14 w15 w16se wp14">
   <w:footnote w:type="separator" w:id="-1">
     <w:p>
       <w:r>
@@ -9230,7 +9721,7 @@
 </file>
 
 <file path=word/header1.xml><?xml version="1.0" encoding="utf-8"?>
-<w:hdr xmlns:wpc="http://schemas.microsoft.com/office/word/2010/wordprocessingCanvas" xmlns:mc="http://schemas.openxmlformats.org/markup-compatibility/2006" xmlns:o="urn:schemas-microsoft-com:office:office" xmlns:r="http://schemas.openxmlformats.org/officeDocument/2006/relationships" xmlns:m="http://schemas.openxmlformats.org/officeDocument/2006/math" xmlns:v="urn:schemas-microsoft-com:vml" xmlns:wp14="http://schemas.microsoft.com/office/word/2010/wordprocessingDrawing" xmlns:wp="http://schemas.openxmlformats.org/drawingml/2006/wordprocessingDrawing" xmlns:w10="urn:schemas-microsoft-com:office:word" xmlns:w="http://schemas.openxmlformats.org/wordprocessingml/2006/main" xmlns:w14="http://schemas.microsoft.com/office/word/2010/wordml" xmlns:wpg="http://schemas.microsoft.com/office/word/2010/wordprocessingGroup" xmlns:wpi="http://schemas.microsoft.com/office/word/2010/wordprocessingInk" xmlns:wne="http://schemas.microsoft.com/office/word/2006/wordml" xmlns:wps="http://schemas.microsoft.com/office/word/2010/wordprocessingShape" mc:Ignorable="w14 wp14">
+<w:hdr xmlns:wpc="http://schemas.microsoft.com/office/word/2010/wordprocessingCanvas" xmlns:cx="http://schemas.microsoft.com/office/drawing/2014/chartex" xmlns:cx1="http://schemas.microsoft.com/office/drawing/2015/9/8/chartex" xmlns:mc="http://schemas.openxmlformats.org/markup-compatibility/2006" xmlns:o="urn:schemas-microsoft-com:office:office" xmlns:r="http://schemas.openxmlformats.org/officeDocument/2006/relationships" xmlns:m="http://schemas.openxmlformats.org/officeDocument/2006/math" xmlns:v="urn:schemas-microsoft-com:vml" xmlns:wp14="http://schemas.microsoft.com/office/word/2010/wordprocessingDrawing" xmlns:wp="http://schemas.openxmlformats.org/drawingml/2006/wordprocessingDrawing" xmlns:w10="urn:schemas-microsoft-com:office:word" xmlns:w="http://schemas.openxmlformats.org/wordprocessingml/2006/main" xmlns:w14="http://schemas.microsoft.com/office/word/2010/wordml" xmlns:w15="http://schemas.microsoft.com/office/word/2012/wordml" xmlns:w16se="http://schemas.microsoft.com/office/word/2015/wordml/symex" xmlns:wpg="http://schemas.microsoft.com/office/word/2010/wordprocessingGroup" xmlns:wpi="http://schemas.microsoft.com/office/word/2010/wordprocessingInk" xmlns:wne="http://schemas.microsoft.com/office/word/2006/wordml" xmlns:wps="http://schemas.microsoft.com/office/word/2010/wordprocessingShape" mc:Ignorable="w14 w15 w16se wp14">
   <w:p>
     <w:pPr>
       <w:pStyle w:val="Kopfzeile"/>
@@ -9244,7 +9735,6 @@
       </w:rPr>
       <w:t xml:space="preserve">ZHAW, </w:t>
     </w:r>
-    <w:proofErr w:type="spellStart"/>
     <w:r>
       <w:rPr>
         <w:rFonts w:ascii="Arial" w:hAnsi="Arial" w:cs="Arial"/>
@@ -9253,14 +9743,13 @@
       </w:rPr>
       <w:t>SiSy</w:t>
     </w:r>
-    <w:proofErr w:type="spellEnd"/>
     <w:r>
       <w:rPr>
         <w:rFonts w:ascii="Arial" w:hAnsi="Arial" w:cs="Arial"/>
         <w:sz w:val="20"/>
         <w:szCs w:val="20"/>
       </w:rPr>
-      <w:t xml:space="preserve">  HS2014</w:t>
+      <w:t xml:space="preserve">  HS2018</w:t>
     </w:r>
     <w:r>
       <w:rPr>
@@ -9283,8 +9772,8 @@
 </file>
 
 <file path=word/numbering.xml><?xml version="1.0" encoding="utf-8"?>
-<w:numbering xmlns:wpc="http://schemas.microsoft.com/office/word/2010/wordprocessingCanvas" xmlns:mc="http://schemas.openxmlformats.org/markup-compatibility/2006" xmlns:o="urn:schemas-microsoft-com:office:office" xmlns:r="http://schemas.openxmlformats.org/officeDocument/2006/relationships" xmlns:m="http://schemas.openxmlformats.org/officeDocument/2006/math" xmlns:v="urn:schemas-microsoft-com:vml" xmlns:wp14="http://schemas.microsoft.com/office/word/2010/wordprocessingDrawing" xmlns:wp="http://schemas.openxmlformats.org/drawingml/2006/wordprocessingDrawing" xmlns:w10="urn:schemas-microsoft-com:office:word" xmlns:w="http://schemas.openxmlformats.org/wordprocessingml/2006/main" xmlns:w14="http://schemas.microsoft.com/office/word/2010/wordml" xmlns:wpg="http://schemas.microsoft.com/office/word/2010/wordprocessingGroup" xmlns:wpi="http://schemas.microsoft.com/office/word/2010/wordprocessingInk" xmlns:wne="http://schemas.microsoft.com/office/word/2006/wordml" xmlns:wps="http://schemas.microsoft.com/office/word/2010/wordprocessingShape" mc:Ignorable="w14 wp14">
-  <w:abstractNum w:abstractNumId="0">
+<w:numbering xmlns:wpc="http://schemas.microsoft.com/office/word/2010/wordprocessingCanvas" xmlns:cx="http://schemas.microsoft.com/office/drawing/2014/chartex" xmlns:cx1="http://schemas.microsoft.com/office/drawing/2015/9/8/chartex" xmlns:mc="http://schemas.openxmlformats.org/markup-compatibility/2006" xmlns:o="urn:schemas-microsoft-com:office:office" xmlns:r="http://schemas.openxmlformats.org/officeDocument/2006/relationships" xmlns:m="http://schemas.openxmlformats.org/officeDocument/2006/math" xmlns:v="urn:schemas-microsoft-com:vml" xmlns:wp14="http://schemas.microsoft.com/office/word/2010/wordprocessingDrawing" xmlns:wp="http://schemas.openxmlformats.org/drawingml/2006/wordprocessingDrawing" xmlns:w10="urn:schemas-microsoft-com:office:word" xmlns:w="http://schemas.openxmlformats.org/wordprocessingml/2006/main" xmlns:w14="http://schemas.microsoft.com/office/word/2010/wordml" xmlns:w15="http://schemas.microsoft.com/office/word/2012/wordml" xmlns:w16se="http://schemas.microsoft.com/office/word/2015/wordml/symex" xmlns:wpg="http://schemas.microsoft.com/office/word/2010/wordprocessingGroup" xmlns:wpi="http://schemas.microsoft.com/office/word/2010/wordprocessingInk" xmlns:wne="http://schemas.microsoft.com/office/word/2006/wordml" xmlns:wps="http://schemas.microsoft.com/office/word/2010/wordprocessingShape" mc:Ignorable="w14 w15 w16se wp14">
+  <w:abstractNum w:abstractNumId="0" w15:restartNumberingAfterBreak="0">
     <w:nsid w:val="00840026"/>
     <w:multiLevelType w:val="hybridMultilevel"/>
     <w:tmpl w:val="C68EEE52"/>
@@ -9397,7 +9886,7 @@
       </w:pPr>
     </w:lvl>
   </w:abstractNum>
-  <w:abstractNum w:abstractNumId="1">
+  <w:abstractNum w:abstractNumId="1" w15:restartNumberingAfterBreak="0">
     <w:nsid w:val="1E572787"/>
     <w:multiLevelType w:val="hybridMultilevel"/>
     <w:tmpl w:val="4EEE6124"/>
@@ -9510,7 +9999,7 @@
       </w:pPr>
     </w:lvl>
   </w:abstractNum>
-  <w:abstractNum w:abstractNumId="2">
+  <w:abstractNum w:abstractNumId="2" w15:restartNumberingAfterBreak="0">
     <w:nsid w:val="204F3D0C"/>
     <w:multiLevelType w:val="hybridMultilevel"/>
     <w:tmpl w:val="8892BCBE"/>
@@ -9623,7 +10112,7 @@
       </w:pPr>
     </w:lvl>
   </w:abstractNum>
-  <w:abstractNum w:abstractNumId="3">
+  <w:abstractNum w:abstractNumId="3" w15:restartNumberingAfterBreak="0">
     <w:nsid w:val="25EA45A0"/>
     <w:multiLevelType w:val="hybridMultilevel"/>
     <w:tmpl w:val="E83E3AB6"/>
@@ -9739,7 +10228,7 @@
       </w:pPr>
     </w:lvl>
   </w:abstractNum>
-  <w:abstractNum w:abstractNumId="4">
+  <w:abstractNum w:abstractNumId="4" w15:restartNumberingAfterBreak="0">
     <w:nsid w:val="2B116205"/>
     <w:multiLevelType w:val="hybridMultilevel"/>
     <w:tmpl w:val="AA8A07EC"/>
@@ -9852,7 +10341,7 @@
       </w:pPr>
     </w:lvl>
   </w:abstractNum>
-  <w:abstractNum w:abstractNumId="5">
+  <w:abstractNum w:abstractNumId="5" w15:restartNumberingAfterBreak="0">
     <w:nsid w:val="34111F27"/>
     <w:multiLevelType w:val="multilevel"/>
     <w:tmpl w:val="8892BCBE"/>
@@ -9965,7 +10454,7 @@
       </w:pPr>
     </w:lvl>
   </w:abstractNum>
-  <w:abstractNum w:abstractNumId="6">
+  <w:abstractNum w:abstractNumId="6" w15:restartNumberingAfterBreak="0">
     <w:nsid w:val="36867982"/>
     <w:multiLevelType w:val="hybridMultilevel"/>
     <w:tmpl w:val="8A9AD5BE"/>
@@ -10082,7 +10571,7 @@
       </w:pPr>
     </w:lvl>
   </w:abstractNum>
-  <w:abstractNum w:abstractNumId="7">
+  <w:abstractNum w:abstractNumId="7" w15:restartNumberingAfterBreak="0">
     <w:nsid w:val="3B764EA9"/>
     <w:multiLevelType w:val="hybridMultilevel"/>
     <w:tmpl w:val="44B4FA60"/>
@@ -10195,7 +10684,7 @@
       </w:pPr>
     </w:lvl>
   </w:abstractNum>
-  <w:abstractNum w:abstractNumId="8">
+  <w:abstractNum w:abstractNumId="8" w15:restartNumberingAfterBreak="0">
     <w:nsid w:val="40722910"/>
     <w:multiLevelType w:val="hybridMultilevel"/>
     <w:tmpl w:val="24C4F8FC"/>
@@ -10308,7 +10797,7 @@
       </w:pPr>
     </w:lvl>
   </w:abstractNum>
-  <w:abstractNum w:abstractNumId="9">
+  <w:abstractNum w:abstractNumId="9" w15:restartNumberingAfterBreak="0">
     <w:nsid w:val="46B00857"/>
     <w:multiLevelType w:val="multilevel"/>
     <w:tmpl w:val="9636427E"/>
@@ -10448,7 +10937,7 @@
       </w:rPr>
     </w:lvl>
   </w:abstractNum>
-  <w:abstractNum w:abstractNumId="10">
+  <w:abstractNum w:abstractNumId="10" w15:restartNumberingAfterBreak="0">
     <w:nsid w:val="52CE6877"/>
     <w:multiLevelType w:val="multilevel"/>
     <w:tmpl w:val="0407001F"/>
@@ -10561,7 +11050,7 @@
       </w:pPr>
     </w:lvl>
   </w:abstractNum>
-  <w:abstractNum w:abstractNumId="11">
+  <w:abstractNum w:abstractNumId="11" w15:restartNumberingAfterBreak="0">
     <w:nsid w:val="5481130A"/>
     <w:multiLevelType w:val="hybridMultilevel"/>
     <w:tmpl w:val="FA9E3B28"/>
@@ -10677,7 +11166,7 @@
       </w:pPr>
     </w:lvl>
   </w:abstractNum>
-  <w:abstractNum w:abstractNumId="12">
+  <w:abstractNum w:abstractNumId="12" w15:restartNumberingAfterBreak="0">
     <w:nsid w:val="5AE83626"/>
     <w:multiLevelType w:val="hybridMultilevel"/>
     <w:tmpl w:val="2132C70A"/>
@@ -10790,7 +11279,7 @@
       </w:pPr>
     </w:lvl>
   </w:abstractNum>
-  <w:abstractNum w:abstractNumId="13">
+  <w:abstractNum w:abstractNumId="13" w15:restartNumberingAfterBreak="0">
     <w:nsid w:val="626B791E"/>
     <w:multiLevelType w:val="hybridMultilevel"/>
     <w:tmpl w:val="9636427E"/>
@@ -10930,7 +11419,7 @@
       </w:rPr>
     </w:lvl>
   </w:abstractNum>
-  <w:abstractNum w:abstractNumId="14">
+  <w:abstractNum w:abstractNumId="14" w15:restartNumberingAfterBreak="0">
     <w:nsid w:val="650F48DA"/>
     <w:multiLevelType w:val="hybridMultilevel"/>
     <w:tmpl w:val="117AE03C"/>
@@ -11046,7 +11535,7 @@
       </w:pPr>
     </w:lvl>
   </w:abstractNum>
-  <w:abstractNum w:abstractNumId="15">
+  <w:abstractNum w:abstractNumId="15" w15:restartNumberingAfterBreak="0">
     <w:nsid w:val="701A54D8"/>
     <w:multiLevelType w:val="hybridMultilevel"/>
     <w:tmpl w:val="3AEE4F54"/>
@@ -11159,7 +11648,7 @@
       </w:pPr>
     </w:lvl>
   </w:abstractNum>
-  <w:abstractNum w:abstractNumId="16">
+  <w:abstractNum w:abstractNumId="16" w15:restartNumberingAfterBreak="0">
     <w:nsid w:val="71D713D1"/>
     <w:multiLevelType w:val="hybridMultilevel"/>
     <w:tmpl w:val="722A3714"/>
@@ -11299,7 +11788,7 @@
       </w:rPr>
     </w:lvl>
   </w:abstractNum>
-  <w:abstractNum w:abstractNumId="17">
+  <w:abstractNum w:abstractNumId="17" w15:restartNumberingAfterBreak="0">
     <w:nsid w:val="781509A8"/>
     <w:multiLevelType w:val="hybridMultilevel"/>
     <w:tmpl w:val="BD562A70"/>
@@ -11411,7 +11900,7 @@
       </w:rPr>
     </w:lvl>
   </w:abstractNum>
-  <w:abstractNum w:abstractNumId="18">
+  <w:abstractNum w:abstractNumId="18" w15:restartNumberingAfterBreak="0">
     <w:nsid w:val="7F430307"/>
     <w:multiLevelType w:val="multilevel"/>
     <w:tmpl w:val="0407001F"/>
@@ -11585,7 +12074,7 @@
 </file>
 
 <file path=word/styles.xml><?xml version="1.0" encoding="utf-8"?>
-<w:styles xmlns:mc="http://schemas.openxmlformats.org/markup-compatibility/2006" xmlns:r="http://schemas.openxmlformats.org/officeDocument/2006/relationships" xmlns:w="http://schemas.openxmlformats.org/wordprocessingml/2006/main" xmlns:w14="http://schemas.microsoft.com/office/word/2010/wordml" mc:Ignorable="w14">
+<w:styles xmlns:mc="http://schemas.openxmlformats.org/markup-compatibility/2006" xmlns:r="http://schemas.openxmlformats.org/officeDocument/2006/relationships" xmlns:w="http://schemas.openxmlformats.org/wordprocessingml/2006/main" xmlns:w14="http://schemas.microsoft.com/office/word/2010/wordml" xmlns:w15="http://schemas.microsoft.com/office/word/2012/wordml" xmlns:w16se="http://schemas.microsoft.com/office/word/2015/wordml/symex" mc:Ignorable="w14 w15 w16se">
   <w:docDefaults>
     <w:rPrDefault>
       <w:rPr>
@@ -11595,7 +12084,7 @@
     </w:rPrDefault>
     <w:pPrDefault/>
   </w:docDefaults>
-  <w:latentStyles w:defLockedState="0" w:defUIPriority="0" w:defSemiHidden="0" w:defUnhideWhenUsed="0" w:defQFormat="0" w:count="267">
+  <w:latentStyles w:defLockedState="0" w:defUIPriority="0" w:defSemiHidden="0" w:defUnhideWhenUsed="0" w:defQFormat="0" w:count="371">
     <w:lsdException w:name="Normal" w:qFormat="1"/>
     <w:lsdException w:name="heading 1" w:qFormat="1"/>
     <w:lsdException w:name="heading 2" w:semiHidden="1" w:unhideWhenUsed="1" w:qFormat="1"/>
@@ -11606,11 +12095,145 @@
     <w:lsdException w:name="heading 7" w:semiHidden="1" w:unhideWhenUsed="1" w:qFormat="1"/>
     <w:lsdException w:name="heading 8" w:semiHidden="1" w:unhideWhenUsed="1" w:qFormat="1"/>
     <w:lsdException w:name="heading 9" w:semiHidden="1" w:unhideWhenUsed="1" w:qFormat="1"/>
+    <w:lsdException w:name="index 1" w:semiHidden="1" w:unhideWhenUsed="1"/>
+    <w:lsdException w:name="index 2" w:semiHidden="1" w:unhideWhenUsed="1"/>
+    <w:lsdException w:name="index 3" w:semiHidden="1" w:unhideWhenUsed="1"/>
+    <w:lsdException w:name="index 4" w:semiHidden="1" w:unhideWhenUsed="1"/>
+    <w:lsdException w:name="index 5" w:semiHidden="1" w:unhideWhenUsed="1"/>
+    <w:lsdException w:name="index 6" w:semiHidden="1" w:unhideWhenUsed="1"/>
+    <w:lsdException w:name="index 7" w:semiHidden="1" w:unhideWhenUsed="1"/>
+    <w:lsdException w:name="index 8" w:semiHidden="1" w:unhideWhenUsed="1"/>
+    <w:lsdException w:name="index 9" w:semiHidden="1" w:unhideWhenUsed="1"/>
+    <w:lsdException w:name="toc 1" w:semiHidden="1" w:unhideWhenUsed="1"/>
+    <w:lsdException w:name="toc 2" w:semiHidden="1" w:unhideWhenUsed="1"/>
+    <w:lsdException w:name="toc 3" w:semiHidden="1" w:unhideWhenUsed="1"/>
+    <w:lsdException w:name="toc 4" w:semiHidden="1" w:unhideWhenUsed="1"/>
+    <w:lsdException w:name="toc 5" w:semiHidden="1" w:unhideWhenUsed="1"/>
+    <w:lsdException w:name="toc 6" w:semiHidden="1" w:unhideWhenUsed="1"/>
+    <w:lsdException w:name="toc 7" w:semiHidden="1" w:unhideWhenUsed="1"/>
+    <w:lsdException w:name="toc 8" w:semiHidden="1" w:unhideWhenUsed="1"/>
+    <w:lsdException w:name="toc 9" w:semiHidden="1" w:unhideWhenUsed="1"/>
+    <w:lsdException w:name="Normal Indent" w:semiHidden="1" w:unhideWhenUsed="1"/>
+    <w:lsdException w:name="footnote text" w:semiHidden="1" w:unhideWhenUsed="1"/>
+    <w:lsdException w:name="annotation text" w:semiHidden="1" w:unhideWhenUsed="1"/>
+    <w:lsdException w:name="header" w:semiHidden="1" w:unhideWhenUsed="1"/>
+    <w:lsdException w:name="footer" w:semiHidden="1" w:unhideWhenUsed="1"/>
+    <w:lsdException w:name="index heading" w:semiHidden="1" w:unhideWhenUsed="1"/>
     <w:lsdException w:name="caption" w:semiHidden="1" w:unhideWhenUsed="1" w:qFormat="1"/>
+    <w:lsdException w:name="table of figures" w:semiHidden="1" w:unhideWhenUsed="1"/>
+    <w:lsdException w:name="envelope address" w:semiHidden="1" w:unhideWhenUsed="1"/>
+    <w:lsdException w:name="envelope return" w:semiHidden="1" w:unhideWhenUsed="1"/>
+    <w:lsdException w:name="footnote reference" w:semiHidden="1" w:unhideWhenUsed="1"/>
+    <w:lsdException w:name="annotation reference" w:semiHidden="1" w:unhideWhenUsed="1"/>
+    <w:lsdException w:name="line number" w:semiHidden="1" w:unhideWhenUsed="1"/>
+    <w:lsdException w:name="page number" w:semiHidden="1" w:unhideWhenUsed="1"/>
+    <w:lsdException w:name="endnote reference" w:semiHidden="1" w:unhideWhenUsed="1"/>
+    <w:lsdException w:name="endnote text" w:semiHidden="1" w:unhideWhenUsed="1"/>
+    <w:lsdException w:name="table of authorities" w:semiHidden="1" w:unhideWhenUsed="1"/>
+    <w:lsdException w:name="macro" w:semiHidden="1" w:unhideWhenUsed="1"/>
+    <w:lsdException w:name="toa heading" w:semiHidden="1" w:unhideWhenUsed="1"/>
+    <w:lsdException w:name="List" w:semiHidden="1" w:unhideWhenUsed="1"/>
+    <w:lsdException w:name="List Bullet" w:semiHidden="1" w:unhideWhenUsed="1"/>
+    <w:lsdException w:name="List 2" w:semiHidden="1" w:unhideWhenUsed="1"/>
+    <w:lsdException w:name="List 3" w:semiHidden="1" w:unhideWhenUsed="1"/>
+    <w:lsdException w:name="List Bullet 2" w:semiHidden="1" w:unhideWhenUsed="1"/>
+    <w:lsdException w:name="List Bullet 3" w:semiHidden="1" w:unhideWhenUsed="1"/>
+    <w:lsdException w:name="List Bullet 4" w:semiHidden="1" w:unhideWhenUsed="1"/>
+    <w:lsdException w:name="List Bullet 5" w:semiHidden="1" w:unhideWhenUsed="1"/>
+    <w:lsdException w:name="List Number 2" w:semiHidden="1" w:unhideWhenUsed="1"/>
+    <w:lsdException w:name="List Number 3" w:semiHidden="1" w:unhideWhenUsed="1"/>
+    <w:lsdException w:name="List Number 4" w:semiHidden="1" w:unhideWhenUsed="1"/>
+    <w:lsdException w:name="List Number 5" w:semiHidden="1" w:unhideWhenUsed="1"/>
     <w:lsdException w:name="Title" w:qFormat="1"/>
+    <w:lsdException w:name="Closing" w:semiHidden="1" w:unhideWhenUsed="1"/>
+    <w:lsdException w:name="Signature" w:semiHidden="1" w:unhideWhenUsed="1"/>
+    <w:lsdException w:name="Default Paragraph Font" w:semiHidden="1" w:unhideWhenUsed="1"/>
+    <w:lsdException w:name="Body Text" w:semiHidden="1" w:unhideWhenUsed="1"/>
+    <w:lsdException w:name="Body Text Indent" w:semiHidden="1" w:unhideWhenUsed="1"/>
+    <w:lsdException w:name="List Continue" w:semiHidden="1" w:unhideWhenUsed="1"/>
+    <w:lsdException w:name="List Continue 2" w:semiHidden="1" w:unhideWhenUsed="1"/>
+    <w:lsdException w:name="List Continue 3" w:semiHidden="1" w:unhideWhenUsed="1"/>
+    <w:lsdException w:name="List Continue 4" w:semiHidden="1" w:unhideWhenUsed="1"/>
+    <w:lsdException w:name="List Continue 5" w:semiHidden="1" w:unhideWhenUsed="1"/>
+    <w:lsdException w:name="Message Header" w:semiHidden="1" w:unhideWhenUsed="1"/>
     <w:lsdException w:name="Subtitle" w:qFormat="1"/>
+    <w:lsdException w:name="Body Text First Indent 2" w:semiHidden="1" w:unhideWhenUsed="1"/>
+    <w:lsdException w:name="Note Heading" w:semiHidden="1" w:unhideWhenUsed="1"/>
+    <w:lsdException w:name="Body Text 2" w:semiHidden="1" w:unhideWhenUsed="1"/>
+    <w:lsdException w:name="Body Text 3" w:semiHidden="1" w:unhideWhenUsed="1"/>
+    <w:lsdException w:name="Body Text Indent 2" w:semiHidden="1" w:unhideWhenUsed="1"/>
+    <w:lsdException w:name="Body Text Indent 3" w:semiHidden="1" w:unhideWhenUsed="1"/>
+    <w:lsdException w:name="Block Text" w:semiHidden="1" w:unhideWhenUsed="1"/>
+    <w:lsdException w:name="Hyperlink" w:semiHidden="1" w:unhideWhenUsed="1"/>
+    <w:lsdException w:name="FollowedHyperlink" w:semiHidden="1" w:unhideWhenUsed="1"/>
     <w:lsdException w:name="Strong" w:qFormat="1"/>
     <w:lsdException w:name="Emphasis" w:qFormat="1"/>
+    <w:lsdException w:name="Document Map" w:semiHidden="1" w:unhideWhenUsed="1"/>
+    <w:lsdException w:name="Plain Text" w:semiHidden="1" w:unhideWhenUsed="1"/>
+    <w:lsdException w:name="E-mail Signature" w:semiHidden="1" w:unhideWhenUsed="1"/>
+    <w:lsdException w:name="HTML Top of Form" w:semiHidden="1" w:unhideWhenUsed="1"/>
+    <w:lsdException w:name="HTML Bottom of Form" w:semiHidden="1" w:unhideWhenUsed="1"/>
+    <w:lsdException w:name="Normal (Web)" w:semiHidden="1" w:unhideWhenUsed="1"/>
+    <w:lsdException w:name="HTML Acronym" w:semiHidden="1" w:unhideWhenUsed="1"/>
+    <w:lsdException w:name="HTML Address" w:semiHidden="1" w:unhideWhenUsed="1"/>
+    <w:lsdException w:name="HTML Cite" w:semiHidden="1" w:unhideWhenUsed="1"/>
+    <w:lsdException w:name="HTML Code" w:semiHidden="1" w:unhideWhenUsed="1"/>
+    <w:lsdException w:name="HTML Definition" w:semiHidden="1" w:unhideWhenUsed="1"/>
+    <w:lsdException w:name="HTML Keyboard" w:semiHidden="1" w:unhideWhenUsed="1"/>
+    <w:lsdException w:name="HTML Preformatted" w:semiHidden="1" w:unhideWhenUsed="1"/>
+    <w:lsdException w:name="HTML Sample" w:semiHidden="1" w:unhideWhenUsed="1"/>
+    <w:lsdException w:name="HTML Typewriter" w:semiHidden="1" w:unhideWhenUsed="1"/>
+    <w:lsdException w:name="HTML Variable" w:semiHidden="1" w:unhideWhenUsed="1"/>
+    <w:lsdException w:name="Normal Table" w:semiHidden="1" w:unhideWhenUsed="1"/>
+    <w:lsdException w:name="annotation subject" w:semiHidden="1" w:unhideWhenUsed="1"/>
+    <w:lsdException w:name="No List" w:semiHidden="1" w:unhideWhenUsed="1"/>
+    <w:lsdException w:name="Outline List 1" w:semiHidden="1" w:unhideWhenUsed="1"/>
+    <w:lsdException w:name="Outline List 2" w:semiHidden="1" w:unhideWhenUsed="1"/>
+    <w:lsdException w:name="Outline List 3" w:semiHidden="1" w:unhideWhenUsed="1"/>
+    <w:lsdException w:name="Table Simple 1" w:semiHidden="1" w:unhideWhenUsed="1"/>
+    <w:lsdException w:name="Table Simple 2" w:semiHidden="1" w:unhideWhenUsed="1"/>
+    <w:lsdException w:name="Table Simple 3" w:semiHidden="1" w:unhideWhenUsed="1"/>
+    <w:lsdException w:name="Table Classic 1" w:semiHidden="1" w:unhideWhenUsed="1"/>
+    <w:lsdException w:name="Table Classic 2" w:semiHidden="1" w:unhideWhenUsed="1"/>
+    <w:lsdException w:name="Table Classic 3" w:semiHidden="1" w:unhideWhenUsed="1"/>
+    <w:lsdException w:name="Table Classic 4" w:semiHidden="1" w:unhideWhenUsed="1"/>
+    <w:lsdException w:name="Table Colorful 1" w:semiHidden="1" w:unhideWhenUsed="1"/>
+    <w:lsdException w:name="Table Colorful 2" w:semiHidden="1" w:unhideWhenUsed="1"/>
+    <w:lsdException w:name="Table Colorful 3" w:semiHidden="1" w:unhideWhenUsed="1"/>
+    <w:lsdException w:name="Table Columns 1" w:semiHidden="1" w:unhideWhenUsed="1"/>
+    <w:lsdException w:name="Table Columns 2" w:semiHidden="1" w:unhideWhenUsed="1"/>
+    <w:lsdException w:name="Table Columns 3" w:semiHidden="1" w:unhideWhenUsed="1"/>
+    <w:lsdException w:name="Table Columns 4" w:semiHidden="1" w:unhideWhenUsed="1"/>
+    <w:lsdException w:name="Table Columns 5" w:semiHidden="1" w:unhideWhenUsed="1"/>
+    <w:lsdException w:name="Table Grid 1" w:semiHidden="1" w:unhideWhenUsed="1"/>
+    <w:lsdException w:name="Table Grid 2" w:semiHidden="1" w:unhideWhenUsed="1"/>
+    <w:lsdException w:name="Table Grid 3" w:semiHidden="1" w:unhideWhenUsed="1"/>
+    <w:lsdException w:name="Table Grid 4" w:semiHidden="1" w:unhideWhenUsed="1"/>
+    <w:lsdException w:name="Table Grid 5" w:semiHidden="1" w:unhideWhenUsed="1"/>
+    <w:lsdException w:name="Table Grid 6" w:semiHidden="1" w:unhideWhenUsed="1"/>
+    <w:lsdException w:name="Table Grid 7" w:semiHidden="1" w:unhideWhenUsed="1"/>
+    <w:lsdException w:name="Table Grid 8" w:semiHidden="1" w:unhideWhenUsed="1"/>
+    <w:lsdException w:name="Table List 1" w:semiHidden="1" w:unhideWhenUsed="1"/>
+    <w:lsdException w:name="Table List 2" w:semiHidden="1" w:unhideWhenUsed="1"/>
+    <w:lsdException w:name="Table List 3" w:semiHidden="1" w:unhideWhenUsed="1"/>
+    <w:lsdException w:name="Table List 4" w:semiHidden="1" w:unhideWhenUsed="1"/>
+    <w:lsdException w:name="Table List 5" w:semiHidden="1" w:unhideWhenUsed="1"/>
+    <w:lsdException w:name="Table List 6" w:semiHidden="1" w:unhideWhenUsed="1"/>
+    <w:lsdException w:name="Table List 7" w:semiHidden="1" w:unhideWhenUsed="1"/>
+    <w:lsdException w:name="Table List 8" w:semiHidden="1" w:unhideWhenUsed="1"/>
+    <w:lsdException w:name="Table 3D effects 1" w:semiHidden="1" w:unhideWhenUsed="1"/>
+    <w:lsdException w:name="Table 3D effects 2" w:semiHidden="1" w:unhideWhenUsed="1"/>
+    <w:lsdException w:name="Table 3D effects 3" w:semiHidden="1" w:unhideWhenUsed="1"/>
+    <w:lsdException w:name="Table Contemporary" w:semiHidden="1" w:unhideWhenUsed="1"/>
+    <w:lsdException w:name="Table Elegant" w:semiHidden="1" w:unhideWhenUsed="1"/>
+    <w:lsdException w:name="Table Professional" w:semiHidden="1" w:unhideWhenUsed="1"/>
+    <w:lsdException w:name="Table Subtle 1" w:semiHidden="1" w:unhideWhenUsed="1"/>
+    <w:lsdException w:name="Table Subtle 2" w:semiHidden="1" w:unhideWhenUsed="1"/>
+    <w:lsdException w:name="Table Web 1" w:semiHidden="1" w:unhideWhenUsed="1"/>
+    <w:lsdException w:name="Table Web 2" w:semiHidden="1" w:unhideWhenUsed="1"/>
+    <w:lsdException w:name="Table Web 3" w:semiHidden="1" w:unhideWhenUsed="1"/>
+    <w:lsdException w:name="Balloon Text" w:semiHidden="1" w:unhideWhenUsed="1"/>
+    <w:lsdException w:name="Table Theme" w:semiHidden="1" w:unhideWhenUsed="1"/>
     <w:lsdException w:name="Placeholder Text" w:semiHidden="1" w:uiPriority="99"/>
     <w:lsdException w:name="No Spacing" w:uiPriority="1" w:qFormat="1"/>
     <w:lsdException w:name="Light Shading" w:uiPriority="60"/>
@@ -11722,6 +12345,110 @@
     <w:lsdException w:name="Book Title" w:uiPriority="33" w:qFormat="1"/>
     <w:lsdException w:name="Bibliography" w:semiHidden="1" w:uiPriority="37" w:unhideWhenUsed="1"/>
     <w:lsdException w:name="TOC Heading" w:semiHidden="1" w:uiPriority="39" w:unhideWhenUsed="1" w:qFormat="1"/>
+    <w:lsdException w:name="Plain Table 1" w:uiPriority="41"/>
+    <w:lsdException w:name="Plain Table 2" w:uiPriority="42"/>
+    <w:lsdException w:name="Plain Table 3" w:uiPriority="43"/>
+    <w:lsdException w:name="Plain Table 4" w:uiPriority="44"/>
+    <w:lsdException w:name="Plain Table 5" w:uiPriority="45"/>
+    <w:lsdException w:name="Grid Table Light" w:uiPriority="40"/>
+    <w:lsdException w:name="Grid Table 1 Light" w:uiPriority="46"/>
+    <w:lsdException w:name="Grid Table 2" w:uiPriority="47"/>
+    <w:lsdException w:name="Grid Table 3" w:uiPriority="48"/>
+    <w:lsdException w:name="Grid Table 4" w:uiPriority="49"/>
+    <w:lsdException w:name="Grid Table 5 Dark" w:uiPriority="50"/>
+    <w:lsdException w:name="Grid Table 6 Colorful" w:uiPriority="51"/>
+    <w:lsdException w:name="Grid Table 7 Colorful" w:uiPriority="52"/>
+    <w:lsdException w:name="Grid Table 1 Light Accent 1" w:uiPriority="46"/>
+    <w:lsdException w:name="Grid Table 2 Accent 1" w:uiPriority="47"/>
+    <w:lsdException w:name="Grid Table 3 Accent 1" w:uiPriority="48"/>
+    <w:lsdException w:name="Grid Table 4 Accent 1" w:uiPriority="49"/>
+    <w:lsdException w:name="Grid Table 5 Dark Accent 1" w:uiPriority="50"/>
+    <w:lsdException w:name="Grid Table 6 Colorful Accent 1" w:uiPriority="51"/>
+    <w:lsdException w:name="Grid Table 7 Colorful Accent 1" w:uiPriority="52"/>
+    <w:lsdException w:name="Grid Table 1 Light Accent 2" w:uiPriority="46"/>
+    <w:lsdException w:name="Grid Table 2 Accent 2" w:uiPriority="47"/>
+    <w:lsdException w:name="Grid Table 3 Accent 2" w:uiPriority="48"/>
+    <w:lsdException w:name="Grid Table 4 Accent 2" w:uiPriority="49"/>
+    <w:lsdException w:name="Grid Table 5 Dark Accent 2" w:uiPriority="50"/>
+    <w:lsdException w:name="Grid Table 6 Colorful Accent 2" w:uiPriority="51"/>
+    <w:lsdException w:name="Grid Table 7 Colorful Accent 2" w:uiPriority="52"/>
+    <w:lsdException w:name="Grid Table 1 Light Accent 3" w:uiPriority="46"/>
+    <w:lsdException w:name="Grid Table 2 Accent 3" w:uiPriority="47"/>
+    <w:lsdException w:name="Grid Table 3 Accent 3" w:uiPriority="48"/>
+    <w:lsdException w:name="Grid Table 4 Accent 3" w:uiPriority="49"/>
+    <w:lsdException w:name="Grid Table 5 Dark Accent 3" w:uiPriority="50"/>
+    <w:lsdException w:name="Grid Table 6 Colorful Accent 3" w:uiPriority="51"/>
+    <w:lsdException w:name="Grid Table 7 Colorful Accent 3" w:uiPriority="52"/>
+    <w:lsdException w:name="Grid Table 1 Light Accent 4" w:uiPriority="46"/>
+    <w:lsdException w:name="Grid Table 2 Accent 4" w:uiPriority="47"/>
+    <w:lsdException w:name="Grid Table 3 Accent 4" w:uiPriority="48"/>
+    <w:lsdException w:name="Grid Table 4 Accent 4" w:uiPriority="49"/>
+    <w:lsdException w:name="Grid Table 5 Dark Accent 4" w:uiPriority="50"/>
+    <w:lsdException w:name="Grid Table 6 Colorful Accent 4" w:uiPriority="51"/>
+    <w:lsdException w:name="Grid Table 7 Colorful Accent 4" w:uiPriority="52"/>
+    <w:lsdException w:name="Grid Table 1 Light Accent 5" w:uiPriority="46"/>
+    <w:lsdException w:name="Grid Table 2 Accent 5" w:uiPriority="47"/>
+    <w:lsdException w:name="Grid Table 3 Accent 5" w:uiPriority="48"/>
+    <w:lsdException w:name="Grid Table 4 Accent 5" w:uiPriority="49"/>
+    <w:lsdException w:name="Grid Table 5 Dark Accent 5" w:uiPriority="50"/>
+    <w:lsdException w:name="Grid Table 6 Colorful Accent 5" w:uiPriority="51"/>
+    <w:lsdException w:name="Grid Table 7 Colorful Accent 5" w:uiPriority="52"/>
+    <w:lsdException w:name="Grid Table 1 Light Accent 6" w:uiPriority="46"/>
+    <w:lsdException w:name="Grid Table 2 Accent 6" w:uiPriority="47"/>
+    <w:lsdException w:name="Grid Table 3 Accent 6" w:uiPriority="48"/>
+    <w:lsdException w:name="Grid Table 4 Accent 6" w:uiPriority="49"/>
+    <w:lsdException w:name="Grid Table 5 Dark Accent 6" w:uiPriority="50"/>
+    <w:lsdException w:name="Grid Table 6 Colorful Accent 6" w:uiPriority="51"/>
+    <w:lsdException w:name="Grid Table 7 Colorful Accent 6" w:uiPriority="52"/>
+    <w:lsdException w:name="List Table 1 Light" w:uiPriority="46"/>
+    <w:lsdException w:name="List Table 2" w:uiPriority="47"/>
+    <w:lsdException w:name="List Table 3" w:uiPriority="48"/>
+    <w:lsdException w:name="List Table 4" w:uiPriority="49"/>
+    <w:lsdException w:name="List Table 5 Dark" w:uiPriority="50"/>
+    <w:lsdException w:name="List Table 6 Colorful" w:uiPriority="51"/>
+    <w:lsdException w:name="List Table 7 Colorful" w:uiPriority="52"/>
+    <w:lsdException w:name="List Table 1 Light Accent 1" w:uiPriority="46"/>
+    <w:lsdException w:name="List Table 2 Accent 1" w:uiPriority="47"/>
+    <w:lsdException w:name="List Table 3 Accent 1" w:uiPriority="48"/>
+    <w:lsdException w:name="List Table 4 Accent 1" w:uiPriority="49"/>
+    <w:lsdException w:name="List Table 5 Dark Accent 1" w:uiPriority="50"/>
+    <w:lsdException w:name="List Table 6 Colorful Accent 1" w:uiPriority="51"/>
+    <w:lsdException w:name="List Table 7 Colorful Accent 1" w:uiPriority="52"/>
+    <w:lsdException w:name="List Table 1 Light Accent 2" w:uiPriority="46"/>
+    <w:lsdException w:name="List Table 2 Accent 2" w:uiPriority="47"/>
+    <w:lsdException w:name="List Table 3 Accent 2" w:uiPriority="48"/>
+    <w:lsdException w:name="List Table 4 Accent 2" w:uiPriority="49"/>
+    <w:lsdException w:name="List Table 5 Dark Accent 2" w:uiPriority="50"/>
+    <w:lsdException w:name="List Table 6 Colorful Accent 2" w:uiPriority="51"/>
+    <w:lsdException w:name="List Table 7 Colorful Accent 2" w:uiPriority="52"/>
+    <w:lsdException w:name="List Table 1 Light Accent 3" w:uiPriority="46"/>
+    <w:lsdException w:name="List Table 2 Accent 3" w:uiPriority="47"/>
+    <w:lsdException w:name="List Table 3 Accent 3" w:uiPriority="48"/>
+    <w:lsdException w:name="List Table 4 Accent 3" w:uiPriority="49"/>
+    <w:lsdException w:name="List Table 5 Dark Accent 3" w:uiPriority="50"/>
+    <w:lsdException w:name="List Table 6 Colorful Accent 3" w:uiPriority="51"/>
+    <w:lsdException w:name="List Table 7 Colorful Accent 3" w:uiPriority="52"/>
+    <w:lsdException w:name="List Table 1 Light Accent 4" w:uiPriority="46"/>
+    <w:lsdException w:name="List Table 2 Accent 4" w:uiPriority="47"/>
+    <w:lsdException w:name="List Table 3 Accent 4" w:uiPriority="48"/>
+    <w:lsdException w:name="List Table 4 Accent 4" w:uiPriority="49"/>
+    <w:lsdException w:name="List Table 5 Dark Accent 4" w:uiPriority="50"/>
+    <w:lsdException w:name="List Table 6 Colorful Accent 4" w:uiPriority="51"/>
+    <w:lsdException w:name="List Table 7 Colorful Accent 4" w:uiPriority="52"/>
+    <w:lsdException w:name="List Table 1 Light Accent 5" w:uiPriority="46"/>
+    <w:lsdException w:name="List Table 2 Accent 5" w:uiPriority="47"/>
+    <w:lsdException w:name="List Table 3 Accent 5" w:uiPriority="48"/>
+    <w:lsdException w:name="List Table 4 Accent 5" w:uiPriority="49"/>
+    <w:lsdException w:name="List Table 5 Dark Accent 5" w:uiPriority="50"/>
+    <w:lsdException w:name="List Table 6 Colorful Accent 5" w:uiPriority="51"/>
+    <w:lsdException w:name="List Table 7 Colorful Accent 5" w:uiPriority="52"/>
+    <w:lsdException w:name="List Table 1 Light Accent 6" w:uiPriority="46"/>
+    <w:lsdException w:name="List Table 2 Accent 6" w:uiPriority="47"/>
+    <w:lsdException w:name="List Table 3 Accent 6" w:uiPriority="48"/>
+    <w:lsdException w:name="List Table 4 Accent 6" w:uiPriority="49"/>
+    <w:lsdException w:name="List Table 5 Dark Accent 6" w:uiPriority="50"/>
+    <w:lsdException w:name="List Table 6 Colorful Accent 6" w:uiPriority="51"/>
+    <w:lsdException w:name="List Table 7 Colorful Accent 6" w:uiPriority="52"/>
   </w:latentStyles>
   <w:style w:type="paragraph" w:default="1" w:styleId="Standard">
     <w:name w:val="Normal"/>
@@ -11865,289 +12592,15 @@
       <w:contextualSpacing/>
     </w:pPr>
   </w:style>
-</w:styles>
-</file>
-
-<file path=word/stylesWithEffects.xml><?xml version="1.0" encoding="utf-8"?>
-<w:styles xmlns:wpc="http://schemas.microsoft.com/office/word/2010/wordprocessingCanvas" xmlns:mc="http://schemas.openxmlformats.org/markup-compatibility/2006" xmlns:o="urn:schemas-microsoft-com:office:office" xmlns:r="http://schemas.openxmlformats.org/officeDocument/2006/relationships" xmlns:m="http://schemas.openxmlformats.org/officeDocument/2006/math" xmlns:v="urn:schemas-microsoft-com:vml" xmlns:wp14="http://schemas.microsoft.com/office/word/2010/wordprocessingDrawing" xmlns:wp="http://schemas.openxmlformats.org/drawingml/2006/wordprocessingDrawing" xmlns:w10="urn:schemas-microsoft-com:office:word" xmlns:w="http://schemas.openxmlformats.org/wordprocessingml/2006/main" xmlns:w14="http://schemas.microsoft.com/office/word/2010/wordml" xmlns:wpg="http://schemas.microsoft.com/office/word/2010/wordprocessingGroup" xmlns:wpi="http://schemas.microsoft.com/office/word/2010/wordprocessingInk" xmlns:wne="http://schemas.microsoft.com/office/word/2006/wordml" xmlns:wps="http://schemas.microsoft.com/office/word/2010/wordprocessingShape" mc:Ignorable="w14 wp14">
-  <w:docDefaults>
-    <w:rPrDefault>
-      <w:rPr>
-        <w:rFonts w:ascii="Times New Roman" w:eastAsia="Times New Roman" w:hAnsi="Times New Roman" w:cs="Times New Roman"/>
-        <w:lang w:val="de-CH" w:eastAsia="de-CH" w:bidi="ar-SA"/>
-      </w:rPr>
-    </w:rPrDefault>
-    <w:pPrDefault/>
-  </w:docDefaults>
-  <w:latentStyles w:defLockedState="0" w:defUIPriority="0" w:defSemiHidden="0" w:defUnhideWhenUsed="0" w:defQFormat="0" w:count="267">
-    <w:lsdException w:name="Normal" w:qFormat="1"/>
-    <w:lsdException w:name="heading 1" w:qFormat="1"/>
-    <w:lsdException w:name="heading 2" w:semiHidden="1" w:unhideWhenUsed="1" w:qFormat="1"/>
-    <w:lsdException w:name="heading 3" w:semiHidden="1" w:unhideWhenUsed="1" w:qFormat="1"/>
-    <w:lsdException w:name="heading 4" w:qFormat="1"/>
-    <w:lsdException w:name="heading 5" w:semiHidden="1" w:unhideWhenUsed="1" w:qFormat="1"/>
-    <w:lsdException w:name="heading 6" w:semiHidden="1" w:unhideWhenUsed="1" w:qFormat="1"/>
-    <w:lsdException w:name="heading 7" w:semiHidden="1" w:unhideWhenUsed="1" w:qFormat="1"/>
-    <w:lsdException w:name="heading 8" w:semiHidden="1" w:unhideWhenUsed="1" w:qFormat="1"/>
-    <w:lsdException w:name="heading 9" w:semiHidden="1" w:unhideWhenUsed="1" w:qFormat="1"/>
-    <w:lsdException w:name="caption" w:semiHidden="1" w:unhideWhenUsed="1" w:qFormat="1"/>
-    <w:lsdException w:name="Title" w:qFormat="1"/>
-    <w:lsdException w:name="Subtitle" w:qFormat="1"/>
-    <w:lsdException w:name="Strong" w:qFormat="1"/>
-    <w:lsdException w:name="Emphasis" w:qFormat="1"/>
-    <w:lsdException w:name="Placeholder Text" w:semiHidden="1" w:uiPriority="99"/>
-    <w:lsdException w:name="No Spacing" w:uiPriority="1" w:qFormat="1"/>
-    <w:lsdException w:name="Light Shading" w:uiPriority="60"/>
-    <w:lsdException w:name="Light List" w:uiPriority="61"/>
-    <w:lsdException w:name="Light Grid" w:uiPriority="62"/>
-    <w:lsdException w:name="Medium Shading 1" w:uiPriority="63"/>
-    <w:lsdException w:name="Medium Shading 2" w:uiPriority="64"/>
-    <w:lsdException w:name="Medium List 1" w:uiPriority="65"/>
-    <w:lsdException w:name="Medium List 2" w:uiPriority="66"/>
-    <w:lsdException w:name="Medium Grid 1" w:uiPriority="67"/>
-    <w:lsdException w:name="Medium Grid 2" w:uiPriority="68"/>
-    <w:lsdException w:name="Medium Grid 3" w:uiPriority="69"/>
-    <w:lsdException w:name="Dark List" w:uiPriority="70"/>
-    <w:lsdException w:name="Colorful Shading" w:uiPriority="71"/>
-    <w:lsdException w:name="Colorful List" w:uiPriority="72"/>
-    <w:lsdException w:name="Colorful Grid" w:uiPriority="73"/>
-    <w:lsdException w:name="Light Shading Accent 1" w:uiPriority="60"/>
-    <w:lsdException w:name="Light List Accent 1" w:uiPriority="61"/>
-    <w:lsdException w:name="Light Grid Accent 1" w:uiPriority="62"/>
-    <w:lsdException w:name="Medium Shading 1 Accent 1" w:uiPriority="63"/>
-    <w:lsdException w:name="Medium Shading 2 Accent 1" w:uiPriority="64"/>
-    <w:lsdException w:name="Medium List 1 Accent 1" w:uiPriority="65"/>
-    <w:lsdException w:name="Revision" w:semiHidden="1" w:uiPriority="99"/>
-    <w:lsdException w:name="List Paragraph" w:uiPriority="34" w:qFormat="1"/>
-    <w:lsdException w:name="Quote" w:uiPriority="29" w:qFormat="1"/>
-    <w:lsdException w:name="Intense Quote" w:uiPriority="30" w:qFormat="1"/>
-    <w:lsdException w:name="Medium List 2 Accent 1" w:uiPriority="66"/>
-    <w:lsdException w:name="Medium Grid 1 Accent 1" w:uiPriority="67"/>
-    <w:lsdException w:name="Medium Grid 2 Accent 1" w:uiPriority="68"/>
-    <w:lsdException w:name="Medium Grid 3 Accent 1" w:uiPriority="69"/>
-    <w:lsdException w:name="Dark List Accent 1" w:uiPriority="70"/>
-    <w:lsdException w:name="Colorful Shading Accent 1" w:uiPriority="71"/>
-    <w:lsdException w:name="Colorful List Accent 1" w:uiPriority="72"/>
-    <w:lsdException w:name="Colorful Grid Accent 1" w:uiPriority="73"/>
-    <w:lsdException w:name="Light Shading Accent 2" w:uiPriority="60"/>
-    <w:lsdException w:name="Light List Accent 2" w:uiPriority="61"/>
-    <w:lsdException w:name="Light Grid Accent 2" w:uiPriority="62"/>
-    <w:lsdException w:name="Medium Shading 1 Accent 2" w:uiPriority="63"/>
-    <w:lsdException w:name="Medium Shading 2 Accent 2" w:uiPriority="64"/>
-    <w:lsdException w:name="Medium List 1 Accent 2" w:uiPriority="65"/>
-    <w:lsdException w:name="Medium List 2 Accent 2" w:uiPriority="66"/>
-    <w:lsdException w:name="Medium Grid 1 Accent 2" w:uiPriority="67"/>
-    <w:lsdException w:name="Medium Grid 2 Accent 2" w:uiPriority="68"/>
-    <w:lsdException w:name="Medium Grid 3 Accent 2" w:uiPriority="69"/>
-    <w:lsdException w:name="Dark List Accent 2" w:uiPriority="70"/>
-    <w:lsdException w:name="Colorful Shading Accent 2" w:uiPriority="71"/>
-    <w:lsdException w:name="Colorful List Accent 2" w:uiPriority="72"/>
-    <w:lsdException w:name="Colorful Grid Accent 2" w:uiPriority="73"/>
-    <w:lsdException w:name="Light Shading Accent 3" w:uiPriority="60"/>
-    <w:lsdException w:name="Light List Accent 3" w:uiPriority="61"/>
-    <w:lsdException w:name="Light Grid Accent 3" w:uiPriority="62"/>
-    <w:lsdException w:name="Medium Shading 1 Accent 3" w:uiPriority="63"/>
-    <w:lsdException w:name="Medium Shading 2 Accent 3" w:uiPriority="64"/>
-    <w:lsdException w:name="Medium List 1 Accent 3" w:uiPriority="65"/>
-    <w:lsdException w:name="Medium List 2 Accent 3" w:uiPriority="66"/>
-    <w:lsdException w:name="Medium Grid 1 Accent 3" w:uiPriority="67"/>
-    <w:lsdException w:name="Medium Grid 2 Accent 3" w:uiPriority="68"/>
-    <w:lsdException w:name="Medium Grid 3 Accent 3" w:uiPriority="69"/>
-    <w:lsdException w:name="Dark List Accent 3" w:uiPriority="70"/>
-    <w:lsdException w:name="Colorful Shading Accent 3" w:uiPriority="71"/>
-    <w:lsdException w:name="Colorful List Accent 3" w:uiPriority="72"/>
-    <w:lsdException w:name="Colorful Grid Accent 3" w:uiPriority="73"/>
-    <w:lsdException w:name="Light Shading Accent 4" w:uiPriority="60"/>
-    <w:lsdException w:name="Light List Accent 4" w:uiPriority="61"/>
-    <w:lsdException w:name="Light Grid Accent 4" w:uiPriority="62"/>
-    <w:lsdException w:name="Medium Shading 1 Accent 4" w:uiPriority="63"/>
-    <w:lsdException w:name="Medium Shading 2 Accent 4" w:uiPriority="64"/>
-    <w:lsdException w:name="Medium List 1 Accent 4" w:uiPriority="65"/>
-    <w:lsdException w:name="Medium List 2 Accent 4" w:uiPriority="66"/>
-    <w:lsdException w:name="Medium Grid 1 Accent 4" w:uiPriority="67"/>
-    <w:lsdException w:name="Medium Grid 2 Accent 4" w:uiPriority="68"/>
-    <w:lsdException w:name="Medium Grid 3 Accent 4" w:uiPriority="69"/>
-    <w:lsdException w:name="Dark List Accent 4" w:uiPriority="70"/>
-    <w:lsdException w:name="Colorful Shading Accent 4" w:uiPriority="71"/>
-    <w:lsdException w:name="Colorful List Accent 4" w:uiPriority="72"/>
-    <w:lsdException w:name="Colorful Grid Accent 4" w:uiPriority="73"/>
-    <w:lsdException w:name="Light Shading Accent 5" w:uiPriority="60"/>
-    <w:lsdException w:name="Light List Accent 5" w:uiPriority="61"/>
-    <w:lsdException w:name="Light Grid Accent 5" w:uiPriority="62"/>
-    <w:lsdException w:name="Medium Shading 1 Accent 5" w:uiPriority="63"/>
-    <w:lsdException w:name="Medium Shading 2 Accent 5" w:uiPriority="64"/>
-    <w:lsdException w:name="Medium List 1 Accent 5" w:uiPriority="65"/>
-    <w:lsdException w:name="Medium List 2 Accent 5" w:uiPriority="66"/>
-    <w:lsdException w:name="Medium Grid 1 Accent 5" w:uiPriority="67"/>
-    <w:lsdException w:name="Medium Grid 2 Accent 5" w:uiPriority="68"/>
-    <w:lsdException w:name="Medium Grid 3 Accent 5" w:uiPriority="69"/>
-    <w:lsdException w:name="Dark List Accent 5" w:uiPriority="70"/>
-    <w:lsdException w:name="Colorful Shading Accent 5" w:uiPriority="71"/>
-    <w:lsdException w:name="Colorful List Accent 5" w:uiPriority="72"/>
-    <w:lsdException w:name="Colorful Grid Accent 5" w:uiPriority="73"/>
-    <w:lsdException w:name="Light Shading Accent 6" w:uiPriority="60"/>
-    <w:lsdException w:name="Light List Accent 6" w:uiPriority="61"/>
-    <w:lsdException w:name="Light Grid Accent 6" w:uiPriority="62"/>
-    <w:lsdException w:name="Medium Shading 1 Accent 6" w:uiPriority="63"/>
-    <w:lsdException w:name="Medium Shading 2 Accent 6" w:uiPriority="64"/>
-    <w:lsdException w:name="Medium List 1 Accent 6" w:uiPriority="65"/>
-    <w:lsdException w:name="Medium List 2 Accent 6" w:uiPriority="66"/>
-    <w:lsdException w:name="Medium Grid 1 Accent 6" w:uiPriority="67"/>
-    <w:lsdException w:name="Medium Grid 2 Accent 6" w:uiPriority="68"/>
-    <w:lsdException w:name="Medium Grid 3 Accent 6" w:uiPriority="69"/>
-    <w:lsdException w:name="Dark List Accent 6" w:uiPriority="70"/>
-    <w:lsdException w:name="Colorful Shading Accent 6" w:uiPriority="71"/>
-    <w:lsdException w:name="Colorful List Accent 6" w:uiPriority="72"/>
-    <w:lsdException w:name="Colorful Grid Accent 6" w:uiPriority="73"/>
-    <w:lsdException w:name="Subtle Emphasis" w:uiPriority="19" w:qFormat="1"/>
-    <w:lsdException w:name="Intense Emphasis" w:uiPriority="21" w:qFormat="1"/>
-    <w:lsdException w:name="Subtle Reference" w:uiPriority="31" w:qFormat="1"/>
-    <w:lsdException w:name="Intense Reference" w:uiPriority="32" w:qFormat="1"/>
-    <w:lsdException w:name="Book Title" w:uiPriority="33" w:qFormat="1"/>
-    <w:lsdException w:name="Bibliography" w:semiHidden="1" w:uiPriority="37" w:unhideWhenUsed="1"/>
-    <w:lsdException w:name="TOC Heading" w:semiHidden="1" w:uiPriority="39" w:unhideWhenUsed="1" w:qFormat="1"/>
-  </w:latentStyles>
-  <w:style w:type="paragraph" w:default="1" w:styleId="Standard">
-    <w:name w:val="Normal"/>
-    <w:qFormat/>
-    <w:rPr>
-      <w:sz w:val="24"/>
-      <w:szCs w:val="24"/>
-      <w:lang w:val="de-DE" w:eastAsia="de-DE"/>
-    </w:rPr>
-  </w:style>
-  <w:style w:type="paragraph" w:styleId="berschrift4">
-    <w:name w:val="heading 4"/>
-    <w:basedOn w:val="Standard"/>
-    <w:next w:val="Standard"/>
-    <w:qFormat/>
-    <w:rsid w:val="00987F12"/>
-    <w:pPr>
-      <w:keepNext/>
-      <w:tabs>
-        <w:tab w:val="left" w:pos="360"/>
-      </w:tabs>
-      <w:spacing w:before="280" w:after="120" w:line="260" w:lineRule="atLeast"/>
-      <w:ind w:left="357" w:hanging="357"/>
-      <w:jc w:val="both"/>
-      <w:outlineLvl w:val="3"/>
-    </w:pPr>
-    <w:rPr>
-      <w:rFonts w:ascii="Arial" w:hAnsi="Arial"/>
-      <w:szCs w:val="20"/>
-    </w:rPr>
-  </w:style>
-  <w:style w:type="character" w:default="1" w:styleId="Absatz-Standardschriftart">
-    <w:name w:val="Default Paragraph Font"/>
-    <w:uiPriority w:val="1"/>
-    <w:semiHidden/>
-    <w:unhideWhenUsed/>
-  </w:style>
-  <w:style w:type="table" w:default="1" w:styleId="NormaleTabelle">
-    <w:name w:val="Normal Table"/>
+  <w:style w:type="character" w:styleId="Platzhaltertext">
+    <w:name w:val="Placeholder Text"/>
+    <w:basedOn w:val="Absatz-Standardschriftart"/>
     <w:uiPriority w:val="99"/>
     <w:semiHidden/>
-    <w:unhideWhenUsed/>
-    <w:tblPr>
-      <w:tblInd w:w="0" w:type="dxa"/>
-      <w:tblCellMar>
-        <w:top w:w="0" w:type="dxa"/>
-        <w:left w:w="108" w:type="dxa"/>
-        <w:bottom w:w="0" w:type="dxa"/>
-        <w:right w:w="108" w:type="dxa"/>
-      </w:tblCellMar>
-    </w:tblPr>
-  </w:style>
-  <w:style w:type="numbering" w:default="1" w:styleId="KeineListe">
-    <w:name w:val="No List"/>
-    <w:uiPriority w:val="99"/>
-    <w:semiHidden/>
-    <w:unhideWhenUsed/>
-  </w:style>
-  <w:style w:type="paragraph" w:styleId="Kopfzeile">
-    <w:name w:val="header"/>
-    <w:basedOn w:val="Standard"/>
-    <w:pPr>
-      <w:tabs>
-        <w:tab w:val="center" w:pos="4536"/>
-        <w:tab w:val="right" w:pos="9072"/>
-      </w:tabs>
-    </w:pPr>
-  </w:style>
-  <w:style w:type="paragraph" w:styleId="Fuzeile">
-    <w:name w:val="footer"/>
-    <w:basedOn w:val="Standard"/>
-    <w:pPr>
-      <w:tabs>
-        <w:tab w:val="center" w:pos="4536"/>
-        <w:tab w:val="right" w:pos="9072"/>
-      </w:tabs>
-    </w:pPr>
-  </w:style>
-  <w:style w:type="character" w:styleId="Seitenzahl">
-    <w:name w:val="page number"/>
-    <w:basedOn w:val="Absatz-Standardschriftart"/>
-    <w:rsid w:val="00C80660"/>
-  </w:style>
-  <w:style w:type="paragraph" w:styleId="Dokumentstruktur">
-    <w:name w:val="Document Map"/>
-    <w:basedOn w:val="Standard"/>
-    <w:semiHidden/>
-    <w:rsid w:val="00C80660"/>
-    <w:pPr>
-      <w:shd w:val="clear" w:color="auto" w:fill="000080"/>
-    </w:pPr>
+    <w:rsid w:val="00FB7465"/>
     <w:rPr>
-      <w:rFonts w:ascii="Tahoma" w:hAnsi="Tahoma" w:cs="Tahoma"/>
+      <w:color w:val="808080"/>
     </w:rPr>
-  </w:style>
-  <w:style w:type="table" w:styleId="Tabellenraster">
-    <w:name w:val="Table Grid"/>
-    <w:basedOn w:val="NormaleTabelle"/>
-    <w:rsid w:val="002648E7"/>
-    <w:tblPr>
-      <w:tblBorders>
-        <w:top w:val="single" w:sz="4" w:space="0" w:color="auto"/>
-        <w:left w:val="single" w:sz="4" w:space="0" w:color="auto"/>
-        <w:bottom w:val="single" w:sz="4" w:space="0" w:color="auto"/>
-        <w:right w:val="single" w:sz="4" w:space="0" w:color="auto"/>
-        <w:insideH w:val="single" w:sz="4" w:space="0" w:color="auto"/>
-        <w:insideV w:val="single" w:sz="4" w:space="0" w:color="auto"/>
-      </w:tblBorders>
-    </w:tblPr>
-  </w:style>
-  <w:style w:type="paragraph" w:styleId="Sprechblasentext">
-    <w:name w:val="Balloon Text"/>
-    <w:basedOn w:val="Standard"/>
-    <w:link w:val="SprechblasentextZchn"/>
-    <w:rsid w:val="00C3129B"/>
-    <w:rPr>
-      <w:rFonts w:ascii="Tahoma" w:hAnsi="Tahoma" w:cs="Tahoma"/>
-      <w:sz w:val="16"/>
-      <w:szCs w:val="16"/>
-    </w:rPr>
-  </w:style>
-  <w:style w:type="character" w:customStyle="1" w:styleId="SprechblasentextZchn">
-    <w:name w:val="Sprechblasentext Zchn"/>
-    <w:link w:val="Sprechblasentext"/>
-    <w:rsid w:val="00C3129B"/>
-    <w:rPr>
-      <w:rFonts w:ascii="Tahoma" w:hAnsi="Tahoma" w:cs="Tahoma"/>
-      <w:sz w:val="16"/>
-      <w:szCs w:val="16"/>
-      <w:lang w:val="de-DE" w:eastAsia="de-DE"/>
-    </w:rPr>
-  </w:style>
-  <w:style w:type="paragraph" w:styleId="Listenabsatz">
-    <w:name w:val="List Paragraph"/>
-    <w:basedOn w:val="Standard"/>
-    <w:uiPriority w:val="34"/>
-    <w:qFormat/>
-    <w:rsid w:val="00EF3DAE"/>
-    <w:pPr>
-      <w:ind w:left="720"/>
-      <w:contextualSpacing/>
-    </w:pPr>
   </w:style>
 </w:styles>
 </file>
@@ -12442,7 +12895,7 @@
 </file>
 
 <file path=customXml/itemProps1.xml><?xml version="1.0" encoding="utf-8"?>
-<ds:datastoreItem xmlns:ds="http://schemas.openxmlformats.org/officeDocument/2006/customXml" ds:itemID="{B72EB57F-2B0F-4C6A-A19B-0B0A16399DA8}">
+<ds:datastoreItem xmlns:ds="http://schemas.openxmlformats.org/officeDocument/2006/customXml" ds:itemID="{3A5FA4E6-F422-4D76-B394-8D4094701F93}">
   <ds:schemaRefs>
     <ds:schemaRef ds:uri="http://schemas.openxmlformats.org/officeDocument/2006/bibliography"/>
   </ds:schemaRefs>

</xml_diff>